<commit_message>
Change to Machine Learning version, but this still is a very early version.
</commit_message>
<xml_diff>
--- a/QiangZhang.docx
+++ b/QiangZhang.docx
@@ -634,7 +634,36 @@
           <w:szCs w:val="24"/>
           <w:lang w:eastAsia="zh-CN"/>
         </w:rPr>
-        <w:t>and familiar with Python, solid understand of knowledge about compile, link, load, and so on, excellent d</w:t>
+        <w:t>and familiar with Python, solid understand of know</w:t>
+      </w:r>
+      <w:r>
+        <w:rPr>
+          <w:rFonts w:hint="eastAsia"/>
+          <w:sz w:val="24"/>
+          <w:szCs w:val="24"/>
+          <w:lang w:eastAsia="zh-CN"/>
+        </w:rPr>
+        <w:t xml:space="preserve">ledge about compile, link, </w:t>
+      </w:r>
+      <w:proofErr w:type="gramStart"/>
+      <w:r>
+        <w:rPr>
+          <w:rFonts w:hint="eastAsia"/>
+          <w:sz w:val="24"/>
+          <w:szCs w:val="24"/>
+          <w:lang w:eastAsia="zh-CN"/>
+        </w:rPr>
+        <w:t>load</w:t>
+      </w:r>
+      <w:proofErr w:type="gramEnd"/>
+      <w:r>
+        <w:rPr>
+          <w:rFonts w:hint="eastAsia"/>
+          <w:sz w:val="24"/>
+          <w:szCs w:val="24"/>
+          <w:lang w:eastAsia="zh-CN"/>
+        </w:rPr>
+        <w:t>, excellent d</w:t>
       </w:r>
       <w:r>
         <w:rPr>
@@ -651,7 +680,7 @@
           <w:szCs w:val="24"/>
           <w:lang w:eastAsia="zh-CN"/>
         </w:rPr>
-        <w:t>.</w:t>
+        <w:t>, experienced with design pattern.</w:t>
       </w:r>
     </w:p>
     <w:p>
@@ -664,43 +693,85 @@
         <w:outlineLvl w:val="0"/>
         <w:rPr>
           <w:rFonts w:hint="eastAsia"/>
-          <w:sz w:val="24"/>
-          <w:szCs w:val="24"/>
-        </w:rPr>
-      </w:pPr>
-      <w:r>
-        <w:rPr>
-          <w:sz w:val="24"/>
-          <w:szCs w:val="24"/>
-        </w:rPr>
-        <w:t xml:space="preserve">Skilled </w:t>
-      </w:r>
-      <w:bookmarkStart w:id="1" w:name="OLE_LINK5"/>
-      <w:bookmarkStart w:id="2" w:name="OLE_LINK6"/>
-      <w:r>
-        <w:rPr>
-          <w:sz w:val="24"/>
-          <w:szCs w:val="24"/>
-        </w:rPr>
-        <w:t>with</w:t>
-      </w:r>
-      <w:bookmarkEnd w:id="1"/>
-      <w:bookmarkEnd w:id="2"/>
-      <w:r>
-        <w:rPr>
-          <w:sz w:val="24"/>
-          <w:szCs w:val="24"/>
-        </w:rPr>
-        <w:t> </w:t>
-      </w:r>
-      <w:r>
-        <w:rPr>
-          <w:rFonts w:hint="eastAsia"/>
-          <w:sz w:val="24"/>
-          <w:szCs w:val="24"/>
-          <w:lang w:eastAsia="zh-CN"/>
-        </w:rPr>
-        <w:t>developing firmware, embedded software, and device driver.</w:t>
+          <w:b/>
+          <w:smallCaps/>
+          <w:sz w:val="24"/>
+          <w:szCs w:val="24"/>
+        </w:rPr>
+      </w:pPr>
+      <w:r>
+        <w:rPr>
+          <w:rFonts w:hint="eastAsia"/>
+          <w:sz w:val="24"/>
+          <w:szCs w:val="24"/>
+          <w:lang w:eastAsia="zh-CN"/>
+        </w:rPr>
+        <w:t>Experienced with memory and performance optimization</w:t>
+      </w:r>
+      <w:r>
+        <w:rPr>
+          <w:rFonts w:hint="eastAsia"/>
+          <w:sz w:val="24"/>
+          <w:szCs w:val="24"/>
+          <w:lang w:eastAsia="zh-CN"/>
+        </w:rPr>
+        <w:t xml:space="preserve"> using </w:t>
+      </w:r>
+      <w:r>
+        <w:rPr>
+          <w:sz w:val="24"/>
+          <w:szCs w:val="24"/>
+          <w:lang w:eastAsia="zh-CN"/>
+        </w:rPr>
+        <w:t>profiling</w:t>
+      </w:r>
+      <w:r>
+        <w:rPr>
+          <w:rFonts w:hint="eastAsia"/>
+          <w:sz w:val="24"/>
+          <w:szCs w:val="24"/>
+          <w:lang w:eastAsia="zh-CN"/>
+        </w:rPr>
+        <w:t xml:space="preserve"> tools (e.g. </w:t>
+      </w:r>
+      <w:proofErr w:type="spellStart"/>
+      <w:r>
+        <w:rPr>
+          <w:sz w:val="24"/>
+          <w:szCs w:val="24"/>
+          <w:lang w:eastAsia="zh-CN"/>
+        </w:rPr>
+        <w:t>gperftools</w:t>
+      </w:r>
+      <w:proofErr w:type="spellEnd"/>
+      <w:r>
+        <w:rPr>
+          <w:rFonts w:hint="eastAsia"/>
+          <w:sz w:val="24"/>
+          <w:szCs w:val="24"/>
+          <w:lang w:eastAsia="zh-CN"/>
+        </w:rPr>
+        <w:t xml:space="preserve">, </w:t>
+      </w:r>
+      <w:proofErr w:type="spellStart"/>
+      <w:r>
+        <w:rPr>
+          <w:rFonts w:hint="eastAsia"/>
+          <w:sz w:val="24"/>
+          <w:szCs w:val="24"/>
+          <w:lang w:eastAsia="zh-CN"/>
+        </w:rPr>
+        <w:t>valgrind</w:t>
+      </w:r>
+      <w:proofErr w:type="spellEnd"/>
+      <w:r>
+        <w:rPr>
+          <w:rFonts w:hint="eastAsia"/>
+          <w:sz w:val="24"/>
+          <w:szCs w:val="24"/>
+          <w:lang w:eastAsia="zh-CN"/>
+        </w:rPr>
+        <w:t>).</w:t>
       </w:r>
     </w:p>
     <w:p>
@@ -712,139 +783,47 @@
         <w:ind w:left="540" w:right="-360" w:hanging="270"/>
         <w:outlineLvl w:val="0"/>
         <w:rPr>
-          <w:rFonts w:hint="eastAsia"/>
-          <w:sz w:val="24"/>
-          <w:szCs w:val="24"/>
-          <w:lang w:eastAsia="zh-CN"/>
-        </w:rPr>
-      </w:pPr>
-      <w:r>
-        <w:rPr>
-          <w:rFonts w:hint="eastAsia"/>
-          <w:sz w:val="24"/>
-          <w:szCs w:val="24"/>
-          <w:lang w:eastAsia="zh-CN"/>
-        </w:rPr>
-        <w:t>Skilled</w:t>
-      </w:r>
-      <w:r>
-        <w:rPr>
-          <w:sz w:val="24"/>
-          <w:szCs w:val="24"/>
-          <w:lang w:eastAsia="zh-CN"/>
-        </w:rPr>
-        <w:t xml:space="preserve"> </w:t>
-      </w:r>
-      <w:r>
-        <w:rPr>
-          <w:sz w:val="24"/>
-          <w:szCs w:val="24"/>
-        </w:rPr>
-        <w:t>with</w:t>
-      </w:r>
-      <w:r>
-        <w:rPr>
-          <w:sz w:val="24"/>
-          <w:szCs w:val="24"/>
-          <w:lang w:eastAsia="zh-CN"/>
-        </w:rPr>
-        <w:t xml:space="preserve"> </w:t>
-      </w:r>
-      <w:r>
-        <w:rPr>
-          <w:sz w:val="24"/>
-          <w:szCs w:val="24"/>
-          <w:lang w:eastAsia="zh-CN"/>
-        </w:rPr>
-        <w:t xml:space="preserve">Linux programming methods, </w:t>
-      </w:r>
-      <w:proofErr w:type="spellStart"/>
-      <w:r>
-        <w:rPr>
-          <w:rFonts w:hint="eastAsia"/>
-          <w:sz w:val="24"/>
-          <w:szCs w:val="24"/>
-          <w:lang w:eastAsia="zh-CN"/>
-        </w:rPr>
-        <w:t>emacs</w:t>
-      </w:r>
-      <w:proofErr w:type="spellEnd"/>
-      <w:r>
-        <w:rPr>
-          <w:rFonts w:hint="eastAsia"/>
-          <w:sz w:val="24"/>
-          <w:szCs w:val="24"/>
-          <w:lang w:eastAsia="zh-CN"/>
-        </w:rPr>
-        <w:t xml:space="preserve">, </w:t>
-      </w:r>
-      <w:proofErr w:type="spellStart"/>
-      <w:r>
-        <w:rPr>
-          <w:rFonts w:hint="eastAsia"/>
-          <w:sz w:val="24"/>
-          <w:szCs w:val="24"/>
-          <w:lang w:eastAsia="zh-CN"/>
-        </w:rPr>
-        <w:t>gdb</w:t>
-      </w:r>
-      <w:proofErr w:type="spellEnd"/>
-      <w:r>
-        <w:rPr>
-          <w:rFonts w:hint="eastAsia"/>
-          <w:sz w:val="24"/>
-          <w:szCs w:val="24"/>
-          <w:lang w:eastAsia="zh-CN"/>
-        </w:rPr>
-        <w:t xml:space="preserve">, </w:t>
-      </w:r>
-      <w:proofErr w:type="spellStart"/>
-      <w:r>
-        <w:rPr>
-          <w:rFonts w:hint="eastAsia"/>
-          <w:sz w:val="24"/>
-          <w:szCs w:val="24"/>
-          <w:lang w:eastAsia="zh-CN"/>
-        </w:rPr>
-        <w:t>cmake</w:t>
-      </w:r>
-      <w:proofErr w:type="spellEnd"/>
-      <w:r>
-        <w:rPr>
-          <w:rFonts w:hint="eastAsia"/>
-          <w:sz w:val="24"/>
-          <w:szCs w:val="24"/>
-          <w:lang w:eastAsia="zh-CN"/>
-        </w:rPr>
-        <w:t xml:space="preserve">, </w:t>
-      </w:r>
-      <w:proofErr w:type="spellStart"/>
-      <w:r>
-        <w:rPr>
-          <w:rFonts w:hint="eastAsia"/>
-          <w:sz w:val="24"/>
-          <w:szCs w:val="24"/>
-          <w:lang w:eastAsia="zh-CN"/>
-        </w:rPr>
-        <w:t>git</w:t>
-      </w:r>
-      <w:proofErr w:type="spellEnd"/>
-      <w:r>
-        <w:rPr>
-          <w:rFonts w:hint="eastAsia"/>
-          <w:sz w:val="24"/>
-          <w:szCs w:val="24"/>
-          <w:lang w:eastAsia="zh-CN"/>
-        </w:rPr>
-        <w:t xml:space="preserve">, and other used </w:t>
-      </w:r>
-      <w:r>
-        <w:rPr>
-          <w:sz w:val="24"/>
-          <w:szCs w:val="24"/>
-          <w:lang w:eastAsia="zh-CN"/>
-        </w:rPr>
-        <w:t>tools, understanding inter-process communication, multi-threaded programming knowledge.</w:t>
+          <w:b/>
+          <w:smallCaps/>
+          <w:sz w:val="24"/>
+          <w:szCs w:val="24"/>
+        </w:rPr>
+      </w:pPr>
+      <w:r>
+        <w:rPr>
+          <w:rFonts w:hint="eastAsia"/>
+          <w:sz w:val="24"/>
+          <w:szCs w:val="24"/>
+          <w:lang w:eastAsia="zh-CN"/>
+        </w:rPr>
+        <w:t>Proficient in Machine Learning and Neural Network</w:t>
+      </w:r>
+      <w:r>
+        <w:rPr>
+          <w:rFonts w:hint="eastAsia"/>
+          <w:sz w:val="24"/>
+          <w:szCs w:val="24"/>
+          <w:lang w:eastAsia="zh-CN"/>
+        </w:rPr>
+        <w:t>, familiar with CNN, IMU fusion and Visual-</w:t>
+      </w:r>
+      <w:r>
+        <w:rPr>
+          <w:rFonts w:hint="eastAsia"/>
+          <w:sz w:val="24"/>
+          <w:szCs w:val="24"/>
+          <w:lang w:eastAsia="zh-CN"/>
+        </w:rPr>
+        <w:t>SLAM</w:t>
+      </w:r>
+      <w:r>
+        <w:rPr>
+          <w:rFonts w:hint="eastAsia"/>
+          <w:sz w:val="24"/>
+          <w:szCs w:val="24"/>
+          <w:lang w:eastAsia="zh-CN"/>
+        </w:rPr>
+        <w:t>.</w:t>
       </w:r>
     </w:p>
     <w:p>
@@ -856,59 +835,81 @@
         <w:ind w:left="540" w:right="-360" w:hanging="270"/>
         <w:outlineLvl w:val="0"/>
         <w:rPr>
-          <w:rFonts w:hint="eastAsia"/>
-          <w:sz w:val="24"/>
-          <w:szCs w:val="24"/>
-          <w:lang w:eastAsia="zh-CN"/>
-        </w:rPr>
-      </w:pPr>
-      <w:r>
-        <w:rPr>
-          <w:rFonts w:hint="eastAsia"/>
-          <w:sz w:val="24"/>
-          <w:szCs w:val="24"/>
-          <w:lang w:eastAsia="zh-CN"/>
-        </w:rPr>
-        <w:t>Skilled with SPI, I</w:t>
-      </w:r>
-      <w:r>
-        <w:rPr>
-          <w:rFonts w:hint="eastAsia"/>
-          <w:sz w:val="24"/>
-          <w:szCs w:val="24"/>
-          <w:vertAlign w:val="superscript"/>
-          <w:lang w:eastAsia="zh-CN"/>
-        </w:rPr>
-        <w:t>2</w:t>
-      </w:r>
-      <w:r>
-        <w:rPr>
-          <w:rFonts w:hint="eastAsia"/>
-          <w:sz w:val="24"/>
-          <w:szCs w:val="24"/>
-          <w:lang w:eastAsia="zh-CN"/>
-        </w:rPr>
-        <w:t xml:space="preserve">C, UART, USB, </w:t>
-      </w:r>
-      <w:proofErr w:type="spellStart"/>
-      <w:r>
-        <w:rPr>
-          <w:rFonts w:hint="eastAsia"/>
-          <w:sz w:val="24"/>
-          <w:szCs w:val="24"/>
-          <w:lang w:eastAsia="zh-CN"/>
-        </w:rPr>
-        <w:t>PCIe</w:t>
-      </w:r>
-      <w:proofErr w:type="spellEnd"/>
-      <w:r>
-        <w:rPr>
-          <w:rFonts w:hint="eastAsia"/>
-          <w:sz w:val="24"/>
-          <w:szCs w:val="24"/>
-          <w:lang w:eastAsia="zh-CN"/>
-        </w:rPr>
-        <w:t xml:space="preserve"> protocols, and relative development of software and hardware.</w:t>
+          <w:sz w:val="24"/>
+          <w:szCs w:val="24"/>
+        </w:rPr>
+      </w:pPr>
+      <w:r>
+        <w:rPr>
+          <w:rFonts w:hint="eastAsia"/>
+          <w:sz w:val="24"/>
+          <w:szCs w:val="24"/>
+          <w:lang w:eastAsia="zh-CN"/>
+        </w:rPr>
+        <w:t>Experienced</w:t>
+      </w:r>
+      <w:r>
+        <w:rPr>
+          <w:sz w:val="24"/>
+          <w:szCs w:val="24"/>
+        </w:rPr>
+        <w:t xml:space="preserve"> </w:t>
+      </w:r>
+      <w:bookmarkStart w:id="1" w:name="OLE_LINK5"/>
+      <w:bookmarkStart w:id="2" w:name="OLE_LINK6"/>
+      <w:r>
+        <w:rPr>
+          <w:sz w:val="24"/>
+          <w:szCs w:val="24"/>
+        </w:rPr>
+        <w:t>with</w:t>
+      </w:r>
+      <w:bookmarkEnd w:id="1"/>
+      <w:bookmarkEnd w:id="2"/>
+      <w:r>
+        <w:rPr>
+          <w:rFonts w:hint="eastAsia"/>
+          <w:sz w:val="24"/>
+          <w:szCs w:val="24"/>
+          <w:lang w:eastAsia="zh-CN"/>
+        </w:rPr>
+        <w:t xml:space="preserve"> </w:t>
+      </w:r>
+      <w:r>
+        <w:rPr>
+          <w:rFonts w:hint="eastAsia"/>
+          <w:sz w:val="24"/>
+          <w:szCs w:val="24"/>
+          <w:lang w:eastAsia="zh-CN"/>
+        </w:rPr>
+        <w:t xml:space="preserve">large-scale simulation software and </w:t>
+      </w:r>
+      <w:r>
+        <w:rPr>
+          <w:rFonts w:hint="eastAsia"/>
+          <w:sz w:val="24"/>
+          <w:szCs w:val="24"/>
+          <w:lang w:eastAsia="zh-CN"/>
+        </w:rPr>
+        <w:t>embedded software</w:t>
+      </w:r>
+      <w:r>
+        <w:rPr>
+          <w:rFonts w:hint="eastAsia"/>
+          <w:sz w:val="24"/>
+          <w:szCs w:val="24"/>
+          <w:lang w:eastAsia="zh-CN"/>
+        </w:rPr>
+        <w:t xml:space="preserve"> development</w:t>
+      </w:r>
+      <w:r>
+        <w:rPr>
+          <w:rFonts w:hint="eastAsia"/>
+          <w:sz w:val="24"/>
+          <w:szCs w:val="24"/>
+          <w:lang w:eastAsia="zh-CN"/>
+        </w:rPr>
+        <w:t>.</w:t>
       </w:r>
     </w:p>
     <w:p>
@@ -920,80 +921,190 @@
         <w:ind w:left="540" w:right="-360" w:hanging="270"/>
         <w:outlineLvl w:val="0"/>
         <w:rPr>
-          <w:rFonts w:hint="eastAsia"/>
-          <w:sz w:val="24"/>
-          <w:szCs w:val="24"/>
-          <w:lang w:eastAsia="zh-CN"/>
-        </w:rPr>
-      </w:pPr>
-      <w:r>
-        <w:rPr>
-          <w:sz w:val="24"/>
-          <w:szCs w:val="24"/>
-          <w:lang w:eastAsia="zh-CN"/>
-        </w:rPr>
-        <w:t>Proficient in</w:t>
-      </w:r>
-      <w:r>
+          <w:sz w:val="24"/>
+          <w:szCs w:val="24"/>
+          <w:lang w:eastAsia="zh-CN"/>
+        </w:rPr>
+      </w:pPr>
+      <w:r>
+        <w:rPr>
+          <w:rFonts w:hint="eastAsia"/>
+          <w:sz w:val="24"/>
+          <w:szCs w:val="24"/>
+          <w:lang w:eastAsia="zh-CN"/>
+        </w:rPr>
+        <w:t>U</w:t>
+      </w:r>
+      <w:r>
+        <w:rPr>
+          <w:sz w:val="24"/>
+          <w:szCs w:val="24"/>
+          <w:lang w:eastAsia="zh-CN"/>
+        </w:rPr>
+        <w:t>nderstanding inter-process communication, multi-threaded programming knowledge</w:t>
+      </w:r>
+      <w:r>
+        <w:rPr>
+          <w:rFonts w:hint="eastAsia"/>
+          <w:sz w:val="24"/>
+          <w:szCs w:val="24"/>
+          <w:lang w:eastAsia="zh-CN"/>
+        </w:rPr>
+        <w:t>, sk</w:t>
+      </w:r>
+      <w:r>
+        <w:rPr>
+          <w:rFonts w:hint="eastAsia"/>
+          <w:sz w:val="24"/>
+          <w:szCs w:val="24"/>
+          <w:lang w:eastAsia="zh-CN"/>
+        </w:rPr>
+        <w:t>illed</w:t>
+      </w:r>
+      <w:r>
+        <w:rPr>
+          <w:sz w:val="24"/>
+          <w:szCs w:val="24"/>
+          <w:lang w:eastAsia="zh-CN"/>
+        </w:rPr>
         <w:t xml:space="preserve"> </w:t>
       </w:r>
       <w:r>
         <w:rPr>
           <w:sz w:val="24"/>
           <w:szCs w:val="24"/>
-          <w:lang w:eastAsia="zh-CN"/>
-        </w:rPr>
-        <w:t>hardware design</w:t>
-      </w:r>
-      <w:r>
-        <w:rPr>
-          <w:rFonts w:hint="eastAsia"/>
-          <w:sz w:val="24"/>
-          <w:szCs w:val="24"/>
-          <w:lang w:eastAsia="zh-CN"/>
-        </w:rPr>
-        <w:t>ing</w:t>
-      </w:r>
-      <w:r>
-        <w:rPr>
-          <w:sz w:val="24"/>
-          <w:szCs w:val="24"/>
-          <w:lang w:eastAsia="zh-CN"/>
-        </w:rPr>
-        <w:t>, with 2</w:t>
-      </w:r>
-      <w:r>
-        <w:rPr>
-          <w:sz w:val="24"/>
-          <w:szCs w:val="24"/>
-          <w:lang w:eastAsia="zh-CN"/>
-        </w:rPr>
-        <w:t>-</w:t>
-      </w:r>
-      <w:r>
-        <w:rPr>
-          <w:sz w:val="24"/>
-          <w:szCs w:val="24"/>
-          <w:lang w:eastAsia="zh-CN"/>
-        </w:rPr>
-        <w:t>years low-speed and 1-year high-speed hardware board design</w:t>
-      </w:r>
-      <w:r>
-        <w:rPr>
-          <w:rFonts w:hint="eastAsia"/>
-          <w:sz w:val="24"/>
-          <w:szCs w:val="24"/>
-          <w:lang w:eastAsia="zh-CN"/>
-        </w:rPr>
-        <w:t>ing</w:t>
-      </w:r>
-      <w:r>
-        <w:rPr>
-          <w:sz w:val="24"/>
-          <w:szCs w:val="24"/>
-          <w:lang w:eastAsia="zh-CN"/>
-        </w:rPr>
-        <w:t xml:space="preserve"> and debugging experience.</w:t>
+        </w:rPr>
+        <w:t>with</w:t>
+      </w:r>
+      <w:r>
+        <w:rPr>
+          <w:sz w:val="24"/>
+          <w:szCs w:val="24"/>
+          <w:lang w:eastAsia="zh-CN"/>
+        </w:rPr>
+        <w:t xml:space="preserve"> </w:t>
+      </w:r>
+      <w:r>
+        <w:rPr>
+          <w:sz w:val="24"/>
+          <w:szCs w:val="24"/>
+          <w:lang w:eastAsia="zh-CN"/>
+        </w:rPr>
+        <w:t xml:space="preserve">Linux programming </w:t>
+      </w:r>
+      <w:r>
+        <w:rPr>
+          <w:sz w:val="24"/>
+          <w:szCs w:val="24"/>
+          <w:lang w:eastAsia="zh-CN"/>
+        </w:rPr>
+        <w:t>tools (</w:t>
+      </w:r>
+      <w:r>
+        <w:rPr>
+          <w:rFonts w:hint="eastAsia"/>
+          <w:sz w:val="24"/>
+          <w:szCs w:val="24"/>
+          <w:lang w:eastAsia="zh-CN"/>
+        </w:rPr>
+        <w:t xml:space="preserve">e.g. </w:t>
+      </w:r>
+      <w:proofErr w:type="spellStart"/>
+      <w:r>
+        <w:rPr>
+          <w:rFonts w:hint="eastAsia"/>
+          <w:sz w:val="24"/>
+          <w:szCs w:val="24"/>
+          <w:lang w:eastAsia="zh-CN"/>
+        </w:rPr>
+        <w:t>emacs</w:t>
+      </w:r>
+      <w:proofErr w:type="spellEnd"/>
+      <w:r>
+        <w:rPr>
+          <w:rFonts w:hint="eastAsia"/>
+          <w:sz w:val="24"/>
+          <w:szCs w:val="24"/>
+          <w:lang w:eastAsia="zh-CN"/>
+        </w:rPr>
+        <w:t xml:space="preserve">, </w:t>
+      </w:r>
+      <w:proofErr w:type="spellStart"/>
+      <w:r>
+        <w:rPr>
+          <w:rFonts w:hint="eastAsia"/>
+          <w:sz w:val="24"/>
+          <w:szCs w:val="24"/>
+          <w:lang w:eastAsia="zh-CN"/>
+        </w:rPr>
+        <w:t>gdb</w:t>
+      </w:r>
+      <w:proofErr w:type="spellEnd"/>
+      <w:r>
+        <w:rPr>
+          <w:rFonts w:hint="eastAsia"/>
+          <w:sz w:val="24"/>
+          <w:szCs w:val="24"/>
+          <w:lang w:eastAsia="zh-CN"/>
+        </w:rPr>
+        <w:t xml:space="preserve">, </w:t>
+      </w:r>
+      <w:proofErr w:type="spellStart"/>
+      <w:r>
+        <w:rPr>
+          <w:rFonts w:hint="eastAsia"/>
+          <w:sz w:val="24"/>
+          <w:szCs w:val="24"/>
+          <w:lang w:eastAsia="zh-CN"/>
+        </w:rPr>
+        <w:t>cmake</w:t>
+      </w:r>
+      <w:proofErr w:type="spellEnd"/>
+      <w:r>
+        <w:rPr>
+          <w:rFonts w:hint="eastAsia"/>
+          <w:sz w:val="24"/>
+          <w:szCs w:val="24"/>
+          <w:lang w:eastAsia="zh-CN"/>
+        </w:rPr>
+        <w:t xml:space="preserve">, </w:t>
+      </w:r>
+      <w:proofErr w:type="spellStart"/>
+      <w:r>
+        <w:rPr>
+          <w:rFonts w:hint="eastAsia"/>
+          <w:sz w:val="24"/>
+          <w:szCs w:val="24"/>
+          <w:lang w:eastAsia="zh-CN"/>
+        </w:rPr>
+        <w:t>git</w:t>
+      </w:r>
+      <w:proofErr w:type="spellEnd"/>
+      <w:r>
+        <w:rPr>
+          <w:sz w:val="24"/>
+          <w:szCs w:val="24"/>
+          <w:lang w:eastAsia="zh-CN"/>
+        </w:rPr>
+        <w:t>…</w:t>
+      </w:r>
+      <w:r>
+        <w:rPr>
+          <w:rFonts w:hint="eastAsia"/>
+          <w:sz w:val="24"/>
+          <w:szCs w:val="24"/>
+          <w:lang w:eastAsia="zh-CN"/>
+        </w:rPr>
+        <w:t>)</w:t>
+      </w:r>
+      <w:r>
+        <w:rPr>
+          <w:rFonts w:hint="eastAsia"/>
+          <w:sz w:val="24"/>
+          <w:szCs w:val="24"/>
+          <w:lang w:eastAsia="zh-CN"/>
+        </w:rPr>
+        <w:t>.</w:t>
       </w:r>
     </w:p>
     <w:p>
@@ -1012,211 +1123,22 @@
       </w:pPr>
       <w:r>
         <w:rPr>
-          <w:rFonts w:hint="eastAsia"/>
-          <w:sz w:val="24"/>
-          <w:szCs w:val="24"/>
-          <w:lang w:eastAsia="zh-CN"/>
-        </w:rPr>
-        <w:t>F</w:t>
-      </w:r>
-      <w:r>
-        <w:rPr>
-          <w:sz w:val="24"/>
-          <w:szCs w:val="24"/>
-          <w:lang w:eastAsia="zh-CN"/>
-        </w:rPr>
-        <w:t xml:space="preserve">amiliar </w:t>
-      </w:r>
-      <w:r>
-        <w:rPr>
-          <w:rFonts w:hint="eastAsia"/>
-          <w:sz w:val="24"/>
-          <w:szCs w:val="24"/>
-          <w:lang w:eastAsia="zh-CN"/>
-        </w:rPr>
-        <w:t xml:space="preserve">with </w:t>
-      </w:r>
-      <w:r>
-        <w:rPr>
-          <w:sz w:val="24"/>
-          <w:szCs w:val="24"/>
-          <w:lang w:eastAsia="zh-CN"/>
-        </w:rPr>
-        <w:t>X86, ARM</w:t>
-      </w:r>
-      <w:r>
-        <w:rPr>
-          <w:rFonts w:hint="eastAsia"/>
-          <w:sz w:val="24"/>
-          <w:szCs w:val="24"/>
-          <w:lang w:eastAsia="zh-CN"/>
-        </w:rPr>
-        <w:t xml:space="preserve"> and </w:t>
-      </w:r>
-      <w:r>
-        <w:rPr>
-          <w:sz w:val="24"/>
-          <w:szCs w:val="24"/>
-          <w:lang w:eastAsia="zh-CN"/>
-        </w:rPr>
-        <w:t xml:space="preserve">FPGA computer </w:t>
-      </w:r>
-      <w:r>
-        <w:rPr>
-          <w:sz w:val="24"/>
-          <w:szCs w:val="24"/>
-          <w:lang w:eastAsia="zh-CN"/>
-        </w:rPr>
-        <w:t>architectures,</w:t>
-      </w:r>
-      <w:r>
-        <w:rPr>
-          <w:rFonts w:hint="eastAsia"/>
-          <w:sz w:val="24"/>
-          <w:szCs w:val="24"/>
-          <w:lang w:eastAsia="zh-CN"/>
-        </w:rPr>
-        <w:t xml:space="preserve"> have</w:t>
-      </w:r>
-      <w:r>
-        <w:rPr>
-          <w:sz w:val="24"/>
-          <w:szCs w:val="24"/>
-          <w:lang w:eastAsia="zh-CN"/>
-        </w:rPr>
+          <w:sz w:val="24"/>
+          <w:szCs w:val="24"/>
+          <w:lang w:eastAsia="zh-CN"/>
+        </w:rPr>
+        <w:t>Proficient in</w:t>
+      </w:r>
+      <w:r>
         <w:t xml:space="preserve"> </w:t>
       </w:r>
-      <w:proofErr w:type="spellStart"/>
-      <w:r>
-        <w:rPr>
-          <w:rFonts w:hint="eastAsia"/>
-          <w:sz w:val="24"/>
-          <w:szCs w:val="24"/>
-          <w:lang w:eastAsia="zh-CN"/>
-        </w:rPr>
-        <w:t>bootloader</w:t>
-      </w:r>
-      <w:proofErr w:type="spellEnd"/>
-      <w:r>
-        <w:rPr>
-          <w:rFonts w:hint="eastAsia"/>
-          <w:sz w:val="24"/>
-          <w:szCs w:val="24"/>
-          <w:lang w:eastAsia="zh-CN"/>
-        </w:rPr>
-        <w:t xml:space="preserve"> </w:t>
-      </w:r>
-      <w:r>
-        <w:rPr>
-          <w:sz w:val="24"/>
-          <w:szCs w:val="24"/>
-          <w:lang w:eastAsia="zh-CN"/>
-        </w:rPr>
-        <w:t>development experience</w:t>
-      </w:r>
-      <w:r>
-        <w:rPr>
-          <w:rFonts w:hint="eastAsia"/>
-          <w:sz w:val="24"/>
-          <w:szCs w:val="24"/>
-          <w:lang w:eastAsia="zh-CN"/>
-        </w:rPr>
-        <w:t xml:space="preserve"> of</w:t>
-      </w:r>
-      <w:r>
-        <w:rPr>
-          <w:sz w:val="24"/>
-          <w:szCs w:val="24"/>
-          <w:lang w:eastAsia="zh-CN"/>
-        </w:rPr>
-        <w:t xml:space="preserve"> UEFI </w:t>
-      </w:r>
-      <w:r>
-        <w:rPr>
-          <w:rFonts w:hint="eastAsia"/>
-          <w:sz w:val="24"/>
-          <w:szCs w:val="24"/>
-          <w:lang w:eastAsia="zh-CN"/>
-        </w:rPr>
-        <w:t xml:space="preserve">and </w:t>
-      </w:r>
-      <w:proofErr w:type="spellStart"/>
-      <w:r>
-        <w:rPr>
-          <w:rFonts w:hint="eastAsia"/>
-          <w:sz w:val="24"/>
-          <w:szCs w:val="24"/>
-          <w:lang w:eastAsia="zh-CN"/>
-        </w:rPr>
-        <w:t>Ub</w:t>
-      </w:r>
-      <w:r>
-        <w:rPr>
-          <w:sz w:val="24"/>
-          <w:szCs w:val="24"/>
-          <w:lang w:eastAsia="zh-CN"/>
-        </w:rPr>
-        <w:t>oot</w:t>
-      </w:r>
-      <w:proofErr w:type="spellEnd"/>
-      <w:r>
-        <w:rPr>
-          <w:sz w:val="24"/>
-          <w:szCs w:val="24"/>
-          <w:lang w:eastAsia="zh-CN"/>
-        </w:rPr>
-        <w:t>,</w:t>
-      </w:r>
-      <w:r>
-        <w:rPr>
-          <w:rFonts w:hint="eastAsia"/>
-          <w:sz w:val="24"/>
-          <w:szCs w:val="24"/>
-          <w:lang w:eastAsia="zh-CN"/>
-        </w:rPr>
-        <w:t xml:space="preserve"> </w:t>
-      </w:r>
-      <w:r>
-        <w:rPr>
-          <w:sz w:val="24"/>
-          <w:szCs w:val="24"/>
-          <w:lang w:eastAsia="zh-CN"/>
-        </w:rPr>
-        <w:t xml:space="preserve">familiar with Linux, WinCE and WES embedded operating system, </w:t>
-      </w:r>
-      <w:r>
-        <w:rPr>
-          <w:rFonts w:hint="eastAsia"/>
-          <w:sz w:val="24"/>
-          <w:szCs w:val="24"/>
-          <w:lang w:eastAsia="zh-CN"/>
-        </w:rPr>
-        <w:t>have</w:t>
-      </w:r>
-      <w:r>
-        <w:rPr>
-          <w:sz w:val="24"/>
-          <w:szCs w:val="24"/>
-          <w:lang w:eastAsia="zh-CN"/>
-        </w:rPr>
-        <w:t xml:space="preserve"> </w:t>
-      </w:r>
-      <w:r>
-        <w:rPr>
-          <w:rFonts w:hint="eastAsia"/>
-          <w:sz w:val="24"/>
-          <w:szCs w:val="24"/>
-          <w:lang w:eastAsia="zh-CN"/>
-        </w:rPr>
-        <w:t>porting</w:t>
-      </w:r>
-      <w:r>
-        <w:rPr>
-          <w:sz w:val="24"/>
-          <w:szCs w:val="24"/>
-          <w:lang w:eastAsia="zh-CN"/>
-        </w:rPr>
-        <w:t xml:space="preserve"> and customiz</w:t>
+      <w:r>
+        <w:rPr>
+          <w:sz w:val="24"/>
+          <w:szCs w:val="24"/>
+          <w:lang w:eastAsia="zh-CN"/>
+        </w:rPr>
+        <w:t>hardware design</w:t>
       </w:r>
       <w:r>
         <w:rPr>
@@ -1233,49 +1155,40 @@
           <w:szCs w:val="24"/>
           <w:lang w:eastAsia="zh-CN"/>
         </w:rPr>
-        <w:t xml:space="preserve"> experience,</w:t>
-      </w:r>
-      <w:r>
-        <w:rPr>
-          <w:rFonts w:hint="eastAsia"/>
-          <w:sz w:val="24"/>
-          <w:szCs w:val="24"/>
-          <w:lang w:eastAsia="zh-CN"/>
-        </w:rPr>
-        <w:t xml:space="preserve"> </w:t>
-      </w:r>
-      <w:r>
-        <w:rPr>
-          <w:sz w:val="24"/>
-          <w:szCs w:val="24"/>
-          <w:lang w:eastAsia="zh-CN"/>
-        </w:rPr>
-        <w:t>understand Android system,</w:t>
-      </w:r>
-      <w:r>
-        <w:rPr>
-          <w:rFonts w:hint="eastAsia"/>
-          <w:sz w:val="24"/>
-          <w:szCs w:val="24"/>
-          <w:lang w:eastAsia="zh-CN"/>
-        </w:rPr>
-        <w:t xml:space="preserve"> have developing and debugging whole system experience </w:t>
-      </w:r>
-      <w:r>
-        <w:rPr>
-          <w:sz w:val="24"/>
-          <w:szCs w:val="24"/>
-          <w:lang w:eastAsia="zh-CN"/>
-        </w:rPr>
-        <w:t>using FPGA technology</w:t>
-      </w:r>
-      <w:r>
-        <w:rPr>
-          <w:sz w:val="24"/>
-          <w:szCs w:val="24"/>
-          <w:lang w:eastAsia="zh-CN"/>
-        </w:rPr>
-        <w:t>.</w:t>
+        <w:t>, with 2</w:t>
+      </w:r>
+      <w:r>
+        <w:rPr>
+          <w:sz w:val="24"/>
+          <w:szCs w:val="24"/>
+          <w:lang w:eastAsia="zh-CN"/>
+        </w:rPr>
+        <w:t>-</w:t>
+      </w:r>
+      <w:r>
+        <w:rPr>
+          <w:sz w:val="24"/>
+          <w:szCs w:val="24"/>
+          <w:lang w:eastAsia="zh-CN"/>
+        </w:rPr>
+        <w:t>years low-speed and 1-year high-speed hardware board design</w:t>
+      </w:r>
+      <w:r>
+        <w:rPr>
+          <w:rFonts w:hint="eastAsia"/>
+          <w:sz w:val="24"/>
+          <w:szCs w:val="24"/>
+          <w:lang w:eastAsia="zh-CN"/>
+        </w:rPr>
+        <w:t>ing</w:t>
+      </w:r>
+      <w:r>
+        <w:rPr>
+          <w:sz w:val="24"/>
+          <w:szCs w:val="24"/>
+          <w:lang w:eastAsia="zh-CN"/>
+        </w:rPr>
+        <w:t xml:space="preserve"> and debugging experience.</w:t>
       </w:r>
     </w:p>
     <w:p>
@@ -1287,197 +1200,69 @@
         <w:ind w:left="540" w:right="-360" w:hanging="270"/>
         <w:outlineLvl w:val="0"/>
         <w:rPr>
-          <w:b/>
-          <w:smallCaps/>
-          <w:sz w:val="24"/>
-          <w:szCs w:val="24"/>
-        </w:rPr>
-      </w:pPr>
-      <w:r>
-        <w:rPr>
-          <w:rFonts w:hint="eastAsia"/>
-          <w:sz w:val="24"/>
-          <w:szCs w:val="24"/>
-          <w:lang w:eastAsia="zh-CN"/>
-        </w:rPr>
-        <w:t xml:space="preserve">Understand </w:t>
-      </w:r>
-      <w:r>
-        <w:rPr>
-          <w:sz w:val="24"/>
-          <w:szCs w:val="24"/>
-        </w:rPr>
-        <w:t>overall structure of SSD and relevant knowledge</w:t>
-      </w:r>
-      <w:r>
-        <w:rPr>
-          <w:sz w:val="24"/>
-          <w:szCs w:val="24"/>
-        </w:rPr>
-        <w:t>,</w:t>
-      </w:r>
-      <w:r>
-        <w:rPr>
-          <w:rFonts w:hint="eastAsia"/>
-          <w:sz w:val="24"/>
-          <w:szCs w:val="24"/>
-          <w:lang w:eastAsia="zh-CN"/>
-        </w:rPr>
-        <w:t xml:space="preserve"> </w:t>
-      </w:r>
-      <w:r>
-        <w:rPr>
-          <w:sz w:val="24"/>
-          <w:szCs w:val="24"/>
-          <w:lang w:eastAsia="zh-CN"/>
-        </w:rPr>
-        <w:t>proficient in</w:t>
-      </w:r>
-      <w:r>
-        <w:rPr>
-          <w:sz w:val="24"/>
-          <w:szCs w:val="24"/>
-          <w:lang w:eastAsia="zh-CN"/>
-        </w:rPr>
-        <w:t xml:space="preserve"> </w:t>
-      </w:r>
-      <w:r>
-        <w:rPr>
-          <w:rFonts w:hint="eastAsia"/>
-          <w:sz w:val="24"/>
-          <w:szCs w:val="24"/>
-          <w:lang w:eastAsia="zh-CN"/>
-        </w:rPr>
-        <w:t>cooperation method with logic department</w:t>
-      </w:r>
-      <w:r>
-        <w:rPr>
-          <w:sz w:val="24"/>
-          <w:szCs w:val="24"/>
-          <w:lang w:eastAsia="zh-CN"/>
-        </w:rPr>
-        <w:t>,</w:t>
-      </w:r>
-      <w:r>
-        <w:rPr>
-          <w:rFonts w:hint="eastAsia"/>
-          <w:sz w:val="24"/>
-          <w:szCs w:val="24"/>
-          <w:lang w:eastAsia="zh-CN"/>
-        </w:rPr>
-        <w:t xml:space="preserve"> </w:t>
-      </w:r>
-      <w:r>
-        <w:rPr>
-          <w:sz w:val="24"/>
-          <w:szCs w:val="24"/>
-          <w:lang w:eastAsia="zh-CN"/>
-        </w:rPr>
-        <w:t xml:space="preserve">understand </w:t>
-      </w:r>
-      <w:proofErr w:type="spellStart"/>
-      <w:r>
-        <w:rPr>
-          <w:sz w:val="24"/>
-          <w:szCs w:val="24"/>
-          <w:lang w:eastAsia="zh-CN"/>
-        </w:rPr>
-        <w:t>NVMe</w:t>
-      </w:r>
-      <w:proofErr w:type="spellEnd"/>
-      <w:r>
-        <w:rPr>
-          <w:sz w:val="24"/>
-          <w:szCs w:val="24"/>
-          <w:lang w:eastAsia="zh-CN"/>
-        </w:rPr>
-        <w:t xml:space="preserve"> protocol, </w:t>
-      </w:r>
-      <w:r>
-        <w:rPr>
-          <w:rFonts w:hint="eastAsia"/>
-          <w:sz w:val="24"/>
-          <w:szCs w:val="24"/>
-          <w:lang w:eastAsia="zh-CN"/>
-        </w:rPr>
-        <w:t>e</w:t>
-      </w:r>
-      <w:r>
-        <w:rPr>
-          <w:sz w:val="24"/>
-          <w:szCs w:val="24"/>
-          <w:lang w:eastAsia="zh-CN"/>
-        </w:rPr>
-        <w:t>xperience in</w:t>
-      </w:r>
-      <w:proofErr w:type="gramStart"/>
-      <w:r>
-        <w:rPr>
-          <w:sz w:val="24"/>
-          <w:szCs w:val="24"/>
-          <w:lang w:eastAsia="zh-CN"/>
-        </w:rPr>
-        <w:t>  developing</w:t>
-      </w:r>
-      <w:proofErr w:type="gramEnd"/>
-      <w:r>
-        <w:rPr>
-          <w:sz w:val="24"/>
-          <w:szCs w:val="24"/>
-          <w:lang w:eastAsia="zh-CN"/>
-        </w:rPr>
-        <w:t xml:space="preserve"> </w:t>
-      </w:r>
-      <w:r>
-        <w:rPr>
-          <w:sz w:val="24"/>
-          <w:szCs w:val="24"/>
-          <w:lang w:eastAsia="zh-CN"/>
-        </w:rPr>
-        <w:t>MLC &amp; TLC NAND Flash drive</w:t>
-      </w:r>
-      <w:r>
-        <w:rPr>
-          <w:rFonts w:hint="eastAsia"/>
-          <w:sz w:val="24"/>
-          <w:szCs w:val="24"/>
-          <w:lang w:eastAsia="zh-CN"/>
-        </w:rPr>
-        <w:t>r</w:t>
-      </w:r>
-      <w:r>
-        <w:rPr>
-          <w:sz w:val="24"/>
-          <w:szCs w:val="24"/>
-          <w:lang w:eastAsia="zh-CN"/>
-        </w:rPr>
-        <w:t>,</w:t>
-      </w:r>
-      <w:r>
-        <w:rPr>
-          <w:rFonts w:hint="eastAsia"/>
-          <w:sz w:val="24"/>
-          <w:szCs w:val="24"/>
-          <w:lang w:eastAsia="zh-CN"/>
-        </w:rPr>
-        <w:t xml:space="preserve"> </w:t>
-      </w:r>
-      <w:r>
-        <w:rPr>
-          <w:sz w:val="24"/>
-          <w:szCs w:val="24"/>
-          <w:lang w:eastAsia="zh-CN"/>
-        </w:rPr>
-        <w:t xml:space="preserve">XOR engine driver, </w:t>
-      </w:r>
-      <w:r>
-        <w:rPr>
-          <w:rFonts w:hint="eastAsia"/>
-          <w:sz w:val="24"/>
-          <w:szCs w:val="24"/>
-          <w:lang w:eastAsia="zh-CN"/>
-        </w:rPr>
-        <w:t>layer 3 of SSD firmware</w:t>
+          <w:sz w:val="24"/>
+          <w:szCs w:val="24"/>
+          <w:lang w:eastAsia="zh-CN"/>
+        </w:rPr>
+      </w:pPr>
+      <w:r>
+        <w:rPr>
+          <w:rFonts w:hint="eastAsia"/>
+          <w:sz w:val="24"/>
+          <w:szCs w:val="24"/>
+          <w:lang w:eastAsia="zh-CN"/>
+        </w:rPr>
+        <w:t>F</w:t>
+      </w:r>
+      <w:r>
+        <w:rPr>
+          <w:sz w:val="24"/>
+          <w:szCs w:val="24"/>
+          <w:lang w:eastAsia="zh-CN"/>
+        </w:rPr>
+        <w:t xml:space="preserve">amiliar </w:t>
+      </w:r>
+      <w:r>
+        <w:rPr>
+          <w:rFonts w:hint="eastAsia"/>
+          <w:sz w:val="24"/>
+          <w:szCs w:val="24"/>
+          <w:lang w:eastAsia="zh-CN"/>
+        </w:rPr>
+        <w:t xml:space="preserve">with </w:t>
+      </w:r>
+      <w:r>
+        <w:rPr>
+          <w:sz w:val="24"/>
+          <w:szCs w:val="24"/>
+          <w:lang w:eastAsia="zh-CN"/>
+        </w:rPr>
+        <w:t xml:space="preserve">FPGA computer </w:t>
+      </w:r>
+      <w:r>
+        <w:rPr>
+          <w:sz w:val="24"/>
+          <w:szCs w:val="24"/>
+          <w:lang w:eastAsia="zh-CN"/>
+        </w:rPr>
+        <w:t>architectures,</w:t>
+      </w:r>
+      <w:r>
+        <w:rPr>
+          <w:rFonts w:hint="eastAsia"/>
+          <w:sz w:val="24"/>
+          <w:szCs w:val="24"/>
+          <w:lang w:eastAsia="zh-CN"/>
+        </w:rPr>
+        <w:t xml:space="preserve"> have developing and debugging whole system experience </w:t>
+      </w:r>
+      <w:r>
+        <w:rPr>
+          <w:sz w:val="24"/>
+          <w:szCs w:val="24"/>
+          <w:lang w:eastAsia="zh-CN"/>
+        </w:rPr>
+        <w:t>using FPGA technology</w:t>
       </w:r>
       <w:r>
         <w:rPr>
@@ -1526,7 +1311,25 @@
           <w:szCs w:val="24"/>
           <w:lang w:eastAsia="zh-CN"/>
         </w:rPr>
-        <w:t xml:space="preserve">, skilled with </w:t>
+        <w:t xml:space="preserve">, </w:t>
+      </w:r>
+      <w:r>
+        <w:rPr>
+          <w:rFonts w:hint="eastAsia"/>
+          <w:sz w:val="24"/>
+          <w:szCs w:val="24"/>
+          <w:lang w:eastAsia="zh-CN"/>
+        </w:rPr>
+        <w:t>familiar</w:t>
+      </w:r>
+      <w:r>
+        <w:rPr>
+          <w:rFonts w:hint="eastAsia"/>
+          <w:sz w:val="24"/>
+          <w:szCs w:val="24"/>
+          <w:lang w:eastAsia="zh-CN"/>
+        </w:rPr>
+        <w:t xml:space="preserve"> with </w:t>
       </w:r>
       <w:proofErr w:type="spellStart"/>
       <w:r>
@@ -1546,7 +1349,25 @@
           <w:szCs w:val="24"/>
           <w:lang w:eastAsia="zh-CN"/>
         </w:rPr>
-        <w:t xml:space="preserve"> flow, pre-push code review, coding style, unit test, auto test, continuous integration</w:t>
+        <w:t xml:space="preserve"> flow, pre-push code review, coding style, unit test, </w:t>
+      </w:r>
+      <w:r>
+        <w:rPr>
+          <w:rFonts w:hint="eastAsia"/>
+          <w:sz w:val="24"/>
+          <w:szCs w:val="24"/>
+          <w:lang w:eastAsia="zh-CN"/>
+        </w:rPr>
+        <w:t xml:space="preserve">regression test, </w:t>
+      </w:r>
+      <w:r>
+        <w:rPr>
+          <w:rFonts w:hint="eastAsia"/>
+          <w:sz w:val="24"/>
+          <w:szCs w:val="24"/>
+          <w:lang w:eastAsia="zh-CN"/>
+        </w:rPr>
+        <w:t>continuous integration</w:t>
       </w:r>
       <w:r>
         <w:rPr>
@@ -1578,24 +1399,88 @@
           <w:szCs w:val="24"/>
           <w:lang w:eastAsia="zh-CN"/>
         </w:rPr>
-        <w:t xml:space="preserve">CET-6, have the ability of </w:t>
-      </w:r>
-      <w:r>
-        <w:rPr>
-          <w:sz w:val="24"/>
-          <w:szCs w:val="24"/>
-          <w:lang w:eastAsia="zh-CN"/>
-        </w:rPr>
-        <w:t>writing</w:t>
-      </w:r>
-      <w:r>
-        <w:rPr>
-          <w:rFonts w:hint="eastAsia"/>
-          <w:sz w:val="24"/>
-          <w:szCs w:val="24"/>
-          <w:lang w:eastAsia="zh-CN"/>
-        </w:rPr>
-        <w:t xml:space="preserve"> architecture specification and implement specification all in English</w:t>
+        <w:t xml:space="preserve">CET-6, </w:t>
+      </w:r>
+      <w:r>
+        <w:rPr>
+          <w:rFonts w:hint="eastAsia"/>
+          <w:sz w:val="24"/>
+          <w:szCs w:val="24"/>
+          <w:lang w:eastAsia="zh-CN"/>
+        </w:rPr>
+        <w:t xml:space="preserve">good English technical document writing ability </w:t>
+      </w:r>
+      <w:r>
+        <w:rPr>
+          <w:rFonts w:hint="eastAsia"/>
+          <w:sz w:val="24"/>
+          <w:szCs w:val="24"/>
+          <w:lang w:eastAsia="zh-CN"/>
+        </w:rPr>
+        <w:t>and</w:t>
+      </w:r>
+      <w:r>
+        <w:rPr>
+          <w:rFonts w:hint="eastAsia"/>
+          <w:sz w:val="24"/>
+          <w:szCs w:val="24"/>
+          <w:lang w:eastAsia="zh-CN"/>
+        </w:rPr>
+        <w:t xml:space="preserve"> effective </w:t>
+      </w:r>
+      <w:r>
+        <w:rPr>
+          <w:rFonts w:hint="eastAsia"/>
+          <w:sz w:val="24"/>
+          <w:szCs w:val="24"/>
+          <w:lang w:eastAsia="zh-CN"/>
+        </w:rPr>
+        <w:t xml:space="preserve">English </w:t>
+      </w:r>
+      <w:r>
+        <w:rPr>
+          <w:rFonts w:hint="eastAsia"/>
+          <w:sz w:val="24"/>
+          <w:szCs w:val="24"/>
+          <w:lang w:eastAsia="zh-CN"/>
+        </w:rPr>
+        <w:t>com</w:t>
+      </w:r>
+      <w:r>
+        <w:rPr>
+          <w:rFonts w:hint="eastAsia"/>
+          <w:sz w:val="24"/>
+          <w:szCs w:val="24"/>
+          <w:lang w:eastAsia="zh-CN"/>
+        </w:rPr>
+        <w:t>m</w:t>
+      </w:r>
+      <w:r>
+        <w:rPr>
+          <w:rFonts w:hint="eastAsia"/>
+          <w:sz w:val="24"/>
+          <w:szCs w:val="24"/>
+          <w:lang w:eastAsia="zh-CN"/>
+        </w:rPr>
+        <w:t>unication</w:t>
+      </w:r>
+      <w:r>
+        <w:rPr>
+          <w:rFonts w:hint="eastAsia"/>
+          <w:sz w:val="24"/>
+          <w:szCs w:val="24"/>
+          <w:lang w:eastAsia="zh-CN"/>
+        </w:rPr>
+        <w:t xml:space="preserve"> </w:t>
+      </w:r>
+      <w:r>
+        <w:rPr>
+          <w:rFonts w:hint="eastAsia"/>
+          <w:sz w:val="24"/>
+          <w:szCs w:val="24"/>
+          <w:lang w:eastAsia="zh-CN"/>
+        </w:rPr>
+        <w:t>skills</w:t>
       </w:r>
       <w:r>
         <w:rPr>
@@ -1618,6 +1503,7 @@
         <w:ind w:right="-360"/>
         <w:outlineLvl w:val="0"/>
         <w:rPr>
+          <w:rFonts w:hint="eastAsia"/>
           <w:b/>
           <w:smallCaps/>
           <w:sz w:val="24"/>
@@ -1652,7 +1538,7 @@
           <w:sz w:val="28"/>
           <w:szCs w:val="28"/>
         </w:rPr>
-        <w:t>Work Experience</w:t>
+        <w:t>Certification</w:t>
       </w:r>
     </w:p>
     <w:p>
@@ -1666,7 +1552,6 @@
         <w:outlineLvl w:val="0"/>
         <w:rPr>
           <w:b/>
-          <w:bCs/>
           <w:sz w:val="24"/>
           <w:szCs w:val="24"/>
           <w:lang w:eastAsia="zh-CN"/>
@@ -1680,124 +1565,204 @@
         </w:rPr>
         <w:tab/>
       </w:r>
-      <w:r>
-        <w:rPr>
-          <w:rFonts w:hint="eastAsia"/>
-          <w:b/>
-          <w:bCs/>
-          <w:sz w:val="24"/>
-          <w:szCs w:val="24"/>
-          <w:lang w:eastAsia="zh-CN"/>
-        </w:rPr>
-        <w:t>SSD Firmware</w:t>
-      </w:r>
-      <w:r>
-        <w:rPr>
-          <w:b/>
-          <w:bCs/>
-          <w:sz w:val="24"/>
-          <w:szCs w:val="24"/>
-        </w:rPr>
-        <w:t xml:space="preserve"> Engineer</w:t>
-      </w:r>
-      <w:r>
-        <w:rPr>
-          <w:b/>
-          <w:bCs/>
-          <w:sz w:val="24"/>
-          <w:szCs w:val="24"/>
+      <w:proofErr w:type="gramStart"/>
+      <w:r>
+        <w:rPr>
+          <w:b/>
+          <w:bCs/>
+          <w:sz w:val="24"/>
+          <w:szCs w:val="24"/>
+          <w:lang w:eastAsia="zh-CN"/>
+        </w:rPr>
+        <w:t xml:space="preserve">Neural Networks and Deep Learning by deeplearning.ai </w:t>
+      </w:r>
+      <w:r>
+        <w:rPr>
+          <w:b/>
+          <w:bCs/>
+          <w:sz w:val="24"/>
+          <w:szCs w:val="24"/>
+          <w:lang w:eastAsia="zh-CN"/>
+        </w:rPr>
+        <w:t xml:space="preserve">Andrew Ng </w:t>
+      </w:r>
+      <w:r>
+        <w:rPr>
+          <w:b/>
+          <w:bCs/>
+          <w:sz w:val="24"/>
+          <w:szCs w:val="24"/>
+          <w:lang w:eastAsia="zh-CN"/>
+        </w:rPr>
+        <w:t xml:space="preserve">on </w:t>
+      </w:r>
+      <w:proofErr w:type="spellStart"/>
+      <w:r>
+        <w:rPr>
+          <w:b/>
+          <w:bCs/>
+          <w:sz w:val="24"/>
+          <w:szCs w:val="24"/>
+          <w:lang w:eastAsia="zh-CN"/>
+        </w:rPr>
+        <w:t>Coursera</w:t>
+      </w:r>
+      <w:proofErr w:type="spellEnd"/>
+      <w:r>
+        <w:rPr>
+          <w:b/>
+          <w:bCs/>
+          <w:sz w:val="24"/>
+          <w:szCs w:val="24"/>
+          <w:lang w:eastAsia="zh-CN"/>
+        </w:rPr>
+        <w:t>.</w:t>
+      </w:r>
+      <w:proofErr w:type="gramEnd"/>
+      <w:r>
+        <w:rPr>
+          <w:b/>
+          <w:bCs/>
+          <w:sz w:val="24"/>
+          <w:szCs w:val="24"/>
+          <w:lang w:eastAsia="zh-CN"/>
+        </w:rPr>
+        <w:t xml:space="preserve"> Certificate earned</w:t>
+      </w:r>
+      <w:r>
+        <w:rPr>
+          <w:rFonts w:hint="eastAsia"/>
+          <w:b/>
+          <w:bCs/>
+          <w:sz w:val="24"/>
+          <w:szCs w:val="24"/>
+          <w:lang w:eastAsia="zh-CN"/>
+        </w:rPr>
+        <w:t xml:space="preserve"> as g</w:t>
+      </w:r>
+      <w:r>
+        <w:rPr>
+          <w:b/>
+          <w:bCs/>
+          <w:sz w:val="24"/>
+          <w:szCs w:val="24"/>
+          <w:lang w:eastAsia="zh-CN"/>
+        </w:rPr>
+        <w:t>rade 97.9</w:t>
+      </w:r>
+      <w:r>
+        <w:rPr>
+          <w:rFonts w:hint="eastAsia"/>
+          <w:b/>
+          <w:bCs/>
+          <w:sz w:val="24"/>
+          <w:szCs w:val="24"/>
+          <w:lang w:eastAsia="zh-CN"/>
         </w:rPr>
         <w:t xml:space="preserve"> </w:t>
       </w:r>
       <w:r>
         <w:rPr>
-          <w:rFonts w:hint="eastAsia"/>
-          <w:b/>
-          <w:bCs/>
-          <w:sz w:val="24"/>
-          <w:szCs w:val="24"/>
-          <w:lang w:eastAsia="zh-CN"/>
-        </w:rPr>
-        <w:t xml:space="preserve">at </w:t>
-      </w:r>
-      <w:r>
-        <w:rPr>
-          <w:b/>
-          <w:bCs/>
-          <w:sz w:val="24"/>
-          <w:szCs w:val="24"/>
-        </w:rPr>
-        <w:t>VIA Technologies</w:t>
-      </w:r>
-      <w:r>
-        <w:rPr>
-          <w:b/>
-          <w:bCs/>
-          <w:sz w:val="24"/>
-          <w:szCs w:val="24"/>
-        </w:rPr>
-        <w:t xml:space="preserve">, </w:t>
-      </w:r>
-      <w:r>
-        <w:rPr>
-          <w:b/>
-          <w:sz w:val="24"/>
-          <w:szCs w:val="24"/>
-        </w:rPr>
-        <w:t>Ju</w:t>
-      </w:r>
-      <w:r>
-        <w:rPr>
-          <w:rFonts w:hint="eastAsia"/>
-          <w:b/>
-          <w:sz w:val="24"/>
-          <w:szCs w:val="24"/>
-          <w:lang w:eastAsia="zh-CN"/>
-        </w:rPr>
-        <w:t>ly</w:t>
-      </w:r>
-      <w:r>
-        <w:rPr>
-          <w:b/>
-          <w:sz w:val="24"/>
-          <w:szCs w:val="24"/>
-        </w:rPr>
-        <w:t xml:space="preserve"> 2015</w:t>
-      </w:r>
-      <w:r>
-        <w:rPr>
-          <w:rFonts w:hint="eastAsia"/>
-          <w:b/>
-          <w:sz w:val="24"/>
-          <w:szCs w:val="24"/>
-          <w:lang w:eastAsia="zh-CN"/>
-        </w:rPr>
-        <w:t xml:space="preserve"> </w:t>
-      </w:r>
-      <w:r>
-        <w:rPr>
-          <w:b/>
-          <w:sz w:val="24"/>
-          <w:szCs w:val="24"/>
-        </w:rPr>
-        <w:t>-</w:t>
-      </w:r>
-      <w:r>
-        <w:rPr>
-          <w:rFonts w:ascii="Arial" w:hAnsi="Arial" w:cs="Arial"/>
-          <w:color w:val="444444"/>
-          <w:shd w:val="clear" w:color="auto" w:fill="FFFFFF"/>
-        </w:rPr>
-        <w:t xml:space="preserve"> </w:t>
-      </w:r>
-      <w:r>
-        <w:rPr>
-          <w:b/>
-          <w:sz w:val="24"/>
-          <w:szCs w:val="24"/>
-          <w:lang w:eastAsia="zh-CN"/>
-        </w:rPr>
-        <w:t>Present</w:t>
+          <w:b/>
+          <w:bCs/>
+          <w:sz w:val="24"/>
+          <w:szCs w:val="24"/>
+          <w:lang w:eastAsia="zh-CN"/>
+        </w:rPr>
+        <w:t>on September 5, 2017</w:t>
+      </w:r>
+    </w:p>
+    <w:p>
+      <w:pPr>
+        <w:tabs>
+          <w:tab w:val="left" w:pos="180"/>
+          <w:tab w:val="left" w:pos="360"/>
+          <w:tab w:val="right" w:pos="10800"/>
+        </w:tabs>
+        <w:ind w:left="475" w:right="1440" w:hanging="475"/>
+        <w:outlineLvl w:val="0"/>
+        <w:rPr>
+          <w:b/>
+          <w:bCs/>
+          <w:sz w:val="24"/>
+          <w:szCs w:val="24"/>
+          <w:lang w:eastAsia="zh-CN"/>
+        </w:rPr>
+      </w:pPr>
+      <w:r>
+        <w:rPr>
+          <w:b/>
+          <w:bCs/>
+          <w:sz w:val="24"/>
+          <w:szCs w:val="24"/>
+          <w:lang w:eastAsia="zh-CN"/>
+        </w:rPr>
+        <w:tab/>
+      </w:r>
+      <w:proofErr w:type="gramStart"/>
+      <w:r>
+        <w:rPr>
+          <w:b/>
+          <w:bCs/>
+          <w:sz w:val="24"/>
+          <w:szCs w:val="24"/>
+          <w:lang w:eastAsia="zh-CN"/>
+        </w:rPr>
+        <w:t xml:space="preserve">Machine Learning by Stanford University Andrew Ng on </w:t>
+      </w:r>
+      <w:proofErr w:type="spellStart"/>
+      <w:r>
+        <w:rPr>
+          <w:b/>
+          <w:bCs/>
+          <w:sz w:val="24"/>
+          <w:szCs w:val="24"/>
+          <w:lang w:eastAsia="zh-CN"/>
+        </w:rPr>
+        <w:t>Coursera</w:t>
+      </w:r>
+      <w:proofErr w:type="spellEnd"/>
+      <w:r>
+        <w:rPr>
+          <w:b/>
+          <w:bCs/>
+          <w:sz w:val="24"/>
+          <w:szCs w:val="24"/>
+          <w:lang w:eastAsia="zh-CN"/>
+        </w:rPr>
+        <w:t>.</w:t>
+      </w:r>
+      <w:proofErr w:type="gramEnd"/>
+      <w:r>
+        <w:rPr>
+          <w:b/>
+          <w:bCs/>
+          <w:sz w:val="24"/>
+          <w:szCs w:val="24"/>
+          <w:lang w:eastAsia="zh-CN"/>
+        </w:rPr>
+        <w:t xml:space="preserve"> Certificate earned </w:t>
+      </w:r>
+      <w:r>
+        <w:rPr>
+          <w:rFonts w:hint="eastAsia"/>
+          <w:b/>
+          <w:bCs/>
+          <w:sz w:val="24"/>
+          <w:szCs w:val="24"/>
+          <w:lang w:eastAsia="zh-CN"/>
+        </w:rPr>
+        <w:t>as g</w:t>
+      </w:r>
+      <w:r>
+        <w:rPr>
+          <w:b/>
+          <w:bCs/>
+          <w:sz w:val="24"/>
+          <w:szCs w:val="24"/>
+          <w:lang w:eastAsia="zh-CN"/>
+        </w:rPr>
+        <w:t>rade 98.4 on June 16, 2017</w:t>
       </w:r>
     </w:p>
     <w:p>
@@ -1814,8 +1779,8 @@
         <w:rPr>
           <w:b/>
           <w:smallCaps/>
-          <w:sz w:val="28"/>
-          <w:szCs w:val="28"/>
+          <w:sz w:val="24"/>
+          <w:szCs w:val="24"/>
           <w:lang w:eastAsia="zh-CN"/>
         </w:rPr>
       </w:pPr>
@@ -1836,27 +1801,19 @@
           <w:smallCaps/>
           <w:sz w:val="28"/>
           <w:szCs w:val="28"/>
-        </w:rPr>
-      </w:pPr>
-      <w:r>
-        <w:rPr>
-          <w:rFonts w:hint="eastAsia"/>
+          <w:lang w:eastAsia="zh-CN"/>
+        </w:rPr>
+      </w:pPr>
+      <w:bookmarkStart w:id="3" w:name="OLE_LINK12"/>
+      <w:bookmarkStart w:id="4" w:name="OLE_LINK13"/>
+      <w:r>
+        <w:rPr>
           <w:b/>
           <w:smallCaps/>
           <w:sz w:val="28"/>
           <w:szCs w:val="28"/>
-          <w:lang w:eastAsia="zh-CN"/>
-        </w:rPr>
-        <w:t xml:space="preserve">Project </w:t>
-      </w:r>
-      <w:r>
-        <w:rPr>
-          <w:b/>
-          <w:smallCaps/>
-          <w:sz w:val="28"/>
-          <w:szCs w:val="28"/>
-        </w:rPr>
-        <w:t>Experience</w:t>
+        </w:rPr>
+        <w:t>Work Experience</w:t>
       </w:r>
     </w:p>
     <w:p>
@@ -1869,9 +1826,11 @@
         <w:ind w:left="475" w:right="1440" w:hanging="475"/>
         <w:outlineLvl w:val="0"/>
         <w:rPr>
-          <w:b/>
-          <w:sz w:val="24"/>
-          <w:szCs w:val="24"/>
+          <w:rFonts w:hint="eastAsia"/>
+          <w:b/>
+          <w:sz w:val="24"/>
+          <w:szCs w:val="24"/>
+          <w:lang w:eastAsia="zh-CN"/>
         </w:rPr>
       </w:pPr>
       <w:r>
@@ -1886,75 +1845,50 @@
         <w:rPr>
           <w:rFonts w:hint="eastAsia"/>
           <w:b/>
-          <w:sz w:val="24"/>
-          <w:szCs w:val="24"/>
-          <w:lang w:eastAsia="zh-CN"/>
-        </w:rPr>
-        <w:t>D</w:t>
-      </w:r>
-      <w:r>
-        <w:rPr>
-          <w:b/>
-          <w:sz w:val="24"/>
-          <w:szCs w:val="24"/>
-        </w:rPr>
-        <w:t xml:space="preserve">river </w:t>
-      </w:r>
-      <w:r>
-        <w:rPr>
-          <w:rFonts w:hint="eastAsia"/>
-          <w:b/>
-          <w:sz w:val="24"/>
-          <w:szCs w:val="24"/>
-          <w:lang w:eastAsia="zh-CN"/>
-        </w:rPr>
-        <w:t xml:space="preserve">and </w:t>
-      </w:r>
-      <w:r>
-        <w:rPr>
-          <w:rFonts w:hint="eastAsia"/>
-          <w:b/>
-          <w:sz w:val="24"/>
-          <w:szCs w:val="24"/>
-          <w:lang w:eastAsia="zh-CN"/>
-        </w:rPr>
-        <w:t xml:space="preserve">Layer 3 </w:t>
-      </w:r>
-      <w:r>
-        <w:rPr>
-          <w:rFonts w:hint="eastAsia"/>
-          <w:b/>
-          <w:sz w:val="24"/>
-          <w:szCs w:val="24"/>
-          <w:lang w:eastAsia="zh-CN"/>
-        </w:rPr>
-        <w:t xml:space="preserve">of </w:t>
-      </w:r>
-      <w:r>
-        <w:rPr>
-          <w:b/>
-          <w:sz w:val="24"/>
-          <w:szCs w:val="24"/>
-        </w:rPr>
-        <w:t xml:space="preserve">SSD firmware </w:t>
-      </w:r>
-      <w:r>
-        <w:rPr>
-          <w:rFonts w:hint="eastAsia"/>
-          <w:b/>
-          <w:sz w:val="24"/>
-          <w:szCs w:val="24"/>
-          <w:lang w:eastAsia="zh-CN"/>
-        </w:rPr>
-        <w:t>D</w:t>
-      </w:r>
-      <w:r>
-        <w:rPr>
-          <w:b/>
-          <w:sz w:val="24"/>
-          <w:szCs w:val="24"/>
-        </w:rPr>
-        <w:t>evelopment</w:t>
+          <w:bCs/>
+          <w:sz w:val="24"/>
+          <w:szCs w:val="24"/>
+          <w:lang w:eastAsia="zh-CN"/>
+        </w:rPr>
+        <w:t>SSD Firmware</w:t>
+      </w:r>
+      <w:r>
+        <w:rPr>
+          <w:b/>
+          <w:bCs/>
+          <w:sz w:val="24"/>
+          <w:szCs w:val="24"/>
+        </w:rPr>
+        <w:t xml:space="preserve"> Engineer</w:t>
+      </w:r>
+      <w:r>
+        <w:rPr>
+          <w:b/>
+          <w:bCs/>
+          <w:sz w:val="24"/>
+          <w:szCs w:val="24"/>
+        </w:rPr>
+        <w:t xml:space="preserve"> </w:t>
+      </w:r>
+      <w:r>
+        <w:rPr>
+          <w:rFonts w:hint="eastAsia"/>
+          <w:b/>
+          <w:bCs/>
+          <w:sz w:val="24"/>
+          <w:szCs w:val="24"/>
+          <w:lang w:eastAsia="zh-CN"/>
+        </w:rPr>
+        <w:t xml:space="preserve">at </w:t>
+      </w:r>
+      <w:r>
+        <w:rPr>
+          <w:b/>
+          <w:bCs/>
+          <w:sz w:val="24"/>
+          <w:szCs w:val="24"/>
+        </w:rPr>
+        <w:t>VIA Technologies</w:t>
       </w:r>
       <w:r>
         <w:rPr>
@@ -1971,21 +1905,33 @@
           <w:sz w:val="24"/>
           <w:szCs w:val="24"/>
         </w:rPr>
-        <w:t>Aug</w:t>
-      </w:r>
-      <w:r>
-        <w:rPr>
-          <w:b/>
-          <w:sz w:val="24"/>
-          <w:szCs w:val="24"/>
-        </w:rPr>
-        <w:t>ust</w:t>
-      </w:r>
-      <w:r>
-        <w:rPr>
-          <w:b/>
-          <w:sz w:val="24"/>
-          <w:szCs w:val="24"/>
+        <w:t>Ju</w:t>
+      </w:r>
+      <w:r>
+        <w:rPr>
+          <w:rFonts w:hint="eastAsia"/>
+          <w:b/>
+          <w:sz w:val="24"/>
+          <w:szCs w:val="24"/>
+          <w:lang w:eastAsia="zh-CN"/>
+        </w:rPr>
+        <w:t>ly</w:t>
+      </w:r>
+      <w:r>
+        <w:rPr>
+          <w:b/>
+          <w:sz w:val="24"/>
+          <w:szCs w:val="24"/>
+        </w:rPr>
+        <w:t xml:space="preserve"> 2015</w:t>
+      </w:r>
+      <w:r>
+        <w:rPr>
+          <w:rFonts w:hint="eastAsia"/>
+          <w:b/>
+          <w:sz w:val="24"/>
+          <w:szCs w:val="24"/>
+          <w:lang w:eastAsia="zh-CN"/>
         </w:rPr>
         <w:t xml:space="preserve"> </w:t>
       </w:r>
@@ -1995,45 +1941,39 @@
           <w:sz w:val="24"/>
           <w:szCs w:val="24"/>
         </w:rPr>
-        <w:t>2015</w:t>
-      </w:r>
-      <w:r>
-        <w:rPr>
-          <w:rFonts w:hint="eastAsia"/>
-          <w:b/>
-          <w:sz w:val="24"/>
-          <w:szCs w:val="24"/>
-          <w:lang w:eastAsia="zh-CN"/>
+        <w:t>–</w:t>
+      </w:r>
+      <w:r>
+        <w:rPr>
+          <w:rFonts w:ascii="Arial" w:hAnsi="Arial" w:cs="Arial"/>
+          <w:color w:val="444444"/>
+          <w:shd w:val="clear" w:color="auto" w:fill="FFFFFF"/>
         </w:rPr>
         <w:t xml:space="preserve"> </w:t>
       </w:r>
-      <w:r>
-        <w:rPr>
-          <w:b/>
-          <w:sz w:val="24"/>
-          <w:szCs w:val="24"/>
-        </w:rPr>
-        <w:t>-</w:t>
-      </w:r>
-      <w:r>
-        <w:rPr>
-          <w:rFonts w:hint="eastAsia"/>
-          <w:b/>
-          <w:sz w:val="24"/>
-          <w:szCs w:val="24"/>
-          <w:lang w:eastAsia="zh-CN"/>
-        </w:rPr>
-        <w:t xml:space="preserve"> </w:t>
-      </w:r>
-      <w:r>
-        <w:rPr>
-          <w:b/>
-          <w:sz w:val="24"/>
-          <w:szCs w:val="24"/>
-          <w:lang w:eastAsia="zh-CN"/>
-        </w:rPr>
-        <w:t>Present</w:t>
-      </w:r>
+      <w:bookmarkStart w:id="5" w:name="OLE_LINK1"/>
+      <w:bookmarkStart w:id="6" w:name="OLE_LINK2"/>
+      <w:r>
+        <w:rPr>
+          <w:b/>
+          <w:sz w:val="24"/>
+          <w:szCs w:val="24"/>
+          <w:lang w:eastAsia="zh-CN"/>
+        </w:rPr>
+        <w:t>November</w:t>
+      </w:r>
+      <w:r>
+        <w:rPr>
+          <w:rFonts w:hint="eastAsia"/>
+          <w:b/>
+          <w:sz w:val="24"/>
+          <w:szCs w:val="24"/>
+          <w:lang w:eastAsia="zh-CN"/>
+        </w:rPr>
+        <w:t xml:space="preserve"> 2016</w:t>
+      </w:r>
+      <w:bookmarkEnd w:id="5"/>
+      <w:bookmarkEnd w:id="6"/>
     </w:p>
     <w:p>
       <w:pPr>
@@ -2046,23 +1986,229 @@
         <w:outlineLvl w:val="0"/>
         <w:rPr>
           <w:b/>
-          <w:sz w:val="24"/>
-          <w:szCs w:val="24"/>
-        </w:rPr>
-      </w:pPr>
-      <w:r>
-        <w:rPr>
-          <w:b/>
-          <w:sz w:val="24"/>
-          <w:szCs w:val="24"/>
+          <w:bCs/>
+          <w:sz w:val="24"/>
+          <w:szCs w:val="24"/>
+          <w:lang w:eastAsia="zh-CN"/>
+        </w:rPr>
+      </w:pPr>
+      <w:r>
+        <w:rPr>
+          <w:rFonts w:hint="eastAsia"/>
+          <w:b/>
+          <w:bCs/>
+          <w:sz w:val="24"/>
+          <w:szCs w:val="24"/>
+          <w:lang w:eastAsia="zh-CN"/>
         </w:rPr>
         <w:tab/>
-      </w:r>
-      <w:r>
-        <w:rPr>
-          <w:rFonts w:hint="eastAsia"/>
-          <w:b/>
-          <w:bCs/>
+        <w:t>Software</w:t>
+      </w:r>
+      <w:r>
+        <w:rPr>
+          <w:b/>
+          <w:bCs/>
+          <w:sz w:val="24"/>
+          <w:szCs w:val="24"/>
+        </w:rPr>
+        <w:t xml:space="preserve"> Engineer</w:t>
+      </w:r>
+      <w:r>
+        <w:rPr>
+          <w:b/>
+          <w:bCs/>
+          <w:sz w:val="24"/>
+          <w:szCs w:val="24"/>
+        </w:rPr>
+        <w:t xml:space="preserve"> </w:t>
+      </w:r>
+      <w:r>
+        <w:rPr>
+          <w:rFonts w:hint="eastAsia"/>
+          <w:b/>
+          <w:bCs/>
+          <w:sz w:val="24"/>
+          <w:szCs w:val="24"/>
+          <w:lang w:eastAsia="zh-CN"/>
+        </w:rPr>
+        <w:t xml:space="preserve">at </w:t>
+      </w:r>
+      <w:r>
+        <w:rPr>
+          <w:b/>
+          <w:bCs/>
+          <w:sz w:val="24"/>
+          <w:szCs w:val="24"/>
+        </w:rPr>
+        <w:t xml:space="preserve">Cadence Design Systems, </w:t>
+      </w:r>
+      <w:bookmarkStart w:id="7" w:name="OLE_LINK9"/>
+      <w:bookmarkStart w:id="8" w:name="OLE_LINK10"/>
+      <w:r>
+        <w:rPr>
+          <w:b/>
+          <w:sz w:val="24"/>
+          <w:szCs w:val="24"/>
+          <w:lang w:eastAsia="zh-CN"/>
+        </w:rPr>
+        <w:t>Nov</w:t>
+      </w:r>
+      <w:r>
+        <w:rPr>
+          <w:rFonts w:hint="eastAsia"/>
+          <w:b/>
+          <w:sz w:val="24"/>
+          <w:szCs w:val="24"/>
+          <w:lang w:eastAsia="zh-CN"/>
+        </w:rPr>
+        <w:t>.</w:t>
+      </w:r>
+      <w:r>
+        <w:rPr>
+          <w:b/>
+          <w:sz w:val="24"/>
+          <w:szCs w:val="24"/>
+          <w:lang w:eastAsia="zh-CN"/>
+        </w:rPr>
+        <w:t xml:space="preserve"> 2016</w:t>
+      </w:r>
+      <w:bookmarkEnd w:id="7"/>
+      <w:bookmarkEnd w:id="8"/>
+      <w:r>
+        <w:rPr>
+          <w:rFonts w:hint="eastAsia"/>
+          <w:b/>
+          <w:sz w:val="24"/>
+          <w:szCs w:val="24"/>
+          <w:lang w:eastAsia="zh-CN"/>
+        </w:rPr>
+        <w:t xml:space="preserve"> </w:t>
+      </w:r>
+      <w:r>
+        <w:rPr>
+          <w:b/>
+          <w:sz w:val="24"/>
+          <w:szCs w:val="24"/>
+        </w:rPr>
+        <w:t>-</w:t>
+      </w:r>
+      <w:r>
+        <w:rPr>
+          <w:rFonts w:ascii="Arial" w:hAnsi="Arial" w:cs="Arial"/>
+          <w:color w:val="444444"/>
+          <w:shd w:val="clear" w:color="auto" w:fill="FFFFFF"/>
+        </w:rPr>
+        <w:t xml:space="preserve"> </w:t>
+      </w:r>
+      <w:r>
+        <w:rPr>
+          <w:b/>
+          <w:sz w:val="24"/>
+          <w:szCs w:val="24"/>
+          <w:lang w:eastAsia="zh-CN"/>
+        </w:rPr>
+        <w:t>Present</w:t>
+      </w:r>
+    </w:p>
+    <w:bookmarkEnd w:id="3"/>
+    <w:bookmarkEnd w:id="4"/>
+    <w:p>
+      <w:pPr>
+        <w:tabs>
+          <w:tab w:val="left" w:pos="360"/>
+          <w:tab w:val="left" w:pos="540"/>
+          <w:tab w:val="left" w:pos="3240"/>
+          <w:tab w:val="left" w:pos="6120"/>
+          <w:tab w:val="left" w:pos="8460"/>
+        </w:tabs>
+        <w:ind w:right="-360"/>
+        <w:outlineLvl w:val="0"/>
+        <w:rPr>
+          <w:b/>
+          <w:smallCaps/>
+          <w:sz w:val="28"/>
+          <w:szCs w:val="28"/>
+          <w:lang w:eastAsia="zh-CN"/>
+        </w:rPr>
+      </w:pPr>
+    </w:p>
+    <w:p>
+      <w:pPr>
+        <w:tabs>
+          <w:tab w:val="left" w:pos="360"/>
+          <w:tab w:val="left" w:pos="540"/>
+          <w:tab w:val="left" w:pos="3240"/>
+          <w:tab w:val="left" w:pos="6120"/>
+          <w:tab w:val="left" w:pos="8460"/>
+        </w:tabs>
+        <w:ind w:right="-360"/>
+        <w:outlineLvl w:val="0"/>
+        <w:rPr>
+          <w:rFonts w:hint="eastAsia"/>
+          <w:b/>
+          <w:smallCaps/>
+          <w:sz w:val="28"/>
+          <w:szCs w:val="28"/>
+          <w:lang w:eastAsia="zh-CN"/>
+        </w:rPr>
+      </w:pPr>
+      <w:r>
+        <w:rPr>
+          <w:rFonts w:hint="eastAsia"/>
+          <w:b/>
+          <w:smallCaps/>
+          <w:sz w:val="28"/>
+          <w:szCs w:val="28"/>
+          <w:lang w:eastAsia="zh-CN"/>
+        </w:rPr>
+        <w:t xml:space="preserve">Project </w:t>
+      </w:r>
+      <w:r>
+        <w:rPr>
+          <w:b/>
+          <w:smallCaps/>
+          <w:sz w:val="28"/>
+          <w:szCs w:val="28"/>
+        </w:rPr>
+        <w:t>Experience</w:t>
+      </w:r>
+    </w:p>
+    <w:p>
+      <w:pPr>
+        <w:tabs>
+          <w:tab w:val="left" w:pos="180"/>
+          <w:tab w:val="left" w:pos="360"/>
+          <w:tab w:val="right" w:pos="10800"/>
+        </w:tabs>
+        <w:ind w:left="475" w:right="1440" w:hanging="475"/>
+        <w:outlineLvl w:val="0"/>
+        <w:rPr>
+          <w:b/>
+          <w:sz w:val="24"/>
+          <w:szCs w:val="24"/>
+        </w:rPr>
+      </w:pPr>
+      <w:r>
+        <w:rPr>
+          <w:b/>
+          <w:sz w:val="24"/>
+          <w:szCs w:val="24"/>
+        </w:rPr>
+        <w:tab/>
+      </w:r>
+      <w:r>
+        <w:rPr>
+          <w:rFonts w:hint="eastAsia"/>
+          <w:b/>
+          <w:sz w:val="24"/>
+          <w:szCs w:val="24"/>
+          <w:lang w:eastAsia="zh-CN"/>
+        </w:rPr>
+        <w:t xml:space="preserve">Measurement Dynamic Language </w:t>
+      </w:r>
+      <w:r>
+        <w:rPr>
+          <w:b/>
           <w:sz w:val="24"/>
           <w:szCs w:val="24"/>
           <w:lang w:eastAsia="zh-CN"/>
@@ -2072,31 +2218,158 @@
       <w:r>
         <w:rPr>
           <w:b/>
-          <w:bCs/>
-          <w:sz w:val="24"/>
-          <w:szCs w:val="24"/>
-        </w:rPr>
-        <w:t xml:space="preserve">esigned and implemented firmware </w:t>
-      </w:r>
-      <w:r>
-        <w:rPr>
-          <w:rFonts w:hint="eastAsia"/>
-          <w:b/>
-          <w:bCs/>
-          <w:sz w:val="24"/>
-          <w:szCs w:val="24"/>
-          <w:lang w:eastAsia="zh-CN"/>
-        </w:rPr>
-        <w:t>f</w:t>
-      </w:r>
-      <w:r>
-        <w:rPr>
-          <w:b/>
-          <w:bCs/>
-          <w:sz w:val="24"/>
-          <w:szCs w:val="24"/>
-        </w:rPr>
-        <w:t>or the new generation SSD controller chip.</w:t>
+          <w:sz w:val="24"/>
+          <w:szCs w:val="24"/>
+        </w:rPr>
+        <w:t>evelopment</w:t>
+      </w:r>
+      <w:r>
+        <w:rPr>
+          <w:b/>
+          <w:bCs/>
+          <w:sz w:val="24"/>
+          <w:szCs w:val="24"/>
+        </w:rPr>
+        <w:t xml:space="preserve">, </w:t>
+      </w:r>
+      <w:bookmarkStart w:id="9" w:name="OLE_LINK11"/>
+      <w:r>
+        <w:rPr>
+          <w:rFonts w:hint="eastAsia"/>
+          <w:b/>
+          <w:sz w:val="24"/>
+          <w:szCs w:val="24"/>
+          <w:lang w:eastAsia="zh-CN"/>
+        </w:rPr>
+        <w:t>Apr.</w:t>
+      </w:r>
+      <w:r>
+        <w:rPr>
+          <w:b/>
+          <w:sz w:val="24"/>
+          <w:szCs w:val="24"/>
+        </w:rPr>
+        <w:t xml:space="preserve"> </w:t>
+      </w:r>
+      <w:r>
+        <w:rPr>
+          <w:b/>
+          <w:sz w:val="24"/>
+          <w:szCs w:val="24"/>
+        </w:rPr>
+        <w:t>201</w:t>
+      </w:r>
+      <w:r>
+        <w:rPr>
+          <w:rFonts w:hint="eastAsia"/>
+          <w:b/>
+          <w:sz w:val="24"/>
+          <w:szCs w:val="24"/>
+          <w:lang w:eastAsia="zh-CN"/>
+        </w:rPr>
+        <w:t>7</w:t>
+      </w:r>
+      <w:bookmarkEnd w:id="9"/>
+      <w:r>
+        <w:rPr>
+          <w:rFonts w:hint="eastAsia"/>
+          <w:b/>
+          <w:sz w:val="24"/>
+          <w:szCs w:val="24"/>
+          <w:lang w:eastAsia="zh-CN"/>
+        </w:rPr>
+        <w:t xml:space="preserve"> </w:t>
+      </w:r>
+      <w:r>
+        <w:rPr>
+          <w:b/>
+          <w:sz w:val="24"/>
+          <w:szCs w:val="24"/>
+        </w:rPr>
+        <w:t>-</w:t>
+      </w:r>
+      <w:r>
+        <w:rPr>
+          <w:rFonts w:hint="eastAsia"/>
+          <w:b/>
+          <w:sz w:val="24"/>
+          <w:szCs w:val="24"/>
+          <w:lang w:eastAsia="zh-CN"/>
+        </w:rPr>
+        <w:t xml:space="preserve"> </w:t>
+      </w:r>
+      <w:r>
+        <w:rPr>
+          <w:b/>
+          <w:sz w:val="24"/>
+          <w:szCs w:val="24"/>
+          <w:lang w:eastAsia="zh-CN"/>
+        </w:rPr>
+        <w:t>Present</w:t>
+      </w:r>
+    </w:p>
+    <w:p>
+      <w:pPr>
+        <w:tabs>
+          <w:tab w:val="left" w:pos="180"/>
+          <w:tab w:val="left" w:pos="360"/>
+          <w:tab w:val="right" w:pos="10800"/>
+        </w:tabs>
+        <w:ind w:left="475" w:right="1440" w:hanging="475"/>
+        <w:outlineLvl w:val="0"/>
+        <w:rPr>
+          <w:b/>
+          <w:sz w:val="24"/>
+          <w:szCs w:val="24"/>
+        </w:rPr>
+      </w:pPr>
+      <w:r>
+        <w:rPr>
+          <w:b/>
+          <w:sz w:val="24"/>
+          <w:szCs w:val="24"/>
+        </w:rPr>
+        <w:tab/>
+      </w:r>
+      <w:r>
+        <w:rPr>
+          <w:rFonts w:hint="eastAsia"/>
+          <w:b/>
+          <w:bCs/>
+          <w:sz w:val="24"/>
+          <w:szCs w:val="24"/>
+          <w:lang w:eastAsia="zh-CN"/>
+        </w:rPr>
+        <w:t>D</w:t>
+      </w:r>
+      <w:r>
+        <w:rPr>
+          <w:b/>
+          <w:bCs/>
+          <w:sz w:val="24"/>
+          <w:szCs w:val="24"/>
+        </w:rPr>
+        <w:t xml:space="preserve">esigned and implemented </w:t>
+      </w:r>
+      <w:r>
+        <w:rPr>
+          <w:rFonts w:hint="eastAsia"/>
+          <w:b/>
+          <w:bCs/>
+          <w:sz w:val="24"/>
+          <w:szCs w:val="24"/>
+          <w:lang w:eastAsia="zh-CN"/>
+        </w:rPr>
+        <w:t>MDL Monte Carlo result statistics and the new MDL flow</w:t>
+      </w:r>
+      <w:r>
+        <w:rPr>
+          <w:b/>
+          <w:bCs/>
+          <w:sz w:val="24"/>
+          <w:szCs w:val="24"/>
+        </w:rPr>
+        <w:t>.</w:t>
       </w:r>
     </w:p>
     <w:p>
@@ -2116,26 +2389,47 @@
       </w:pPr>
       <w:r>
         <w:rPr>
-          <w:sz w:val="24"/>
-          <w:szCs w:val="24"/>
-        </w:rPr>
-        <w:t>Development of NAND flash driver</w:t>
-      </w:r>
-      <w:r>
-        <w:rPr>
-          <w:rFonts w:hint="eastAsia"/>
-          <w:sz w:val="24"/>
-          <w:szCs w:val="24"/>
-          <w:lang w:eastAsia="zh-CN"/>
-        </w:rPr>
-        <w:t xml:space="preserve"> and</w:t>
-      </w:r>
-      <w:r>
-        <w:rPr>
-          <w:sz w:val="24"/>
-          <w:szCs w:val="24"/>
-        </w:rPr>
-        <w:t xml:space="preserve"> XOR engine driver.</w:t>
+          <w:rFonts w:hint="eastAsia"/>
+          <w:sz w:val="24"/>
+          <w:szCs w:val="24"/>
+          <w:lang w:eastAsia="zh-CN"/>
+        </w:rPr>
+        <w:t xml:space="preserve">Collect results of each MDL Monte Carlo iteration and process them to get statistics information e.g. </w:t>
+      </w:r>
+      <w:r>
+        <w:rPr>
+          <w:sz w:val="24"/>
+          <w:szCs w:val="24"/>
+          <w:lang w:eastAsia="zh-CN"/>
+        </w:rPr>
+        <w:t>variance</w:t>
+      </w:r>
+      <w:r>
+        <w:rPr>
+          <w:rFonts w:hint="eastAsia"/>
+          <w:sz w:val="24"/>
+          <w:szCs w:val="24"/>
+          <w:lang w:eastAsia="zh-CN"/>
+        </w:rPr>
+        <w:t xml:space="preserve">, standard deviation, </w:t>
+      </w:r>
+      <w:proofErr w:type="spellStart"/>
+      <w:r>
+        <w:rPr>
+          <w:rFonts w:hint="eastAsia"/>
+          <w:sz w:val="24"/>
+          <w:szCs w:val="24"/>
+          <w:lang w:eastAsia="zh-CN"/>
+        </w:rPr>
+        <w:t>skewness</w:t>
+      </w:r>
+      <w:proofErr w:type="spellEnd"/>
+      <w:r>
+        <w:rPr>
+          <w:sz w:val="24"/>
+          <w:szCs w:val="24"/>
+        </w:rPr>
+        <w:t>.</w:t>
       </w:r>
     </w:p>
     <w:p>
@@ -2160,65 +2454,123 @@
           <w:szCs w:val="24"/>
           <w:lang w:eastAsia="zh-CN"/>
         </w:rPr>
-        <w:t>C</w:t>
-      </w:r>
-      <w:r>
-        <w:rPr>
-          <w:sz w:val="24"/>
-          <w:szCs w:val="24"/>
-        </w:rPr>
-        <w:t>o-design</w:t>
-      </w:r>
-      <w:r>
-        <w:rPr>
-          <w:rFonts w:hint="eastAsia"/>
-          <w:sz w:val="24"/>
-          <w:szCs w:val="24"/>
-          <w:lang w:eastAsia="zh-CN"/>
-        </w:rPr>
-        <w:t>ed</w:t>
-      </w:r>
-      <w:r>
-        <w:rPr>
-          <w:sz w:val="24"/>
-          <w:szCs w:val="24"/>
-        </w:rPr>
-        <w:t xml:space="preserve"> and complet</w:t>
-      </w:r>
-      <w:r>
-        <w:rPr>
-          <w:rFonts w:hint="eastAsia"/>
-          <w:sz w:val="24"/>
-          <w:szCs w:val="24"/>
-          <w:lang w:eastAsia="zh-CN"/>
-        </w:rPr>
-        <w:t>ed</w:t>
-      </w:r>
-      <w:r>
-        <w:rPr>
-          <w:sz w:val="24"/>
-          <w:szCs w:val="24"/>
-        </w:rPr>
-        <w:t xml:space="preserve"> the new hardware acceleration module XOR engine </w:t>
-      </w:r>
-      <w:r>
-        <w:rPr>
-          <w:rFonts w:hint="eastAsia"/>
-          <w:sz w:val="24"/>
-          <w:szCs w:val="24"/>
-          <w:lang w:eastAsia="zh-CN"/>
-        </w:rPr>
-        <w:t>with logic</w:t>
-      </w:r>
-      <w:r>
-        <w:rPr>
-          <w:sz w:val="24"/>
-          <w:szCs w:val="24"/>
-        </w:rPr>
-        <w:t xml:space="preserve"> colleagues</w:t>
-      </w:r>
-      <w:r>
-        <w:rPr>
+        <w:t xml:space="preserve">Using Event-Driven methods to redesign the MDL flow, in order to complete measure calculation during </w:t>
+      </w:r>
+      <w:r>
+        <w:rPr>
+          <w:sz w:val="24"/>
+          <w:szCs w:val="24"/>
+          <w:lang w:eastAsia="zh-CN"/>
+        </w:rPr>
+        <w:t>integrated circuit</w:t>
+      </w:r>
+      <w:r>
+        <w:rPr>
+          <w:rFonts w:hint="eastAsia"/>
+          <w:sz w:val="24"/>
+          <w:szCs w:val="24"/>
+          <w:lang w:eastAsia="zh-CN"/>
+        </w:rPr>
+        <w:t xml:space="preserve"> simulation</w:t>
+      </w:r>
+      <w:r>
+        <w:rPr>
+          <w:sz w:val="24"/>
+          <w:szCs w:val="24"/>
+        </w:rPr>
+        <w:t>.</w:t>
+      </w:r>
+      <w:r>
+        <w:rPr>
+          <w:sz w:val="24"/>
+          <w:szCs w:val="24"/>
+        </w:rPr>
+        <w:t xml:space="preserve"> </w:t>
+      </w:r>
+    </w:p>
+    <w:p>
+      <w:pPr>
+        <w:tabs>
+          <w:tab w:val="left" w:pos="180"/>
+          <w:tab w:val="left" w:pos="360"/>
+          <w:tab w:val="right" w:pos="10800"/>
+        </w:tabs>
+        <w:ind w:left="475" w:right="1440" w:hanging="475"/>
+        <w:outlineLvl w:val="0"/>
+        <w:rPr>
+          <w:rFonts w:hint="eastAsia"/>
+          <w:b/>
+          <w:sz w:val="24"/>
+          <w:szCs w:val="24"/>
+          <w:lang w:eastAsia="zh-CN"/>
+        </w:rPr>
+      </w:pPr>
+    </w:p>
+    <w:p>
+      <w:pPr>
+        <w:tabs>
+          <w:tab w:val="left" w:pos="180"/>
+          <w:tab w:val="left" w:pos="360"/>
+          <w:tab w:val="right" w:pos="10800"/>
+        </w:tabs>
+        <w:ind w:left="475" w:right="1440" w:hanging="475"/>
+        <w:outlineLvl w:val="0"/>
+        <w:rPr>
+          <w:b/>
+          <w:sz w:val="24"/>
+          <w:szCs w:val="24"/>
+        </w:rPr>
+      </w:pPr>
+      <w:r>
+        <w:rPr>
+          <w:b/>
+          <w:sz w:val="24"/>
+          <w:szCs w:val="24"/>
+        </w:rPr>
+        <w:tab/>
+      </w:r>
+      <w:r>
+        <w:rPr>
+          <w:rFonts w:hint="eastAsia"/>
+          <w:b/>
+          <w:sz w:val="24"/>
+          <w:szCs w:val="24"/>
+          <w:lang w:eastAsia="zh-CN"/>
+        </w:rPr>
+        <w:t>IC Simulation Front End</w:t>
+      </w:r>
+      <w:r>
+        <w:rPr>
+          <w:b/>
+          <w:sz w:val="24"/>
+          <w:szCs w:val="24"/>
+        </w:rPr>
+        <w:t xml:space="preserve"> </w:t>
+      </w:r>
+      <w:bookmarkStart w:id="10" w:name="OLE_LINK8"/>
+      <w:r>
+        <w:rPr>
+          <w:rFonts w:hint="eastAsia"/>
+          <w:b/>
+          <w:sz w:val="24"/>
+          <w:szCs w:val="24"/>
+          <w:lang w:eastAsia="zh-CN"/>
+        </w:rPr>
+        <w:t>D</w:t>
+      </w:r>
+      <w:r>
+        <w:rPr>
+          <w:b/>
+          <w:sz w:val="24"/>
+          <w:szCs w:val="24"/>
+        </w:rPr>
+        <w:t>evelopment</w:t>
+      </w:r>
+      <w:bookmarkEnd w:id="10"/>
+      <w:r>
+        <w:rPr>
+          <w:b/>
+          <w:bCs/>
           <w:sz w:val="24"/>
           <w:szCs w:val="24"/>
         </w:rPr>
@@ -2226,72 +2578,135 @@
       </w:r>
       <w:r>
         <w:rPr>
-          <w:rFonts w:hint="eastAsia"/>
-          <w:sz w:val="24"/>
-          <w:szCs w:val="24"/>
-          <w:lang w:eastAsia="zh-CN"/>
-        </w:rPr>
-        <w:t>leading</w:t>
-      </w:r>
-      <w:r>
-        <w:rPr>
-          <w:sz w:val="24"/>
-          <w:szCs w:val="24"/>
+          <w:b/>
+          <w:sz w:val="24"/>
+          <w:szCs w:val="24"/>
+          <w:lang w:eastAsia="zh-CN"/>
+        </w:rPr>
+        <w:t>Nov. 2016</w:t>
+      </w:r>
+      <w:r>
+        <w:rPr>
+          <w:rFonts w:hint="eastAsia"/>
+          <w:b/>
+          <w:sz w:val="24"/>
+          <w:szCs w:val="24"/>
+          <w:lang w:eastAsia="zh-CN"/>
         </w:rPr>
         <w:t xml:space="preserve"> </w:t>
       </w:r>
       <w:r>
         <w:rPr>
-          <w:rFonts w:hint="eastAsia"/>
-          <w:sz w:val="24"/>
-          <w:szCs w:val="24"/>
-          <w:lang w:eastAsia="zh-CN"/>
-        </w:rPr>
-        <w:t xml:space="preserve">the </w:t>
-      </w:r>
-      <w:r>
-        <w:rPr>
-          <w:sz w:val="24"/>
-          <w:szCs w:val="24"/>
-        </w:rPr>
-        <w:t>unit</w:t>
-      </w:r>
-      <w:r>
-        <w:rPr>
-          <w:sz w:val="24"/>
-          <w:szCs w:val="24"/>
-        </w:rPr>
-        <w:t xml:space="preserve"> and stress testing </w:t>
-      </w:r>
-      <w:r>
-        <w:rPr>
-          <w:rFonts w:hint="eastAsia"/>
-          <w:sz w:val="24"/>
-          <w:szCs w:val="24"/>
-          <w:lang w:eastAsia="zh-CN"/>
-        </w:rPr>
-        <w:t xml:space="preserve">of </w:t>
-      </w:r>
-      <w:r>
-        <w:rPr>
-          <w:sz w:val="24"/>
-          <w:szCs w:val="24"/>
-        </w:rPr>
-        <w:t>XOR engine</w:t>
-      </w:r>
-      <w:r>
-        <w:rPr>
-          <w:sz w:val="24"/>
-          <w:szCs w:val="24"/>
-        </w:rPr>
-        <w:t>.</w:t>
-      </w:r>
-      <w:r>
-        <w:rPr>
-          <w:sz w:val="24"/>
-          <w:szCs w:val="24"/>
+          <w:b/>
+          <w:sz w:val="24"/>
+          <w:szCs w:val="24"/>
+        </w:rPr>
+        <w:t>-</w:t>
+      </w:r>
+      <w:r>
+        <w:rPr>
+          <w:rFonts w:hint="eastAsia"/>
+          <w:b/>
+          <w:sz w:val="24"/>
+          <w:szCs w:val="24"/>
+          <w:lang w:eastAsia="zh-CN"/>
         </w:rPr>
         <w:t xml:space="preserve"> </w:t>
+      </w:r>
+      <w:r>
+        <w:rPr>
+          <w:b/>
+          <w:sz w:val="24"/>
+          <w:szCs w:val="24"/>
+          <w:lang w:eastAsia="zh-CN"/>
+        </w:rPr>
+        <w:t>Apr.</w:t>
+      </w:r>
+      <w:r>
+        <w:rPr>
+          <w:b/>
+          <w:sz w:val="24"/>
+          <w:szCs w:val="24"/>
+        </w:rPr>
+        <w:t xml:space="preserve"> 201</w:t>
+      </w:r>
+      <w:r>
+        <w:rPr>
+          <w:b/>
+          <w:sz w:val="24"/>
+          <w:szCs w:val="24"/>
+          <w:lang w:eastAsia="zh-CN"/>
+        </w:rPr>
+        <w:t>7</w:t>
+      </w:r>
+    </w:p>
+    <w:p>
+      <w:pPr>
+        <w:tabs>
+          <w:tab w:val="left" w:pos="180"/>
+          <w:tab w:val="left" w:pos="360"/>
+          <w:tab w:val="right" w:pos="10800"/>
+        </w:tabs>
+        <w:ind w:left="475" w:right="1440" w:hanging="475"/>
+        <w:outlineLvl w:val="0"/>
+        <w:rPr>
+          <w:rFonts w:hint="eastAsia"/>
+          <w:b/>
+          <w:sz w:val="24"/>
+          <w:szCs w:val="24"/>
+          <w:lang w:eastAsia="zh-CN"/>
+        </w:rPr>
+      </w:pPr>
+      <w:r>
+        <w:rPr>
+          <w:b/>
+          <w:sz w:val="24"/>
+          <w:szCs w:val="24"/>
+        </w:rPr>
+        <w:tab/>
+      </w:r>
+      <w:r>
+        <w:rPr>
+          <w:rFonts w:hint="eastAsia"/>
+          <w:b/>
+          <w:bCs/>
+          <w:sz w:val="24"/>
+          <w:szCs w:val="24"/>
+          <w:lang w:eastAsia="zh-CN"/>
+        </w:rPr>
+        <w:t xml:space="preserve">Maintain and </w:t>
+      </w:r>
+      <w:r>
+        <w:rPr>
+          <w:b/>
+          <w:bCs/>
+          <w:sz w:val="24"/>
+          <w:szCs w:val="24"/>
+          <w:lang w:eastAsia="zh-CN"/>
+        </w:rPr>
+        <w:t>development</w:t>
+      </w:r>
+      <w:r>
+        <w:rPr>
+          <w:rFonts w:hint="eastAsia"/>
+          <w:b/>
+          <w:bCs/>
+          <w:sz w:val="24"/>
+          <w:szCs w:val="24"/>
+          <w:lang w:eastAsia="zh-CN"/>
+        </w:rPr>
+        <w:t xml:space="preserve"> new feature of SFE </w:t>
+      </w:r>
+      <w:r>
+        <w:rPr>
+          <w:rFonts w:hint="eastAsia"/>
+          <w:b/>
+          <w:bCs/>
+          <w:sz w:val="24"/>
+          <w:szCs w:val="24"/>
+          <w:lang w:eastAsia="zh-CN"/>
+        </w:rPr>
+        <w:t>who plays a compiler role to IC simulator.</w:t>
       </w:r>
     </w:p>
     <w:p>
@@ -2316,6 +2731,706 @@
           <w:szCs w:val="24"/>
           <w:lang w:eastAsia="zh-CN"/>
         </w:rPr>
+        <w:t xml:space="preserve">Extend </w:t>
+      </w:r>
+      <w:proofErr w:type="spellStart"/>
+      <w:r>
+        <w:rPr>
+          <w:rFonts w:hint="eastAsia"/>
+          <w:sz w:val="24"/>
+          <w:szCs w:val="24"/>
+          <w:lang w:eastAsia="zh-CN"/>
+        </w:rPr>
+        <w:t>WildCardService</w:t>
+      </w:r>
+      <w:proofErr w:type="spellEnd"/>
+      <w:r>
+        <w:rPr>
+          <w:rFonts w:hint="eastAsia"/>
+          <w:sz w:val="24"/>
+          <w:szCs w:val="24"/>
+          <w:lang w:eastAsia="zh-CN"/>
+        </w:rPr>
+        <w:t xml:space="preserve"> module to support the net </w:t>
+      </w:r>
+      <w:r>
+        <w:rPr>
+          <w:rFonts w:hint="eastAsia"/>
+          <w:sz w:val="24"/>
+          <w:szCs w:val="24"/>
+          <w:lang w:eastAsia="zh-CN"/>
+        </w:rPr>
+        <w:t xml:space="preserve">in </w:t>
+      </w:r>
+      <w:proofErr w:type="spellStart"/>
+      <w:r>
+        <w:rPr>
+          <w:rFonts w:hint="eastAsia"/>
+          <w:sz w:val="24"/>
+          <w:szCs w:val="24"/>
+          <w:lang w:eastAsia="zh-CN"/>
+        </w:rPr>
+        <w:t>netlist</w:t>
+      </w:r>
+      <w:proofErr w:type="spellEnd"/>
+      <w:r>
+        <w:rPr>
+          <w:sz w:val="24"/>
+          <w:szCs w:val="24"/>
+        </w:rPr>
+        <w:t>.</w:t>
+      </w:r>
+    </w:p>
+    <w:p>
+      <w:pPr>
+        <w:numPr>
+          <w:ilvl w:val="0"/>
+          <w:numId w:val="2"/>
+        </w:numPr>
+        <w:ind w:left="540" w:right="-360" w:hanging="270"/>
+        <w:outlineLvl w:val="0"/>
+        <w:rPr>
+          <w:b/>
+          <w:smallCaps/>
+          <w:sz w:val="24"/>
+          <w:szCs w:val="24"/>
+        </w:rPr>
+      </w:pPr>
+      <w:r>
+        <w:rPr>
+          <w:rFonts w:hint="eastAsia"/>
+          <w:sz w:val="24"/>
+          <w:szCs w:val="24"/>
+          <w:lang w:eastAsia="zh-CN"/>
+        </w:rPr>
+        <w:t xml:space="preserve">Implement </w:t>
+      </w:r>
+      <w:proofErr w:type="spellStart"/>
+      <w:r>
+        <w:rPr>
+          <w:rFonts w:hint="eastAsia"/>
+          <w:sz w:val="24"/>
+          <w:szCs w:val="24"/>
+          <w:lang w:eastAsia="zh-CN"/>
+        </w:rPr>
+        <w:t>Lex</w:t>
+      </w:r>
+      <w:proofErr w:type="spellEnd"/>
+      <w:r>
+        <w:rPr>
+          <w:rFonts w:hint="eastAsia"/>
+          <w:sz w:val="24"/>
+          <w:szCs w:val="24"/>
+          <w:lang w:eastAsia="zh-CN"/>
+        </w:rPr>
+        <w:t xml:space="preserve"> and </w:t>
+      </w:r>
+      <w:proofErr w:type="spellStart"/>
+      <w:r>
+        <w:rPr>
+          <w:rFonts w:hint="eastAsia"/>
+          <w:sz w:val="24"/>
+          <w:szCs w:val="24"/>
+          <w:lang w:eastAsia="zh-CN"/>
+        </w:rPr>
+        <w:t>Yacc</w:t>
+      </w:r>
+      <w:proofErr w:type="spellEnd"/>
+      <w:r>
+        <w:rPr>
+          <w:rFonts w:hint="eastAsia"/>
+          <w:sz w:val="24"/>
+          <w:szCs w:val="24"/>
+          <w:lang w:eastAsia="zh-CN"/>
+        </w:rPr>
+        <w:t xml:space="preserve"> parts of new simulation language grammar feature </w:t>
+      </w:r>
+      <w:proofErr w:type="spellStart"/>
+      <w:r>
+        <w:rPr>
+          <w:rFonts w:hint="eastAsia"/>
+          <w:sz w:val="24"/>
+          <w:szCs w:val="24"/>
+          <w:lang w:eastAsia="zh-CN"/>
+        </w:rPr>
+        <w:t>dotSubckt</w:t>
+      </w:r>
+      <w:proofErr w:type="spellEnd"/>
+      <w:r>
+        <w:rPr>
+          <w:sz w:val="24"/>
+          <w:szCs w:val="24"/>
+        </w:rPr>
+        <w:t>.</w:t>
+      </w:r>
+      <w:r>
+        <w:rPr>
+          <w:sz w:val="24"/>
+          <w:szCs w:val="24"/>
+        </w:rPr>
+        <w:t xml:space="preserve"> </w:t>
+      </w:r>
+    </w:p>
+    <w:p>
+      <w:pPr>
+        <w:numPr>
+          <w:ilvl w:val="0"/>
+          <w:numId w:val="2"/>
+        </w:numPr>
+        <w:ind w:left="540" w:right="-360" w:hanging="270"/>
+        <w:outlineLvl w:val="0"/>
+        <w:rPr>
+          <w:b/>
+          <w:smallCaps/>
+          <w:sz w:val="24"/>
+          <w:szCs w:val="24"/>
+        </w:rPr>
+      </w:pPr>
+      <w:r>
+        <w:rPr>
+          <w:rFonts w:hint="eastAsia"/>
+          <w:sz w:val="24"/>
+          <w:szCs w:val="24"/>
+          <w:lang w:eastAsia="zh-CN"/>
+        </w:rPr>
+        <w:t xml:space="preserve">Design and implement several inner </w:t>
+      </w:r>
+      <w:r>
+        <w:rPr>
+          <w:sz w:val="24"/>
+          <w:szCs w:val="24"/>
+          <w:lang w:eastAsia="zh-CN"/>
+        </w:rPr>
+        <w:t>efficiency</w:t>
+      </w:r>
+      <w:r>
+        <w:rPr>
+          <w:rFonts w:hint="eastAsia"/>
+          <w:sz w:val="24"/>
+          <w:szCs w:val="24"/>
+          <w:lang w:eastAsia="zh-CN"/>
+        </w:rPr>
+        <w:t xml:space="preserve"> work tools using Python, e.g. </w:t>
+      </w:r>
+      <w:proofErr w:type="gramStart"/>
+      <w:r>
+        <w:rPr>
+          <w:rFonts w:hint="eastAsia"/>
+          <w:sz w:val="24"/>
+          <w:szCs w:val="24"/>
+          <w:lang w:eastAsia="zh-CN"/>
+        </w:rPr>
+        <w:t>a</w:t>
+      </w:r>
+      <w:proofErr w:type="gramEnd"/>
+      <w:r>
+        <w:rPr>
+          <w:rFonts w:hint="eastAsia"/>
+          <w:sz w:val="24"/>
+          <w:szCs w:val="24"/>
+          <w:lang w:eastAsia="zh-CN"/>
+        </w:rPr>
+        <w:t xml:space="preserve"> auto regression test tool which is similar with web </w:t>
+      </w:r>
+      <w:r>
+        <w:rPr>
+          <w:sz w:val="24"/>
+          <w:szCs w:val="24"/>
+          <w:lang w:eastAsia="zh-CN"/>
+        </w:rPr>
+        <w:t>crawler</w:t>
+      </w:r>
+      <w:r>
+        <w:rPr>
+          <w:rFonts w:hint="eastAsia"/>
+          <w:sz w:val="24"/>
+          <w:szCs w:val="24"/>
+          <w:lang w:eastAsia="zh-CN"/>
+        </w:rPr>
+        <w:t>.</w:t>
+      </w:r>
+    </w:p>
+    <w:p>
+      <w:pPr>
+        <w:tabs>
+          <w:tab w:val="left" w:pos="360"/>
+          <w:tab w:val="left" w:pos="540"/>
+          <w:tab w:val="left" w:pos="3240"/>
+          <w:tab w:val="left" w:pos="6120"/>
+          <w:tab w:val="left" w:pos="8460"/>
+        </w:tabs>
+        <w:ind w:right="-360"/>
+        <w:outlineLvl w:val="0"/>
+        <w:rPr>
+          <w:rFonts w:hint="eastAsia"/>
+          <w:b/>
+          <w:smallCaps/>
+          <w:sz w:val="28"/>
+          <w:szCs w:val="28"/>
+          <w:lang w:eastAsia="zh-CN"/>
+        </w:rPr>
+      </w:pPr>
+    </w:p>
+    <w:p>
+      <w:pPr>
+        <w:tabs>
+          <w:tab w:val="left" w:pos="180"/>
+          <w:tab w:val="left" w:pos="360"/>
+          <w:tab w:val="right" w:pos="10800"/>
+        </w:tabs>
+        <w:ind w:left="475" w:right="1440" w:hanging="475"/>
+        <w:outlineLvl w:val="0"/>
+        <w:rPr>
+          <w:b/>
+          <w:sz w:val="24"/>
+          <w:szCs w:val="24"/>
+        </w:rPr>
+      </w:pPr>
+      <w:bookmarkStart w:id="11" w:name="OLE_LINK3"/>
+      <w:bookmarkStart w:id="12" w:name="OLE_LINK4"/>
+      <w:r>
+        <w:rPr>
+          <w:b/>
+          <w:sz w:val="24"/>
+          <w:szCs w:val="24"/>
+        </w:rPr>
+        <w:tab/>
+      </w:r>
+      <w:r>
+        <w:rPr>
+          <w:rFonts w:hint="eastAsia"/>
+          <w:b/>
+          <w:sz w:val="24"/>
+          <w:szCs w:val="24"/>
+          <w:lang w:eastAsia="zh-CN"/>
+        </w:rPr>
+        <w:t>D</w:t>
+      </w:r>
+      <w:r>
+        <w:rPr>
+          <w:b/>
+          <w:sz w:val="24"/>
+          <w:szCs w:val="24"/>
+        </w:rPr>
+        <w:t xml:space="preserve">river </w:t>
+      </w:r>
+      <w:r>
+        <w:rPr>
+          <w:rFonts w:hint="eastAsia"/>
+          <w:b/>
+          <w:sz w:val="24"/>
+          <w:szCs w:val="24"/>
+          <w:lang w:eastAsia="zh-CN"/>
+        </w:rPr>
+        <w:t xml:space="preserve">and </w:t>
+      </w:r>
+      <w:r>
+        <w:rPr>
+          <w:rFonts w:hint="eastAsia"/>
+          <w:b/>
+          <w:sz w:val="24"/>
+          <w:szCs w:val="24"/>
+          <w:lang w:eastAsia="zh-CN"/>
+        </w:rPr>
+        <w:t xml:space="preserve">Layer 3 </w:t>
+      </w:r>
+      <w:r>
+        <w:rPr>
+          <w:rFonts w:hint="eastAsia"/>
+          <w:b/>
+          <w:sz w:val="24"/>
+          <w:szCs w:val="24"/>
+          <w:lang w:eastAsia="zh-CN"/>
+        </w:rPr>
+        <w:t xml:space="preserve">of </w:t>
+      </w:r>
+      <w:r>
+        <w:rPr>
+          <w:b/>
+          <w:sz w:val="24"/>
+          <w:szCs w:val="24"/>
+        </w:rPr>
+        <w:t xml:space="preserve">SSD firmware </w:t>
+      </w:r>
+      <w:r>
+        <w:rPr>
+          <w:rFonts w:hint="eastAsia"/>
+          <w:b/>
+          <w:sz w:val="24"/>
+          <w:szCs w:val="24"/>
+          <w:lang w:eastAsia="zh-CN"/>
+        </w:rPr>
+        <w:t>D</w:t>
+      </w:r>
+      <w:r>
+        <w:rPr>
+          <w:b/>
+          <w:sz w:val="24"/>
+          <w:szCs w:val="24"/>
+        </w:rPr>
+        <w:t>evelopment</w:t>
+      </w:r>
+      <w:r>
+        <w:rPr>
+          <w:b/>
+          <w:bCs/>
+          <w:sz w:val="24"/>
+          <w:szCs w:val="24"/>
+        </w:rPr>
+        <w:t xml:space="preserve">, </w:t>
+      </w:r>
+      <w:r>
+        <w:rPr>
+          <w:b/>
+          <w:sz w:val="24"/>
+          <w:szCs w:val="24"/>
+        </w:rPr>
+        <w:t>Aug</w:t>
+      </w:r>
+      <w:r>
+        <w:rPr>
+          <w:b/>
+          <w:sz w:val="24"/>
+          <w:szCs w:val="24"/>
+        </w:rPr>
+        <w:t>ust</w:t>
+      </w:r>
+      <w:r>
+        <w:rPr>
+          <w:b/>
+          <w:sz w:val="24"/>
+          <w:szCs w:val="24"/>
+        </w:rPr>
+        <w:t xml:space="preserve"> </w:t>
+      </w:r>
+      <w:r>
+        <w:rPr>
+          <w:b/>
+          <w:sz w:val="24"/>
+          <w:szCs w:val="24"/>
+        </w:rPr>
+        <w:t>2015</w:t>
+      </w:r>
+      <w:r>
+        <w:rPr>
+          <w:rFonts w:hint="eastAsia"/>
+          <w:b/>
+          <w:sz w:val="24"/>
+          <w:szCs w:val="24"/>
+          <w:lang w:eastAsia="zh-CN"/>
+        </w:rPr>
+        <w:t xml:space="preserve"> </w:t>
+      </w:r>
+      <w:r>
+        <w:rPr>
+          <w:b/>
+          <w:sz w:val="24"/>
+          <w:szCs w:val="24"/>
+        </w:rPr>
+        <w:t>-</w:t>
+      </w:r>
+      <w:r>
+        <w:rPr>
+          <w:rFonts w:hint="eastAsia"/>
+          <w:b/>
+          <w:sz w:val="24"/>
+          <w:szCs w:val="24"/>
+          <w:lang w:eastAsia="zh-CN"/>
+        </w:rPr>
+        <w:t xml:space="preserve"> </w:t>
+      </w:r>
+      <w:r>
+        <w:rPr>
+          <w:b/>
+          <w:sz w:val="24"/>
+          <w:szCs w:val="24"/>
+          <w:lang w:eastAsia="zh-CN"/>
+        </w:rPr>
+        <w:t>Present</w:t>
+      </w:r>
+    </w:p>
+    <w:p>
+      <w:pPr>
+        <w:tabs>
+          <w:tab w:val="left" w:pos="180"/>
+          <w:tab w:val="left" w:pos="360"/>
+          <w:tab w:val="right" w:pos="10800"/>
+        </w:tabs>
+        <w:ind w:left="475" w:right="1440" w:hanging="475"/>
+        <w:outlineLvl w:val="0"/>
+        <w:rPr>
+          <w:b/>
+          <w:sz w:val="24"/>
+          <w:szCs w:val="24"/>
+        </w:rPr>
+      </w:pPr>
+      <w:r>
+        <w:rPr>
+          <w:b/>
+          <w:sz w:val="24"/>
+          <w:szCs w:val="24"/>
+        </w:rPr>
+        <w:tab/>
+      </w:r>
+      <w:r>
+        <w:rPr>
+          <w:rFonts w:hint="eastAsia"/>
+          <w:b/>
+          <w:bCs/>
+          <w:sz w:val="24"/>
+          <w:szCs w:val="24"/>
+          <w:lang w:eastAsia="zh-CN"/>
+        </w:rPr>
+        <w:t>D</w:t>
+      </w:r>
+      <w:r>
+        <w:rPr>
+          <w:b/>
+          <w:bCs/>
+          <w:sz w:val="24"/>
+          <w:szCs w:val="24"/>
+        </w:rPr>
+        <w:t xml:space="preserve">esigned and implemented firmware </w:t>
+      </w:r>
+      <w:r>
+        <w:rPr>
+          <w:rFonts w:hint="eastAsia"/>
+          <w:b/>
+          <w:bCs/>
+          <w:sz w:val="24"/>
+          <w:szCs w:val="24"/>
+          <w:lang w:eastAsia="zh-CN"/>
+        </w:rPr>
+        <w:t>f</w:t>
+      </w:r>
+      <w:r>
+        <w:rPr>
+          <w:b/>
+          <w:bCs/>
+          <w:sz w:val="24"/>
+          <w:szCs w:val="24"/>
+        </w:rPr>
+        <w:t>or the new generation SSD controller chip.</w:t>
+      </w:r>
+    </w:p>
+    <w:p>
+      <w:pPr>
+        <w:numPr>
+          <w:ilvl w:val="0"/>
+          <w:numId w:val="2"/>
+        </w:numPr>
+        <w:ind w:left="540" w:right="-360" w:hanging="270"/>
+        <w:outlineLvl w:val="0"/>
+        <w:rPr>
+          <w:b/>
+          <w:smallCaps/>
+          <w:sz w:val="24"/>
+          <w:szCs w:val="24"/>
+        </w:rPr>
+      </w:pPr>
+      <w:r>
+        <w:rPr>
+          <w:sz w:val="24"/>
+          <w:szCs w:val="24"/>
+        </w:rPr>
+        <w:t>Development of NAND flash driver</w:t>
+      </w:r>
+      <w:r>
+        <w:rPr>
+          <w:rFonts w:hint="eastAsia"/>
+          <w:sz w:val="24"/>
+          <w:szCs w:val="24"/>
+          <w:lang w:eastAsia="zh-CN"/>
+        </w:rPr>
+        <w:t xml:space="preserve"> and</w:t>
+      </w:r>
+      <w:r>
+        <w:rPr>
+          <w:sz w:val="24"/>
+          <w:szCs w:val="24"/>
+        </w:rPr>
+        <w:t xml:space="preserve"> XOR engine driver.</w:t>
+      </w:r>
+    </w:p>
+    <w:p>
+      <w:pPr>
+        <w:numPr>
+          <w:ilvl w:val="0"/>
+          <w:numId w:val="2"/>
+        </w:numPr>
+        <w:ind w:left="540" w:right="-360" w:hanging="270"/>
+        <w:outlineLvl w:val="0"/>
+        <w:rPr>
+          <w:b/>
+          <w:smallCaps/>
+          <w:sz w:val="24"/>
+          <w:szCs w:val="24"/>
+        </w:rPr>
+      </w:pPr>
+      <w:r>
+        <w:rPr>
+          <w:rFonts w:hint="eastAsia"/>
+          <w:sz w:val="24"/>
+          <w:szCs w:val="24"/>
+          <w:lang w:eastAsia="zh-CN"/>
+        </w:rPr>
+        <w:lastRenderedPageBreak/>
+        <w:t>C</w:t>
+      </w:r>
+      <w:r>
+        <w:rPr>
+          <w:sz w:val="24"/>
+          <w:szCs w:val="24"/>
+        </w:rPr>
+        <w:t>o-design</w:t>
+      </w:r>
+      <w:r>
+        <w:rPr>
+          <w:rFonts w:hint="eastAsia"/>
+          <w:sz w:val="24"/>
+          <w:szCs w:val="24"/>
+          <w:lang w:eastAsia="zh-CN"/>
+        </w:rPr>
+        <w:t>ed</w:t>
+      </w:r>
+      <w:r>
+        <w:rPr>
+          <w:sz w:val="24"/>
+          <w:szCs w:val="24"/>
+        </w:rPr>
+        <w:t xml:space="preserve"> and complet</w:t>
+      </w:r>
+      <w:r>
+        <w:rPr>
+          <w:rFonts w:hint="eastAsia"/>
+          <w:sz w:val="24"/>
+          <w:szCs w:val="24"/>
+          <w:lang w:eastAsia="zh-CN"/>
+        </w:rPr>
+        <w:t>ed</w:t>
+      </w:r>
+      <w:r>
+        <w:rPr>
+          <w:sz w:val="24"/>
+          <w:szCs w:val="24"/>
+        </w:rPr>
+        <w:t xml:space="preserve"> the new hardware acceleration module XOR engine </w:t>
+      </w:r>
+      <w:r>
+        <w:rPr>
+          <w:rFonts w:hint="eastAsia"/>
+          <w:sz w:val="24"/>
+          <w:szCs w:val="24"/>
+          <w:lang w:eastAsia="zh-CN"/>
+        </w:rPr>
+        <w:t>with logic</w:t>
+      </w:r>
+      <w:r>
+        <w:rPr>
+          <w:sz w:val="24"/>
+          <w:szCs w:val="24"/>
+        </w:rPr>
+        <w:t xml:space="preserve"> colleagues</w:t>
+      </w:r>
+      <w:r>
+        <w:rPr>
+          <w:sz w:val="24"/>
+          <w:szCs w:val="24"/>
+        </w:rPr>
+        <w:t xml:space="preserve">, </w:t>
+      </w:r>
+      <w:r>
+        <w:rPr>
+          <w:rFonts w:hint="eastAsia"/>
+          <w:sz w:val="24"/>
+          <w:szCs w:val="24"/>
+          <w:lang w:eastAsia="zh-CN"/>
+        </w:rPr>
+        <w:t>leading</w:t>
+      </w:r>
+      <w:r>
+        <w:rPr>
+          <w:sz w:val="24"/>
+          <w:szCs w:val="24"/>
+        </w:rPr>
+        <w:t xml:space="preserve"> </w:t>
+      </w:r>
+      <w:r>
+        <w:rPr>
+          <w:rFonts w:hint="eastAsia"/>
+          <w:sz w:val="24"/>
+          <w:szCs w:val="24"/>
+          <w:lang w:eastAsia="zh-CN"/>
+        </w:rPr>
+        <w:t xml:space="preserve">the </w:t>
+      </w:r>
+      <w:r>
+        <w:rPr>
+          <w:sz w:val="24"/>
+          <w:szCs w:val="24"/>
+        </w:rPr>
+        <w:t>unit</w:t>
+      </w:r>
+      <w:r>
+        <w:rPr>
+          <w:sz w:val="24"/>
+          <w:szCs w:val="24"/>
+        </w:rPr>
+        <w:t xml:space="preserve"> and stress testing </w:t>
+      </w:r>
+      <w:r>
+        <w:rPr>
+          <w:rFonts w:hint="eastAsia"/>
+          <w:sz w:val="24"/>
+          <w:szCs w:val="24"/>
+          <w:lang w:eastAsia="zh-CN"/>
+        </w:rPr>
+        <w:t xml:space="preserve">of </w:t>
+      </w:r>
+      <w:r>
+        <w:rPr>
+          <w:sz w:val="24"/>
+          <w:szCs w:val="24"/>
+        </w:rPr>
+        <w:t>XOR engine</w:t>
+      </w:r>
+      <w:r>
+        <w:rPr>
+          <w:sz w:val="24"/>
+          <w:szCs w:val="24"/>
+        </w:rPr>
+        <w:t>.</w:t>
+      </w:r>
+      <w:r>
+        <w:rPr>
+          <w:sz w:val="24"/>
+          <w:szCs w:val="24"/>
+        </w:rPr>
+        <w:t xml:space="preserve"> </w:t>
+      </w:r>
+    </w:p>
+    <w:p>
+      <w:pPr>
+        <w:numPr>
+          <w:ilvl w:val="0"/>
+          <w:numId w:val="2"/>
+        </w:numPr>
+        <w:ind w:left="540" w:right="-360" w:hanging="270"/>
+        <w:outlineLvl w:val="0"/>
+        <w:rPr>
+          <w:b/>
+          <w:smallCaps/>
+          <w:sz w:val="24"/>
+          <w:szCs w:val="24"/>
+        </w:rPr>
+      </w:pPr>
+      <w:r>
+        <w:rPr>
+          <w:rFonts w:hint="eastAsia"/>
+          <w:sz w:val="24"/>
+          <w:szCs w:val="24"/>
+          <w:lang w:eastAsia="zh-CN"/>
+        </w:rPr>
         <w:t>R</w:t>
       </w:r>
       <w:r>
@@ -2381,6 +3496,8 @@
         <w:t>age check, CRC errors and other error handling.</w:t>
       </w:r>
     </w:p>
+    <w:bookmarkEnd w:id="11"/>
+    <w:bookmarkEnd w:id="12"/>
     <w:p>
       <w:pPr>
         <w:tabs>
@@ -3340,7 +4457,6 @@
           <w:szCs w:val="24"/>
           <w:lang w:eastAsia="zh-CN"/>
         </w:rPr>
-        <w:lastRenderedPageBreak/>
         <w:t>D</w:t>
       </w:r>
       <w:r>
@@ -5434,8 +6550,8 @@
           <w:szCs w:val="24"/>
         </w:rPr>
       </w:pPr>
-      <w:bookmarkStart w:id="3" w:name="_GoBack"/>
-      <w:bookmarkEnd w:id="3"/>
+      <w:bookmarkStart w:id="13" w:name="_GoBack"/>
+      <w:bookmarkEnd w:id="13"/>
     </w:p>
     <w:sectPr>
       <w:endnotePr>

</xml_diff>

<commit_message>
Update resume to Machine Learning.
</commit_message>
<xml_diff>
--- a/QiangZhang.docx
+++ b/QiangZhang.docx
@@ -524,7 +524,6 @@
         <w:ind w:left="540" w:right="-360" w:hanging="270"/>
         <w:outlineLvl w:val="0"/>
         <w:rPr>
-          <w:rFonts w:hint="eastAsia"/>
           <w:b/>
           <w:smallCaps/>
           <w:sz w:val="24"/>
@@ -536,151 +535,7 @@
           <w:sz w:val="24"/>
           <w:szCs w:val="24"/>
         </w:rPr>
-        <w:t xml:space="preserve">5 years of </w:t>
-      </w:r>
-      <w:r>
-        <w:rPr>
-          <w:sz w:val="24"/>
-          <w:szCs w:val="24"/>
-        </w:rPr>
-        <w:t>C</w:t>
-      </w:r>
-      <w:r>
-        <w:rPr>
-          <w:sz w:val="24"/>
-          <w:szCs w:val="24"/>
-          <w:lang w:eastAsia="zh-CN"/>
-        </w:rPr>
-        <w:t>/</w:t>
-      </w:r>
-      <w:r>
-        <w:rPr>
-          <w:sz w:val="24"/>
-          <w:szCs w:val="24"/>
-        </w:rPr>
-        <w:t xml:space="preserve"> C++</w:t>
-      </w:r>
-      <w:r>
-        <w:rPr>
-          <w:sz w:val="24"/>
-          <w:szCs w:val="24"/>
-        </w:rPr>
-        <w:t xml:space="preserve"> experience</w:t>
-      </w:r>
-      <w:r>
-        <w:rPr>
-          <w:sz w:val="24"/>
-          <w:szCs w:val="24"/>
-        </w:rPr>
-        <w:t>,</w:t>
-      </w:r>
-      <w:r>
-        <w:rPr>
-          <w:rFonts w:hint="eastAsia"/>
-          <w:sz w:val="24"/>
-          <w:szCs w:val="24"/>
-          <w:lang w:eastAsia="zh-CN"/>
-        </w:rPr>
-        <w:t xml:space="preserve"> </w:t>
-      </w:r>
-      <w:bookmarkStart w:id="0" w:name="OLE_LINK7"/>
-      <w:r>
-        <w:rPr>
-          <w:rFonts w:hint="eastAsia"/>
-          <w:sz w:val="24"/>
-          <w:szCs w:val="24"/>
-          <w:lang w:eastAsia="zh-CN"/>
-        </w:rPr>
-        <w:t>p</w:t>
-      </w:r>
-      <w:r>
-        <w:rPr>
-          <w:sz w:val="24"/>
-          <w:szCs w:val="24"/>
-          <w:lang w:eastAsia="zh-CN"/>
-        </w:rPr>
-        <w:t>roficient in</w:t>
-      </w:r>
-      <w:bookmarkEnd w:id="0"/>
-      <w:r>
-        <w:rPr>
-          <w:sz w:val="24"/>
-          <w:szCs w:val="24"/>
-          <w:lang w:eastAsia="zh-CN"/>
-        </w:rPr>
-        <w:t xml:space="preserve"> </w:t>
-      </w:r>
-      <w:r>
-        <w:rPr>
-          <w:rFonts w:hint="eastAsia"/>
-          <w:sz w:val="24"/>
-          <w:szCs w:val="24"/>
-          <w:lang w:eastAsia="zh-CN"/>
-        </w:rPr>
-        <w:t>C/C++</w:t>
-      </w:r>
-      <w:r>
-        <w:rPr>
-          <w:sz w:val="24"/>
-          <w:szCs w:val="24"/>
-          <w:lang w:eastAsia="zh-CN"/>
-        </w:rPr>
-        <w:t xml:space="preserve"> </w:t>
-      </w:r>
-      <w:r>
-        <w:rPr>
-          <w:rFonts w:hint="eastAsia"/>
-          <w:sz w:val="24"/>
-          <w:szCs w:val="24"/>
-          <w:lang w:eastAsia="zh-CN"/>
-        </w:rPr>
-        <w:t>and familiar with Python, solid understand of know</w:t>
-      </w:r>
-      <w:r>
-        <w:rPr>
-          <w:rFonts w:hint="eastAsia"/>
-          <w:sz w:val="24"/>
-          <w:szCs w:val="24"/>
-          <w:lang w:eastAsia="zh-CN"/>
-        </w:rPr>
-        <w:t xml:space="preserve">ledge about compile, link, </w:t>
-      </w:r>
-      <w:proofErr w:type="gramStart"/>
-      <w:r>
-        <w:rPr>
-          <w:rFonts w:hint="eastAsia"/>
-          <w:sz w:val="24"/>
-          <w:szCs w:val="24"/>
-          <w:lang w:eastAsia="zh-CN"/>
-        </w:rPr>
-        <w:t>load</w:t>
-      </w:r>
-      <w:proofErr w:type="gramEnd"/>
-      <w:r>
-        <w:rPr>
-          <w:rFonts w:hint="eastAsia"/>
-          <w:sz w:val="24"/>
-          <w:szCs w:val="24"/>
-          <w:lang w:eastAsia="zh-CN"/>
-        </w:rPr>
-        <w:t>, excellent d</w:t>
-      </w:r>
-      <w:r>
-        <w:rPr>
-          <w:sz w:val="24"/>
-          <w:szCs w:val="24"/>
-          <w:lang w:eastAsia="zh-CN"/>
-        </w:rPr>
-        <w:t>ebugging capability</w:t>
-      </w:r>
-      <w:r>
-        <w:rPr>
-          <w:rFonts w:hint="eastAsia"/>
-          <w:sz w:val="24"/>
-          <w:szCs w:val="24"/>
-          <w:lang w:eastAsia="zh-CN"/>
-        </w:rPr>
-        <w:t>, experienced with design pattern.</w:t>
+        <w:t>5 years of C/ C++ experience, proficient in C/C++, Python, solid understand of knowledge about compile, link, load, and so on, excellent debugging capability.</w:t>
       </w:r>
     </w:p>
     <w:p>
@@ -692,7 +547,6 @@
         <w:ind w:left="540" w:right="-360" w:hanging="270"/>
         <w:outlineLvl w:val="0"/>
         <w:rPr>
-          <w:rFonts w:hint="eastAsia"/>
           <w:b/>
           <w:smallCaps/>
           <w:sz w:val="24"/>
@@ -701,77 +555,11 @@
       </w:pPr>
       <w:r>
         <w:rPr>
-          <w:rFonts w:hint="eastAsia"/>
-          <w:sz w:val="24"/>
-          <w:szCs w:val="24"/>
-          <w:lang w:eastAsia="zh-CN"/>
-        </w:rPr>
-        <w:t>Experienced with memory and performance optimization</w:t>
-      </w:r>
-      <w:r>
-        <w:rPr>
-          <w:rFonts w:hint="eastAsia"/>
-          <w:sz w:val="24"/>
-          <w:szCs w:val="24"/>
-          <w:lang w:eastAsia="zh-CN"/>
-        </w:rPr>
-        <w:t xml:space="preserve"> using </w:t>
-      </w:r>
-      <w:r>
-        <w:rPr>
-          <w:sz w:val="24"/>
-          <w:szCs w:val="24"/>
-          <w:lang w:eastAsia="zh-CN"/>
-        </w:rPr>
-        <w:t>profiling</w:t>
-      </w:r>
-      <w:r>
-        <w:rPr>
-          <w:rFonts w:hint="eastAsia"/>
-          <w:sz w:val="24"/>
-          <w:szCs w:val="24"/>
-          <w:lang w:eastAsia="zh-CN"/>
-        </w:rPr>
-        <w:t xml:space="preserve"> tools (e.g. </w:t>
-      </w:r>
-      <w:proofErr w:type="spellStart"/>
-      <w:r>
-        <w:rPr>
-          <w:sz w:val="24"/>
-          <w:szCs w:val="24"/>
-          <w:lang w:eastAsia="zh-CN"/>
-        </w:rPr>
-        <w:t>gperftools</w:t>
-      </w:r>
-      <w:proofErr w:type="spellEnd"/>
-      <w:r>
-        <w:rPr>
-          <w:rFonts w:hint="eastAsia"/>
-          <w:sz w:val="24"/>
-          <w:szCs w:val="24"/>
-          <w:lang w:eastAsia="zh-CN"/>
-        </w:rPr>
-        <w:t xml:space="preserve">, </w:t>
-      </w:r>
-      <w:proofErr w:type="spellStart"/>
-      <w:r>
-        <w:rPr>
-          <w:rFonts w:hint="eastAsia"/>
-          <w:sz w:val="24"/>
-          <w:szCs w:val="24"/>
-          <w:lang w:eastAsia="zh-CN"/>
-        </w:rPr>
-        <w:t>valgrind</w:t>
-      </w:r>
-      <w:proofErr w:type="spellEnd"/>
-      <w:r>
-        <w:rPr>
-          <w:rFonts w:hint="eastAsia"/>
-          <w:sz w:val="24"/>
-          <w:szCs w:val="24"/>
-          <w:lang w:eastAsia="zh-CN"/>
-        </w:rPr>
-        <w:t>).</w:t>
+          <w:sz w:val="24"/>
+          <w:szCs w:val="24"/>
+          <w:lang w:eastAsia="zh-CN"/>
+        </w:rPr>
+        <w:t>Skilled with developing firmware, software, Linux programming used tools, understanding inter-process communication, multi-threaded programming knowledge.</w:t>
       </w:r>
     </w:p>
     <w:p>
@@ -791,39 +579,11 @@
       </w:pPr>
       <w:r>
         <w:rPr>
-          <w:rFonts w:hint="eastAsia"/>
-          <w:sz w:val="24"/>
-          <w:szCs w:val="24"/>
-          <w:lang w:eastAsia="zh-CN"/>
-        </w:rPr>
-        <w:t>Proficient in Machine Learning and Neural Network</w:t>
-      </w:r>
-      <w:r>
-        <w:rPr>
-          <w:rFonts w:hint="eastAsia"/>
-          <w:sz w:val="24"/>
-          <w:szCs w:val="24"/>
-          <w:lang w:eastAsia="zh-CN"/>
-        </w:rPr>
-        <w:t>, familiar with CNN, IMU fusion and Visual-</w:t>
-      </w:r>
-      <w:r>
-        <w:rPr>
-          <w:rFonts w:hint="eastAsia"/>
-          <w:sz w:val="24"/>
-          <w:szCs w:val="24"/>
-          <w:lang w:eastAsia="zh-CN"/>
-        </w:rPr>
-        <w:t>SLAM</w:t>
-      </w:r>
-      <w:r>
-        <w:rPr>
-          <w:rFonts w:hint="eastAsia"/>
-          <w:sz w:val="24"/>
-          <w:szCs w:val="24"/>
-          <w:lang w:eastAsia="zh-CN"/>
-        </w:rPr>
-        <w:t>.</w:t>
+          <w:sz w:val="24"/>
+          <w:szCs w:val="24"/>
+          <w:lang w:eastAsia="zh-CN"/>
+        </w:rPr>
+        <w:t>Familiar with Machine learning algorithm, logistic regression, SVM, cluster, proficient in the structure and mechanism of neural network, familiar with deep learning algorithm, Adam and so on optimization algorithm.</w:t>
       </w:r>
     </w:p>
     <w:p>
@@ -841,75 +601,11 @@
       </w:pPr>
       <w:r>
         <w:rPr>
-          <w:rFonts w:hint="eastAsia"/>
-          <w:sz w:val="24"/>
-          <w:szCs w:val="24"/>
-          <w:lang w:eastAsia="zh-CN"/>
-        </w:rPr>
-        <w:t>Experienced</w:t>
-      </w:r>
-      <w:r>
-        <w:rPr>
-          <w:sz w:val="24"/>
-          <w:szCs w:val="24"/>
-        </w:rPr>
-        <w:t xml:space="preserve"> </w:t>
-      </w:r>
-      <w:bookmarkStart w:id="1" w:name="OLE_LINK5"/>
-      <w:bookmarkStart w:id="2" w:name="OLE_LINK6"/>
-      <w:r>
-        <w:rPr>
-          <w:sz w:val="24"/>
-          <w:szCs w:val="24"/>
-        </w:rPr>
-        <w:t>with</w:t>
-      </w:r>
-      <w:bookmarkEnd w:id="1"/>
-      <w:bookmarkEnd w:id="2"/>
-      <w:r>
-        <w:rPr>
-          <w:rFonts w:hint="eastAsia"/>
-          <w:sz w:val="24"/>
-          <w:szCs w:val="24"/>
-          <w:lang w:eastAsia="zh-CN"/>
-        </w:rPr>
-        <w:t xml:space="preserve"> </w:t>
-      </w:r>
-      <w:r>
-        <w:rPr>
-          <w:rFonts w:hint="eastAsia"/>
-          <w:sz w:val="24"/>
-          <w:szCs w:val="24"/>
-          <w:lang w:eastAsia="zh-CN"/>
-        </w:rPr>
-        <w:t xml:space="preserve">large-scale simulation software and </w:t>
-      </w:r>
-      <w:r>
-        <w:rPr>
-          <w:rFonts w:hint="eastAsia"/>
-          <w:sz w:val="24"/>
-          <w:szCs w:val="24"/>
-          <w:lang w:eastAsia="zh-CN"/>
-        </w:rPr>
-        <w:t>embedded software</w:t>
-      </w:r>
-      <w:r>
-        <w:rPr>
-          <w:rFonts w:hint="eastAsia"/>
-          <w:sz w:val="24"/>
-          <w:szCs w:val="24"/>
-          <w:lang w:eastAsia="zh-CN"/>
-        </w:rPr>
-        <w:t xml:space="preserve"> development</w:t>
-      </w:r>
-      <w:r>
-        <w:rPr>
-          <w:rFonts w:hint="eastAsia"/>
-          <w:sz w:val="24"/>
-          <w:szCs w:val="24"/>
-          <w:lang w:eastAsia="zh-CN"/>
-        </w:rPr>
-        <w:t>.</w:t>
+          <w:sz w:val="24"/>
+          <w:szCs w:val="24"/>
+          <w:lang w:eastAsia="zh-CN"/>
+        </w:rPr>
+        <w:t>Familiar with CNN, Image recognition, object detection algorithm.</w:t>
       </w:r>
     </w:p>
     <w:p>
@@ -928,183 +624,11 @@
       </w:pPr>
       <w:r>
         <w:rPr>
-          <w:rFonts w:hint="eastAsia"/>
-          <w:sz w:val="24"/>
-          <w:szCs w:val="24"/>
-          <w:lang w:eastAsia="zh-CN"/>
-        </w:rPr>
-        <w:t>U</w:t>
-      </w:r>
-      <w:r>
-        <w:rPr>
-          <w:sz w:val="24"/>
-          <w:szCs w:val="24"/>
-          <w:lang w:eastAsia="zh-CN"/>
-        </w:rPr>
-        <w:t>nderstanding inter-process communication, multi-threaded programming knowledge</w:t>
-      </w:r>
-      <w:r>
-        <w:rPr>
-          <w:rFonts w:hint="eastAsia"/>
-          <w:sz w:val="24"/>
-          <w:szCs w:val="24"/>
-          <w:lang w:eastAsia="zh-CN"/>
-        </w:rPr>
-        <w:t>, sk</w:t>
-      </w:r>
-      <w:r>
-        <w:rPr>
-          <w:rFonts w:hint="eastAsia"/>
-          <w:sz w:val="24"/>
-          <w:szCs w:val="24"/>
-          <w:lang w:eastAsia="zh-CN"/>
-        </w:rPr>
-        <w:t>illed</w:t>
-      </w:r>
-      <w:r>
-        <w:rPr>
-          <w:sz w:val="24"/>
-          <w:szCs w:val="24"/>
-          <w:lang w:eastAsia="zh-CN"/>
-        </w:rPr>
-        <w:t xml:space="preserve"> </w:t>
-      </w:r>
-      <w:r>
-        <w:rPr>
-          <w:sz w:val="24"/>
-          <w:szCs w:val="24"/>
-        </w:rPr>
-        <w:t>with</w:t>
-      </w:r>
-      <w:r>
-        <w:rPr>
-          <w:sz w:val="24"/>
-          <w:szCs w:val="24"/>
-          <w:lang w:eastAsia="zh-CN"/>
-        </w:rPr>
-        <w:t xml:space="preserve"> </w:t>
-      </w:r>
-      <w:r>
-        <w:rPr>
-          <w:sz w:val="24"/>
-          <w:szCs w:val="24"/>
-          <w:lang w:eastAsia="zh-CN"/>
-        </w:rPr>
-        <w:t xml:space="preserve">Linux programming </w:t>
-      </w:r>
-      <w:r>
-        <w:rPr>
-          <w:sz w:val="24"/>
-          <w:szCs w:val="24"/>
-          <w:lang w:eastAsia="zh-CN"/>
-        </w:rPr>
-        <w:t>tools (</w:t>
-      </w:r>
-      <w:r>
-        <w:rPr>
-          <w:rFonts w:hint="eastAsia"/>
-          <w:sz w:val="24"/>
-          <w:szCs w:val="24"/>
-          <w:lang w:eastAsia="zh-CN"/>
-        </w:rPr>
-        <w:t xml:space="preserve">e.g. </w:t>
-      </w:r>
-      <w:proofErr w:type="spellStart"/>
-      <w:r>
-        <w:rPr>
-          <w:rFonts w:hint="eastAsia"/>
-          <w:sz w:val="24"/>
-          <w:szCs w:val="24"/>
-          <w:lang w:eastAsia="zh-CN"/>
-        </w:rPr>
-        <w:t>emacs</w:t>
-      </w:r>
-      <w:proofErr w:type="spellEnd"/>
-      <w:r>
-        <w:rPr>
-          <w:rFonts w:hint="eastAsia"/>
-          <w:sz w:val="24"/>
-          <w:szCs w:val="24"/>
-          <w:lang w:eastAsia="zh-CN"/>
-        </w:rPr>
-        <w:t xml:space="preserve">, </w:t>
-      </w:r>
-      <w:proofErr w:type="spellStart"/>
-      <w:r>
-        <w:rPr>
-          <w:rFonts w:hint="eastAsia"/>
-          <w:sz w:val="24"/>
-          <w:szCs w:val="24"/>
-          <w:lang w:eastAsia="zh-CN"/>
-        </w:rPr>
-        <w:t>gdb</w:t>
-      </w:r>
-      <w:proofErr w:type="spellEnd"/>
-      <w:r>
-        <w:rPr>
-          <w:rFonts w:hint="eastAsia"/>
-          <w:sz w:val="24"/>
-          <w:szCs w:val="24"/>
-          <w:lang w:eastAsia="zh-CN"/>
-        </w:rPr>
-        <w:t xml:space="preserve">, </w:t>
-      </w:r>
-      <w:proofErr w:type="spellStart"/>
-      <w:r>
-        <w:rPr>
-          <w:rFonts w:hint="eastAsia"/>
-          <w:sz w:val="24"/>
-          <w:szCs w:val="24"/>
-          <w:lang w:eastAsia="zh-CN"/>
-        </w:rPr>
-        <w:t>cmake</w:t>
-      </w:r>
-      <w:proofErr w:type="spellEnd"/>
-      <w:r>
-        <w:rPr>
-          <w:rFonts w:hint="eastAsia"/>
-          <w:sz w:val="24"/>
-          <w:szCs w:val="24"/>
-          <w:lang w:eastAsia="zh-CN"/>
-        </w:rPr>
-        <w:t xml:space="preserve">, </w:t>
-      </w:r>
-      <w:proofErr w:type="spellStart"/>
-      <w:r>
-        <w:rPr>
-          <w:rFonts w:hint="eastAsia"/>
-          <w:sz w:val="24"/>
-          <w:szCs w:val="24"/>
-          <w:lang w:eastAsia="zh-CN"/>
-        </w:rPr>
-        <w:t>git</w:t>
-      </w:r>
-      <w:proofErr w:type="spellEnd"/>
-      <w:r>
-        <w:rPr>
-          <w:sz w:val="24"/>
-          <w:szCs w:val="24"/>
-          <w:lang w:eastAsia="zh-CN"/>
-        </w:rPr>
-        <w:t>…</w:t>
-      </w:r>
-      <w:r>
-        <w:rPr>
-          <w:rFonts w:hint="eastAsia"/>
-          <w:sz w:val="24"/>
-          <w:szCs w:val="24"/>
-          <w:lang w:eastAsia="zh-CN"/>
-        </w:rPr>
-        <w:t>)</w:t>
-      </w:r>
-      <w:r>
-        <w:rPr>
-          <w:rFonts w:hint="eastAsia"/>
-          <w:sz w:val="24"/>
-          <w:szCs w:val="24"/>
-          <w:lang w:eastAsia="zh-CN"/>
-        </w:rPr>
-        <w:t>.</w:t>
+          <w:sz w:val="24"/>
+          <w:szCs w:val="24"/>
+          <w:lang w:eastAsia="zh-CN"/>
+        </w:rPr>
+        <w:t>Familiar with multi-platform development such as FPGA, GPU, familiar with CUDA development.</w:t>
       </w:r>
     </w:p>
     <w:p>
@@ -1127,68 +651,7 @@
           <w:szCs w:val="24"/>
           <w:lang w:eastAsia="zh-CN"/>
         </w:rPr>
-        <w:t>Proficient in</w:t>
-      </w:r>
-      <w:r>
-        <w:t xml:space="preserve"> </w:t>
-      </w:r>
-      <w:r>
-        <w:rPr>
-          <w:sz w:val="24"/>
-          <w:szCs w:val="24"/>
-          <w:lang w:eastAsia="zh-CN"/>
-        </w:rPr>
-        <w:t>hardware design</w:t>
-      </w:r>
-      <w:r>
-        <w:rPr>
-          <w:rFonts w:hint="eastAsia"/>
-          <w:sz w:val="24"/>
-          <w:szCs w:val="24"/>
-          <w:lang w:eastAsia="zh-CN"/>
-        </w:rPr>
-        <w:t>ing</w:t>
-      </w:r>
-      <w:r>
-        <w:rPr>
-          <w:sz w:val="24"/>
-          <w:szCs w:val="24"/>
-          <w:lang w:eastAsia="zh-CN"/>
-        </w:rPr>
-        <w:t>, with 2</w:t>
-      </w:r>
-      <w:r>
-        <w:rPr>
-          <w:sz w:val="24"/>
-          <w:szCs w:val="24"/>
-          <w:lang w:eastAsia="zh-CN"/>
-        </w:rPr>
-        <w:t>-</w:t>
-      </w:r>
-      <w:r>
-        <w:rPr>
-          <w:sz w:val="24"/>
-          <w:szCs w:val="24"/>
-          <w:lang w:eastAsia="zh-CN"/>
-        </w:rPr>
-        <w:t>years low-speed and 1-year high-speed hardware board design</w:t>
-      </w:r>
-      <w:r>
-        <w:rPr>
-          <w:rFonts w:hint="eastAsia"/>
-          <w:sz w:val="24"/>
-          <w:szCs w:val="24"/>
-          <w:lang w:eastAsia="zh-CN"/>
-        </w:rPr>
-        <w:t>ing</w:t>
-      </w:r>
-      <w:r>
-        <w:rPr>
-          <w:sz w:val="24"/>
-          <w:szCs w:val="24"/>
-          <w:lang w:eastAsia="zh-CN"/>
-        </w:rPr>
-        <w:t xml:space="preserve"> and debugging experience.</w:t>
+        <w:t>Proficient in hardware designing, with 2-years low-speed and 1-year high-speed hardware board designing and debugging experience, familiar with lots of protocols and relative development of software and hardware.</w:t>
       </w:r>
     </w:p>
     <w:p>
@@ -1207,134 +670,15 @@
       </w:pPr>
       <w:r>
         <w:rPr>
-          <w:rFonts w:hint="eastAsia"/>
-          <w:sz w:val="24"/>
-          <w:szCs w:val="24"/>
-          <w:lang w:eastAsia="zh-CN"/>
-        </w:rPr>
-        <w:t>F</w:t>
-      </w:r>
-      <w:r>
-        <w:rPr>
-          <w:sz w:val="24"/>
-          <w:szCs w:val="24"/>
-          <w:lang w:eastAsia="zh-CN"/>
-        </w:rPr>
-        <w:t xml:space="preserve">amiliar </w:t>
-      </w:r>
-      <w:r>
-        <w:rPr>
-          <w:rFonts w:hint="eastAsia"/>
-          <w:sz w:val="24"/>
-          <w:szCs w:val="24"/>
-          <w:lang w:eastAsia="zh-CN"/>
-        </w:rPr>
-        <w:t xml:space="preserve">with </w:t>
-      </w:r>
-      <w:r>
-        <w:rPr>
-          <w:sz w:val="24"/>
-          <w:szCs w:val="24"/>
-          <w:lang w:eastAsia="zh-CN"/>
-        </w:rPr>
-        <w:t xml:space="preserve">FPGA computer </w:t>
-      </w:r>
-      <w:r>
-        <w:rPr>
-          <w:sz w:val="24"/>
-          <w:szCs w:val="24"/>
-          <w:lang w:eastAsia="zh-CN"/>
-        </w:rPr>
-        <w:t>architectures,</w:t>
-      </w:r>
-      <w:r>
-        <w:rPr>
-          <w:rFonts w:hint="eastAsia"/>
-          <w:sz w:val="24"/>
-          <w:szCs w:val="24"/>
-          <w:lang w:eastAsia="zh-CN"/>
-        </w:rPr>
-        <w:t xml:space="preserve"> have developing and debugging whole system experience </w:t>
-      </w:r>
-      <w:r>
-        <w:rPr>
-          <w:sz w:val="24"/>
-          <w:szCs w:val="24"/>
-          <w:lang w:eastAsia="zh-CN"/>
-        </w:rPr>
-        <w:t>using FPGA technology</w:t>
-      </w:r>
-      <w:r>
-        <w:rPr>
-          <w:sz w:val="24"/>
-          <w:szCs w:val="24"/>
-          <w:lang w:eastAsia="zh-CN"/>
-        </w:rPr>
-        <w:t>.</w:t>
-      </w:r>
-    </w:p>
-    <w:p>
-      <w:pPr>
-        <w:numPr>
-          <w:ilvl w:val="0"/>
-          <w:numId w:val="2"/>
-        </w:numPr>
-        <w:ind w:left="540" w:right="-360" w:hanging="270"/>
-        <w:outlineLvl w:val="0"/>
-        <w:rPr>
-          <w:sz w:val="24"/>
-          <w:szCs w:val="24"/>
-          <w:lang w:eastAsia="zh-CN"/>
-        </w:rPr>
-      </w:pPr>
-      <w:r>
-        <w:rPr>
-          <w:rFonts w:hint="eastAsia"/>
-          <w:sz w:val="24"/>
-          <w:szCs w:val="24"/>
-          <w:lang w:eastAsia="zh-CN"/>
-        </w:rPr>
-        <w:t xml:space="preserve">Have the ability of project </w:t>
-      </w:r>
-      <w:r>
-        <w:rPr>
-          <w:sz w:val="24"/>
-          <w:szCs w:val="24"/>
-          <w:lang w:eastAsia="zh-CN"/>
-        </w:rPr>
-        <w:t>management</w:t>
-      </w:r>
-      <w:r>
-        <w:rPr>
-          <w:rFonts w:hint="eastAsia"/>
-          <w:sz w:val="24"/>
-          <w:szCs w:val="24"/>
-          <w:lang w:eastAsia="zh-CN"/>
-        </w:rPr>
-        <w:t xml:space="preserve">, </w:t>
-      </w:r>
-      <w:r>
-        <w:rPr>
-          <w:rFonts w:hint="eastAsia"/>
-          <w:sz w:val="24"/>
-          <w:szCs w:val="24"/>
-          <w:lang w:eastAsia="zh-CN"/>
-        </w:rPr>
-        <w:t>familiar</w:t>
-      </w:r>
-      <w:r>
-        <w:rPr>
-          <w:rFonts w:hint="eastAsia"/>
-          <w:sz w:val="24"/>
-          <w:szCs w:val="24"/>
-          <w:lang w:eastAsia="zh-CN"/>
-        </w:rPr>
-        <w:t xml:space="preserve"> with </w:t>
+          <w:sz w:val="24"/>
+          <w:szCs w:val="24"/>
+          <w:lang w:eastAsia="zh-CN"/>
+        </w:rPr>
+        <w:t xml:space="preserve">Have the ability of project management, skilled with </w:t>
       </w:r>
       <w:proofErr w:type="spellStart"/>
       <w:r>
         <w:rPr>
-          <w:rFonts w:hint="eastAsia"/>
           <w:sz w:val="24"/>
           <w:szCs w:val="24"/>
           <w:lang w:eastAsia="zh-CN"/>
@@ -1344,38 +688,11 @@
       <w:proofErr w:type="spellEnd"/>
       <w:r>
         <w:rPr>
-          <w:rFonts w:hint="eastAsia"/>
-          <w:sz w:val="24"/>
-          <w:szCs w:val="24"/>
-          <w:lang w:eastAsia="zh-CN"/>
-        </w:rPr>
-        <w:t xml:space="preserve"> flow, pre-push code review, coding style, unit test, </w:t>
-      </w:r>
-      <w:r>
-        <w:rPr>
-          <w:rFonts w:hint="eastAsia"/>
-          <w:sz w:val="24"/>
-          <w:szCs w:val="24"/>
-          <w:lang w:eastAsia="zh-CN"/>
-        </w:rPr>
-        <w:t xml:space="preserve">regression test, </w:t>
-      </w:r>
-      <w:r>
-        <w:rPr>
-          <w:rFonts w:hint="eastAsia"/>
-          <w:sz w:val="24"/>
-          <w:szCs w:val="24"/>
-          <w:lang w:eastAsia="zh-CN"/>
-        </w:rPr>
-        <w:t>continuous integration</w:t>
-      </w:r>
-      <w:r>
-        <w:rPr>
-          <w:sz w:val="24"/>
-          <w:szCs w:val="24"/>
-          <w:lang w:eastAsia="zh-CN"/>
-        </w:rPr>
-        <w:t>.</w:t>
+          <w:sz w:val="24"/>
+          <w:szCs w:val="24"/>
+          <w:lang w:eastAsia="zh-CN"/>
+        </w:rPr>
+        <w:t xml:space="preserve"> flow, pre-push code review, coding style, unit test, auto test, continuous integration.</w:t>
       </w:r>
     </w:p>
     <w:p>
@@ -1503,7 +820,6 @@
         <w:ind w:right="-360"/>
         <w:outlineLvl w:val="0"/>
         <w:rPr>
-          <w:rFonts w:hint="eastAsia"/>
           <w:b/>
           <w:smallCaps/>
           <w:sz w:val="24"/>
@@ -1546,56 +862,31 @@
         <w:tabs>
           <w:tab w:val="left" w:pos="180"/>
           <w:tab w:val="left" w:pos="360"/>
+          <w:tab w:val="left" w:pos="10632"/>
           <w:tab w:val="right" w:pos="10800"/>
         </w:tabs>
-        <w:ind w:left="475" w:right="1440" w:hanging="475"/>
-        <w:outlineLvl w:val="0"/>
-        <w:rPr>
-          <w:b/>
-          <w:sz w:val="24"/>
-          <w:szCs w:val="24"/>
-          <w:lang w:eastAsia="zh-CN"/>
-        </w:rPr>
-      </w:pPr>
-      <w:r>
-        <w:rPr>
-          <w:b/>
-          <w:sz w:val="24"/>
-          <w:szCs w:val="24"/>
+        <w:ind w:left="475" w:right="-257" w:hanging="475"/>
+        <w:outlineLvl w:val="0"/>
+        <w:rPr>
+          <w:rFonts w:hint="eastAsia"/>
+          <w:b/>
+          <w:bCs/>
+          <w:sz w:val="24"/>
+          <w:szCs w:val="24"/>
+          <w:lang w:eastAsia="zh-CN"/>
+        </w:rPr>
+      </w:pPr>
+      <w:r>
+        <w:rPr>
+          <w:rFonts w:hint="eastAsia"/>
+          <w:b/>
+          <w:bCs/>
+          <w:sz w:val="24"/>
+          <w:szCs w:val="24"/>
+          <w:lang w:eastAsia="zh-CN"/>
         </w:rPr>
         <w:tab/>
       </w:r>
-      <w:proofErr w:type="gramStart"/>
-      <w:r>
-        <w:rPr>
-          <w:b/>
-          <w:bCs/>
-          <w:sz w:val="24"/>
-          <w:szCs w:val="24"/>
-          <w:lang w:eastAsia="zh-CN"/>
-        </w:rPr>
-        <w:t xml:space="preserve">Neural Networks and Deep Learning by deeplearning.ai </w:t>
-      </w:r>
-      <w:r>
-        <w:rPr>
-          <w:b/>
-          <w:bCs/>
-          <w:sz w:val="24"/>
-          <w:szCs w:val="24"/>
-          <w:lang w:eastAsia="zh-CN"/>
-        </w:rPr>
-        <w:t xml:space="preserve">Andrew Ng </w:t>
-      </w:r>
-      <w:r>
-        <w:rPr>
-          <w:b/>
-          <w:bCs/>
-          <w:sz w:val="24"/>
-          <w:szCs w:val="24"/>
-          <w:lang w:eastAsia="zh-CN"/>
-        </w:rPr>
-        <w:t xml:space="preserve">on </w:t>
-      </w:r>
       <w:proofErr w:type="spellStart"/>
       <w:r>
         <w:rPr>
@@ -1605,50 +896,59 @@
           <w:szCs w:val="24"/>
           <w:lang w:eastAsia="zh-CN"/>
         </w:rPr>
+        <w:t>Convolutional</w:t>
+      </w:r>
+      <w:proofErr w:type="spellEnd"/>
+      <w:r>
+        <w:rPr>
+          <w:b/>
+          <w:bCs/>
+          <w:sz w:val="24"/>
+          <w:szCs w:val="24"/>
+          <w:lang w:eastAsia="zh-CN"/>
+        </w:rPr>
+        <w:t xml:space="preserve"> Neural Networks</w:t>
+      </w:r>
+      <w:r>
+        <w:rPr>
+          <w:rFonts w:hint="eastAsia"/>
+          <w:b/>
+          <w:bCs/>
+          <w:sz w:val="24"/>
+          <w:szCs w:val="24"/>
+          <w:lang w:eastAsia="zh-CN"/>
+        </w:rPr>
+        <w:t xml:space="preserve"> </w:t>
+      </w:r>
+      <w:r>
+        <w:rPr>
+          <w:bCs/>
+          <w:sz w:val="24"/>
+          <w:szCs w:val="24"/>
+          <w:lang w:eastAsia="zh-CN"/>
+        </w:rPr>
+        <w:t xml:space="preserve">by deeplearning.ai Andrew Ng on </w:t>
+      </w:r>
+      <w:proofErr w:type="spellStart"/>
+      <w:r>
+        <w:rPr>
+          <w:bCs/>
+          <w:sz w:val="24"/>
+          <w:szCs w:val="24"/>
+          <w:lang w:eastAsia="zh-CN"/>
+        </w:rPr>
         <w:t>Coursera</w:t>
       </w:r>
       <w:proofErr w:type="spellEnd"/>
       <w:r>
         <w:rPr>
-          <w:b/>
-          <w:bCs/>
-          <w:sz w:val="24"/>
-          <w:szCs w:val="24"/>
-          <w:lang w:eastAsia="zh-CN"/>
-        </w:rPr>
-        <w:t>.</w:t>
-      </w:r>
-      <w:proofErr w:type="gramEnd"/>
-      <w:r>
-        <w:rPr>
-          <w:b/>
-          <w:bCs/>
-          <w:sz w:val="24"/>
-          <w:szCs w:val="24"/>
-          <w:lang w:eastAsia="zh-CN"/>
-        </w:rPr>
-        <w:t xml:space="preserve"> Certificate earned</w:t>
-      </w:r>
-      <w:r>
-        <w:rPr>
-          <w:rFonts w:hint="eastAsia"/>
-          <w:b/>
-          <w:bCs/>
-          <w:sz w:val="24"/>
-          <w:szCs w:val="24"/>
-          <w:lang w:eastAsia="zh-CN"/>
-        </w:rPr>
-        <w:t xml:space="preserve"> as g</w:t>
-      </w:r>
-      <w:r>
-        <w:rPr>
-          <w:b/>
-          <w:bCs/>
-          <w:sz w:val="24"/>
-          <w:szCs w:val="24"/>
-          <w:lang w:eastAsia="zh-CN"/>
-        </w:rPr>
-        <w:t>rade 97.9</w:t>
+          <w:rFonts w:hint="eastAsia"/>
+          <w:bCs/>
+          <w:sz w:val="24"/>
+          <w:szCs w:val="24"/>
+          <w:lang w:eastAsia="zh-CN"/>
+        </w:rPr>
+        <w:t>,</w:t>
       </w:r>
       <w:r>
         <w:rPr>
@@ -1663,13 +963,555 @@
       </w:r>
       <w:r>
         <w:rPr>
-          <w:b/>
-          <w:bCs/>
-          <w:sz w:val="24"/>
-          <w:szCs w:val="24"/>
-          <w:lang w:eastAsia="zh-CN"/>
-        </w:rPr>
-        <w:t>on September 5, 2017</w:t>
+          <w:bCs/>
+          <w:sz w:val="24"/>
+          <w:szCs w:val="24"/>
+          <w:lang w:eastAsia="zh-CN"/>
+        </w:rPr>
+        <w:t>earned</w:t>
+      </w:r>
+      <w:r>
+        <w:rPr>
+          <w:rFonts w:hint="eastAsia"/>
+          <w:bCs/>
+          <w:sz w:val="24"/>
+          <w:szCs w:val="24"/>
+          <w:lang w:eastAsia="zh-CN"/>
+        </w:rPr>
+        <w:t xml:space="preserve"> as </w:t>
+      </w:r>
+      <w:r>
+        <w:rPr>
+          <w:bCs/>
+          <w:sz w:val="24"/>
+          <w:szCs w:val="24"/>
+          <w:lang w:eastAsia="zh-CN"/>
+        </w:rPr>
+        <w:t>9</w:t>
+      </w:r>
+      <w:r>
+        <w:rPr>
+          <w:rFonts w:hint="eastAsia"/>
+          <w:bCs/>
+          <w:sz w:val="24"/>
+          <w:szCs w:val="24"/>
+          <w:lang w:eastAsia="zh-CN"/>
+        </w:rPr>
+        <w:t>8.9</w:t>
+      </w:r>
+      <w:r>
+        <w:rPr>
+          <w:rFonts w:hint="eastAsia"/>
+          <w:bCs/>
+          <w:sz w:val="24"/>
+          <w:szCs w:val="24"/>
+          <w:lang w:eastAsia="zh-CN"/>
+        </w:rPr>
+        <w:t xml:space="preserve"> </w:t>
+      </w:r>
+      <w:r>
+        <w:rPr>
+          <w:bCs/>
+          <w:sz w:val="24"/>
+          <w:szCs w:val="24"/>
+          <w:lang w:eastAsia="zh-CN"/>
+        </w:rPr>
+        <w:t>on 2017</w:t>
+      </w:r>
+      <w:r>
+        <w:rPr>
+          <w:rFonts w:hint="eastAsia"/>
+          <w:bCs/>
+          <w:sz w:val="24"/>
+          <w:szCs w:val="24"/>
+          <w:lang w:eastAsia="zh-CN"/>
+        </w:rPr>
+        <w:t>.11</w:t>
+      </w:r>
+    </w:p>
+    <w:p>
+      <w:pPr>
+        <w:tabs>
+          <w:tab w:val="left" w:pos="180"/>
+          <w:tab w:val="left" w:pos="360"/>
+          <w:tab w:val="left" w:pos="10632"/>
+          <w:tab w:val="right" w:pos="10800"/>
+        </w:tabs>
+        <w:ind w:left="475" w:right="-257" w:hanging="475"/>
+        <w:outlineLvl w:val="0"/>
+        <w:rPr>
+          <w:rFonts w:hint="eastAsia"/>
+          <w:b/>
+          <w:bCs/>
+          <w:sz w:val="24"/>
+          <w:szCs w:val="24"/>
+          <w:lang w:eastAsia="zh-CN"/>
+        </w:rPr>
+      </w:pPr>
+      <w:r>
+        <w:rPr>
+          <w:rFonts w:hint="eastAsia"/>
+          <w:b/>
+          <w:bCs/>
+          <w:sz w:val="24"/>
+          <w:szCs w:val="24"/>
+          <w:lang w:eastAsia="zh-CN"/>
+        </w:rPr>
+        <w:tab/>
+      </w:r>
+      <w:r>
+        <w:rPr>
+          <w:b/>
+          <w:bCs/>
+          <w:sz w:val="24"/>
+          <w:szCs w:val="24"/>
+          <w:lang w:eastAsia="zh-CN"/>
+        </w:rPr>
+        <w:t>Structuring Machine Learning Projects</w:t>
+      </w:r>
+      <w:r>
+        <w:rPr>
+          <w:rFonts w:hint="eastAsia"/>
+          <w:b/>
+          <w:bCs/>
+          <w:sz w:val="24"/>
+          <w:szCs w:val="24"/>
+          <w:lang w:eastAsia="zh-CN"/>
+        </w:rPr>
+        <w:t xml:space="preserve"> </w:t>
+      </w:r>
+      <w:r>
+        <w:rPr>
+          <w:bCs/>
+          <w:sz w:val="24"/>
+          <w:szCs w:val="24"/>
+          <w:lang w:eastAsia="zh-CN"/>
+        </w:rPr>
+        <w:t xml:space="preserve">by deeplearning.ai Andrew Ng on </w:t>
+      </w:r>
+      <w:proofErr w:type="spellStart"/>
+      <w:r>
+        <w:rPr>
+          <w:bCs/>
+          <w:sz w:val="24"/>
+          <w:szCs w:val="24"/>
+          <w:lang w:eastAsia="zh-CN"/>
+        </w:rPr>
+        <w:t>Coursera</w:t>
+      </w:r>
+      <w:proofErr w:type="spellEnd"/>
+      <w:r>
+        <w:rPr>
+          <w:rFonts w:hint="eastAsia"/>
+          <w:bCs/>
+          <w:sz w:val="24"/>
+          <w:szCs w:val="24"/>
+          <w:lang w:eastAsia="zh-CN"/>
+        </w:rPr>
+        <w:t>,</w:t>
+      </w:r>
+      <w:r>
+        <w:rPr>
+          <w:rFonts w:hint="eastAsia"/>
+          <w:b/>
+          <w:bCs/>
+          <w:sz w:val="24"/>
+          <w:szCs w:val="24"/>
+          <w:lang w:eastAsia="zh-CN"/>
+        </w:rPr>
+        <w:t xml:space="preserve"> </w:t>
+      </w:r>
+      <w:r>
+        <w:rPr>
+          <w:bCs/>
+          <w:sz w:val="24"/>
+          <w:szCs w:val="24"/>
+          <w:lang w:eastAsia="zh-CN"/>
+        </w:rPr>
+        <w:t>earned</w:t>
+      </w:r>
+      <w:r>
+        <w:rPr>
+          <w:rFonts w:hint="eastAsia"/>
+          <w:bCs/>
+          <w:sz w:val="24"/>
+          <w:szCs w:val="24"/>
+          <w:lang w:eastAsia="zh-CN"/>
+        </w:rPr>
+        <w:t xml:space="preserve"> as </w:t>
+      </w:r>
+      <w:r>
+        <w:rPr>
+          <w:bCs/>
+          <w:sz w:val="24"/>
+          <w:szCs w:val="24"/>
+          <w:lang w:eastAsia="zh-CN"/>
+        </w:rPr>
+        <w:t>9</w:t>
+      </w:r>
+      <w:r>
+        <w:rPr>
+          <w:rFonts w:hint="eastAsia"/>
+          <w:bCs/>
+          <w:sz w:val="24"/>
+          <w:szCs w:val="24"/>
+          <w:lang w:eastAsia="zh-CN"/>
+        </w:rPr>
+        <w:t>6.7</w:t>
+      </w:r>
+      <w:r>
+        <w:rPr>
+          <w:rFonts w:hint="eastAsia"/>
+          <w:bCs/>
+          <w:sz w:val="24"/>
+          <w:szCs w:val="24"/>
+          <w:lang w:eastAsia="zh-CN"/>
+        </w:rPr>
+        <w:t xml:space="preserve"> </w:t>
+      </w:r>
+      <w:r>
+        <w:rPr>
+          <w:bCs/>
+          <w:sz w:val="24"/>
+          <w:szCs w:val="24"/>
+          <w:lang w:eastAsia="zh-CN"/>
+        </w:rPr>
+        <w:t>on 2017</w:t>
+      </w:r>
+      <w:r>
+        <w:rPr>
+          <w:rFonts w:hint="eastAsia"/>
+          <w:bCs/>
+          <w:sz w:val="24"/>
+          <w:szCs w:val="24"/>
+          <w:lang w:eastAsia="zh-CN"/>
+        </w:rPr>
+        <w:t>.9</w:t>
+      </w:r>
+    </w:p>
+    <w:p>
+      <w:pPr>
+        <w:tabs>
+          <w:tab w:val="left" w:pos="180"/>
+          <w:tab w:val="left" w:pos="360"/>
+          <w:tab w:val="left" w:pos="10632"/>
+          <w:tab w:val="right" w:pos="10800"/>
+        </w:tabs>
+        <w:ind w:left="475" w:right="-257" w:hanging="475"/>
+        <w:outlineLvl w:val="0"/>
+        <w:rPr>
+          <w:rFonts w:hint="eastAsia"/>
+          <w:b/>
+          <w:sz w:val="24"/>
+          <w:szCs w:val="24"/>
+          <w:lang w:eastAsia="zh-CN"/>
+        </w:rPr>
+      </w:pPr>
+      <w:r>
+        <w:rPr>
+          <w:rFonts w:hint="eastAsia"/>
+          <w:b/>
+          <w:bCs/>
+          <w:sz w:val="24"/>
+          <w:szCs w:val="24"/>
+          <w:lang w:eastAsia="zh-CN"/>
+        </w:rPr>
+        <w:tab/>
+      </w:r>
+      <w:r>
+        <w:rPr>
+          <w:b/>
+          <w:bCs/>
+          <w:sz w:val="24"/>
+          <w:szCs w:val="24"/>
+          <w:lang w:eastAsia="zh-CN"/>
+        </w:rPr>
+        <w:t xml:space="preserve">Improving Deep Neural Networks: </w:t>
+      </w:r>
+      <w:proofErr w:type="spellStart"/>
+      <w:r>
+        <w:rPr>
+          <w:b/>
+          <w:bCs/>
+          <w:sz w:val="24"/>
+          <w:szCs w:val="24"/>
+          <w:lang w:eastAsia="zh-CN"/>
+        </w:rPr>
+        <w:t>Hyperparameter</w:t>
+      </w:r>
+      <w:proofErr w:type="spellEnd"/>
+      <w:r>
+        <w:rPr>
+          <w:b/>
+          <w:bCs/>
+          <w:sz w:val="24"/>
+          <w:szCs w:val="24"/>
+          <w:lang w:eastAsia="zh-CN"/>
+        </w:rPr>
+        <w:t xml:space="preserve"> tuning, Regularization and Optimization</w:t>
+      </w:r>
+      <w:r>
+        <w:rPr>
+          <w:rFonts w:hint="eastAsia"/>
+          <w:b/>
+          <w:bCs/>
+          <w:sz w:val="24"/>
+          <w:szCs w:val="24"/>
+          <w:lang w:eastAsia="zh-CN"/>
+        </w:rPr>
+        <w:t xml:space="preserve"> </w:t>
+      </w:r>
+      <w:r>
+        <w:rPr>
+          <w:bCs/>
+          <w:sz w:val="24"/>
+          <w:szCs w:val="24"/>
+          <w:lang w:eastAsia="zh-CN"/>
+        </w:rPr>
+        <w:t xml:space="preserve">by deeplearning.ai Andrew Ng on </w:t>
+      </w:r>
+      <w:proofErr w:type="spellStart"/>
+      <w:r>
+        <w:rPr>
+          <w:bCs/>
+          <w:sz w:val="24"/>
+          <w:szCs w:val="24"/>
+          <w:lang w:eastAsia="zh-CN"/>
+        </w:rPr>
+        <w:t>Coursera</w:t>
+      </w:r>
+      <w:proofErr w:type="spellEnd"/>
+      <w:r>
+        <w:rPr>
+          <w:rFonts w:hint="eastAsia"/>
+          <w:bCs/>
+          <w:sz w:val="24"/>
+          <w:szCs w:val="24"/>
+          <w:lang w:eastAsia="zh-CN"/>
+        </w:rPr>
+        <w:t>,</w:t>
+      </w:r>
+      <w:r>
+        <w:rPr>
+          <w:rFonts w:hint="eastAsia"/>
+          <w:b/>
+          <w:bCs/>
+          <w:sz w:val="24"/>
+          <w:szCs w:val="24"/>
+          <w:lang w:eastAsia="zh-CN"/>
+        </w:rPr>
+        <w:t xml:space="preserve"> </w:t>
+      </w:r>
+      <w:r>
+        <w:rPr>
+          <w:bCs/>
+          <w:sz w:val="24"/>
+          <w:szCs w:val="24"/>
+          <w:lang w:eastAsia="zh-CN"/>
+        </w:rPr>
+        <w:t>earned</w:t>
+      </w:r>
+      <w:r>
+        <w:rPr>
+          <w:rFonts w:hint="eastAsia"/>
+          <w:bCs/>
+          <w:sz w:val="24"/>
+          <w:szCs w:val="24"/>
+          <w:lang w:eastAsia="zh-CN"/>
+        </w:rPr>
+        <w:t xml:space="preserve"> as </w:t>
+      </w:r>
+      <w:r>
+        <w:rPr>
+          <w:bCs/>
+          <w:sz w:val="24"/>
+          <w:szCs w:val="24"/>
+          <w:lang w:eastAsia="zh-CN"/>
+        </w:rPr>
+        <w:t>97.</w:t>
+      </w:r>
+      <w:r>
+        <w:rPr>
+          <w:rFonts w:hint="eastAsia"/>
+          <w:bCs/>
+          <w:sz w:val="24"/>
+          <w:szCs w:val="24"/>
+          <w:lang w:eastAsia="zh-CN"/>
+        </w:rPr>
+        <w:t>6</w:t>
+      </w:r>
+      <w:r>
+        <w:rPr>
+          <w:rFonts w:hint="eastAsia"/>
+          <w:bCs/>
+          <w:sz w:val="24"/>
+          <w:szCs w:val="24"/>
+          <w:lang w:eastAsia="zh-CN"/>
+        </w:rPr>
+        <w:t xml:space="preserve"> </w:t>
+      </w:r>
+      <w:r>
+        <w:rPr>
+          <w:bCs/>
+          <w:sz w:val="24"/>
+          <w:szCs w:val="24"/>
+          <w:lang w:eastAsia="zh-CN"/>
+        </w:rPr>
+        <w:t>on 2017</w:t>
+      </w:r>
+      <w:r>
+        <w:rPr>
+          <w:rFonts w:hint="eastAsia"/>
+          <w:bCs/>
+          <w:sz w:val="24"/>
+          <w:szCs w:val="24"/>
+          <w:lang w:eastAsia="zh-CN"/>
+        </w:rPr>
+        <w:t>.9</w:t>
+      </w:r>
+    </w:p>
+    <w:p>
+      <w:pPr>
+        <w:tabs>
+          <w:tab w:val="left" w:pos="180"/>
+          <w:tab w:val="left" w:pos="360"/>
+          <w:tab w:val="left" w:pos="10632"/>
+          <w:tab w:val="right" w:pos="10800"/>
+        </w:tabs>
+        <w:ind w:left="475" w:right="-257" w:hanging="475"/>
+        <w:outlineLvl w:val="0"/>
+        <w:rPr>
+          <w:b/>
+          <w:bCs/>
+          <w:sz w:val="24"/>
+          <w:szCs w:val="24"/>
+          <w:lang w:eastAsia="zh-CN"/>
+        </w:rPr>
+      </w:pPr>
+      <w:r>
+        <w:rPr>
+          <w:b/>
+          <w:sz w:val="24"/>
+          <w:szCs w:val="24"/>
+        </w:rPr>
+        <w:tab/>
+      </w:r>
+      <w:r>
+        <w:rPr>
+          <w:b/>
+          <w:bCs/>
+          <w:sz w:val="24"/>
+          <w:szCs w:val="24"/>
+          <w:lang w:eastAsia="zh-CN"/>
+        </w:rPr>
+        <w:t xml:space="preserve">Neural Networks and Deep Learning </w:t>
+      </w:r>
+      <w:r>
+        <w:rPr>
+          <w:bCs/>
+          <w:sz w:val="24"/>
+          <w:szCs w:val="24"/>
+          <w:lang w:eastAsia="zh-CN"/>
+        </w:rPr>
+        <w:t xml:space="preserve">by deeplearning.ai </w:t>
+      </w:r>
+      <w:r>
+        <w:rPr>
+          <w:bCs/>
+          <w:sz w:val="24"/>
+          <w:szCs w:val="24"/>
+          <w:lang w:eastAsia="zh-CN"/>
+        </w:rPr>
+        <w:t xml:space="preserve">Andrew Ng on </w:t>
+      </w:r>
+      <w:proofErr w:type="spellStart"/>
+      <w:r>
+        <w:rPr>
+          <w:bCs/>
+          <w:sz w:val="24"/>
+          <w:szCs w:val="24"/>
+          <w:lang w:eastAsia="zh-CN"/>
+        </w:rPr>
+        <w:t>Coursera</w:t>
+      </w:r>
+      <w:proofErr w:type="spellEnd"/>
+      <w:r>
+        <w:rPr>
+          <w:rFonts w:hint="eastAsia"/>
+          <w:bCs/>
+          <w:sz w:val="24"/>
+          <w:szCs w:val="24"/>
+          <w:lang w:eastAsia="zh-CN"/>
+        </w:rPr>
+        <w:t>,</w:t>
+      </w:r>
+      <w:r>
+        <w:rPr>
+          <w:rFonts w:hint="eastAsia"/>
+          <w:b/>
+          <w:bCs/>
+          <w:sz w:val="24"/>
+          <w:szCs w:val="24"/>
+          <w:lang w:eastAsia="zh-CN"/>
+        </w:rPr>
+        <w:t xml:space="preserve"> </w:t>
+      </w:r>
+      <w:r>
+        <w:rPr>
+          <w:bCs/>
+          <w:sz w:val="24"/>
+          <w:szCs w:val="24"/>
+          <w:lang w:eastAsia="zh-CN"/>
+        </w:rPr>
+        <w:t>earned</w:t>
+      </w:r>
+      <w:r>
+        <w:rPr>
+          <w:rFonts w:hint="eastAsia"/>
+          <w:bCs/>
+          <w:sz w:val="24"/>
+          <w:szCs w:val="24"/>
+          <w:lang w:eastAsia="zh-CN"/>
+        </w:rPr>
+        <w:t xml:space="preserve"> as </w:t>
+      </w:r>
+      <w:r>
+        <w:rPr>
+          <w:bCs/>
+          <w:sz w:val="24"/>
+          <w:szCs w:val="24"/>
+          <w:lang w:eastAsia="zh-CN"/>
+        </w:rPr>
+        <w:t>97.9</w:t>
+      </w:r>
+      <w:r>
+        <w:rPr>
+          <w:rFonts w:hint="eastAsia"/>
+          <w:bCs/>
+          <w:sz w:val="24"/>
+          <w:szCs w:val="24"/>
+          <w:lang w:eastAsia="zh-CN"/>
+        </w:rPr>
+        <w:t xml:space="preserve"> </w:t>
+      </w:r>
+      <w:r>
+        <w:rPr>
+          <w:bCs/>
+          <w:sz w:val="24"/>
+          <w:szCs w:val="24"/>
+          <w:lang w:eastAsia="zh-CN"/>
+        </w:rPr>
+        <w:t>on 2017</w:t>
+      </w:r>
+      <w:r>
+        <w:rPr>
+          <w:rFonts w:hint="eastAsia"/>
+          <w:bCs/>
+          <w:sz w:val="24"/>
+          <w:szCs w:val="24"/>
+          <w:lang w:eastAsia="zh-CN"/>
+        </w:rPr>
+        <w:t>.9</w:t>
       </w:r>
     </w:p>
     <w:p>
@@ -1679,10 +1521,9 @@
           <w:tab w:val="left" w:pos="360"/>
           <w:tab w:val="right" w:pos="10800"/>
         </w:tabs>
-        <w:ind w:left="475" w:right="1440" w:hanging="475"/>
-        <w:outlineLvl w:val="0"/>
-        <w:rPr>
-          <w:b/>
+        <w:ind w:left="475" w:right="-257" w:hanging="475"/>
+        <w:outlineLvl w:val="0"/>
+        <w:rPr>
           <w:bCs/>
           <w:sz w:val="24"/>
           <w:szCs w:val="24"/>
@@ -1699,21 +1540,28 @@
         </w:rPr>
         <w:tab/>
       </w:r>
-      <w:proofErr w:type="gramStart"/>
-      <w:r>
-        <w:rPr>
-          <w:b/>
-          <w:bCs/>
-          <w:sz w:val="24"/>
-          <w:szCs w:val="24"/>
-          <w:lang w:eastAsia="zh-CN"/>
-        </w:rPr>
-        <w:t xml:space="preserve">Machine Learning by Stanford University Andrew Ng on </w:t>
+      <w:r>
+        <w:rPr>
+          <w:b/>
+          <w:bCs/>
+          <w:sz w:val="24"/>
+          <w:szCs w:val="24"/>
+          <w:lang w:eastAsia="zh-CN"/>
+        </w:rPr>
+        <w:t xml:space="preserve">Machine Learning </w:t>
+      </w:r>
+      <w:r>
+        <w:rPr>
+          <w:bCs/>
+          <w:sz w:val="24"/>
+          <w:szCs w:val="24"/>
+          <w:lang w:eastAsia="zh-CN"/>
+        </w:rPr>
+        <w:t xml:space="preserve">by Stanford University Andrew Ng on </w:t>
       </w:r>
       <w:proofErr w:type="spellStart"/>
       <w:r>
         <w:rPr>
-          <w:b/>
           <w:bCs/>
           <w:sz w:val="24"/>
           <w:szCs w:val="24"/>
@@ -1724,29 +1572,26 @@
       <w:proofErr w:type="spellEnd"/>
       <w:r>
         <w:rPr>
-          <w:b/>
-          <w:bCs/>
-          <w:sz w:val="24"/>
-          <w:szCs w:val="24"/>
-          <w:lang w:eastAsia="zh-CN"/>
-        </w:rPr>
-        <w:t>.</w:t>
-      </w:r>
-      <w:proofErr w:type="gramEnd"/>
-      <w:r>
-        <w:rPr>
-          <w:b/>
-          <w:bCs/>
-          <w:sz w:val="24"/>
-          <w:szCs w:val="24"/>
-          <w:lang w:eastAsia="zh-CN"/>
-        </w:rPr>
-        <w:t xml:space="preserve"> Certificate earned </w:t>
-      </w:r>
-      <w:r>
-        <w:rPr>
-          <w:rFonts w:hint="eastAsia"/>
-          <w:b/>
+          <w:rFonts w:hint="eastAsia"/>
+          <w:bCs/>
+          <w:sz w:val="24"/>
+          <w:szCs w:val="24"/>
+          <w:lang w:eastAsia="zh-CN"/>
+        </w:rPr>
+        <w:t xml:space="preserve">, </w:t>
+      </w:r>
+      <w:r>
+        <w:rPr>
+          <w:bCs/>
+          <w:sz w:val="24"/>
+          <w:szCs w:val="24"/>
+          <w:lang w:eastAsia="zh-CN"/>
+        </w:rPr>
+        <w:t xml:space="preserve">earned </w:t>
+      </w:r>
+      <w:r>
+        <w:rPr>
+          <w:rFonts w:hint="eastAsia"/>
           <w:bCs/>
           <w:sz w:val="24"/>
           <w:szCs w:val="24"/>
@@ -1756,13 +1601,41 @@
       </w:r>
       <w:r>
         <w:rPr>
-          <w:b/>
-          <w:bCs/>
-          <w:sz w:val="24"/>
-          <w:szCs w:val="24"/>
-          <w:lang w:eastAsia="zh-CN"/>
-        </w:rPr>
-        <w:t>rade 98.4 on June 16, 2017</w:t>
+          <w:bCs/>
+          <w:sz w:val="24"/>
+          <w:szCs w:val="24"/>
+          <w:lang w:eastAsia="zh-CN"/>
+        </w:rPr>
+        <w:t>rade 98.4 on</w:t>
+      </w:r>
+      <w:r>
+        <w:rPr>
+          <w:rFonts w:hint="eastAsia"/>
+          <w:bCs/>
+          <w:sz w:val="24"/>
+          <w:szCs w:val="24"/>
+          <w:lang w:eastAsia="zh-CN"/>
+        </w:rPr>
+        <w:t xml:space="preserve"> </w:t>
+      </w:r>
+      <w:r>
+        <w:rPr>
+          <w:bCs/>
+          <w:sz w:val="24"/>
+          <w:szCs w:val="24"/>
+          <w:lang w:eastAsia="zh-CN"/>
+        </w:rPr>
+        <w:t>2017</w:t>
+      </w:r>
+      <w:r>
+        <w:rPr>
+          <w:rFonts w:hint="eastAsia"/>
+          <w:bCs/>
+          <w:sz w:val="24"/>
+          <w:szCs w:val="24"/>
+          <w:lang w:eastAsia="zh-CN"/>
+        </w:rPr>
+        <w:t>.6</w:t>
       </w:r>
     </w:p>
     <w:p>
@@ -1804,8 +1677,8 @@
           <w:lang w:eastAsia="zh-CN"/>
         </w:rPr>
       </w:pPr>
-      <w:bookmarkStart w:id="3" w:name="OLE_LINK12"/>
-      <w:bookmarkStart w:id="4" w:name="OLE_LINK13"/>
+      <w:bookmarkStart w:id="0" w:name="OLE_LINK12"/>
+      <w:bookmarkStart w:id="1" w:name="OLE_LINK13"/>
       <w:r>
         <w:rPr>
           <w:b/>
@@ -1828,29 +1701,23 @@
         <w:rPr>
           <w:rFonts w:hint="eastAsia"/>
           <w:b/>
-          <w:sz w:val="24"/>
-          <w:szCs w:val="24"/>
-          <w:lang w:eastAsia="zh-CN"/>
-        </w:rPr>
-      </w:pPr>
-      <w:r>
-        <w:rPr>
-          <w:b/>
-          <w:sz w:val="24"/>
-          <w:szCs w:val="24"/>
+          <w:bCs/>
+          <w:sz w:val="24"/>
+          <w:szCs w:val="24"/>
+          <w:lang w:eastAsia="zh-CN"/>
+        </w:rPr>
+      </w:pPr>
+      <w:r>
+        <w:rPr>
+          <w:rFonts w:hint="eastAsia"/>
+          <w:b/>
+          <w:bCs/>
+          <w:sz w:val="24"/>
+          <w:szCs w:val="24"/>
+          <w:lang w:eastAsia="zh-CN"/>
         </w:rPr>
         <w:tab/>
-      </w:r>
-      <w:r>
-        <w:rPr>
-          <w:rFonts w:hint="eastAsia"/>
-          <w:b/>
-          <w:bCs/>
-          <w:sz w:val="24"/>
-          <w:szCs w:val="24"/>
-          <w:lang w:eastAsia="zh-CN"/>
-        </w:rPr>
-        <w:t>SSD Firmware</w:t>
+        <w:t>Software</w:t>
       </w:r>
       <w:r>
         <w:rPr>
@@ -1879,52 +1746,49 @@
           <w:szCs w:val="24"/>
           <w:lang w:eastAsia="zh-CN"/>
         </w:rPr>
-        <w:t xml:space="preserve">at </w:t>
-      </w:r>
-      <w:r>
-        <w:rPr>
-          <w:b/>
-          <w:bCs/>
-          <w:sz w:val="24"/>
-          <w:szCs w:val="24"/>
-        </w:rPr>
-        <w:t>VIA Technologies</w:t>
-      </w:r>
-      <w:r>
-        <w:rPr>
-          <w:b/>
-          <w:bCs/>
-          <w:sz w:val="24"/>
-          <w:szCs w:val="24"/>
-        </w:rPr>
-        <w:t xml:space="preserve">, </w:t>
-      </w:r>
-      <w:r>
-        <w:rPr>
-          <w:b/>
-          <w:sz w:val="24"/>
-          <w:szCs w:val="24"/>
-        </w:rPr>
-        <w:t>Ju</w:t>
-      </w:r>
-      <w:r>
-        <w:rPr>
-          <w:rFonts w:hint="eastAsia"/>
-          <w:b/>
-          <w:sz w:val="24"/>
-          <w:szCs w:val="24"/>
-          <w:lang w:eastAsia="zh-CN"/>
-        </w:rPr>
-        <w:t>ly</w:t>
-      </w:r>
-      <w:r>
-        <w:rPr>
-          <w:b/>
-          <w:sz w:val="24"/>
-          <w:szCs w:val="24"/>
-        </w:rPr>
-        <w:t xml:space="preserve"> 2015</w:t>
-      </w:r>
+        <w:t xml:space="preserve">@ </w:t>
+      </w:r>
+      <w:r>
+        <w:rPr>
+          <w:b/>
+          <w:bCs/>
+          <w:sz w:val="24"/>
+          <w:szCs w:val="24"/>
+        </w:rPr>
+        <w:t xml:space="preserve">Cadence Design Systems, </w:t>
+      </w:r>
+      <w:bookmarkStart w:id="2" w:name="OLE_LINK9"/>
+      <w:bookmarkStart w:id="3" w:name="OLE_LINK10"/>
+      <w:r>
+        <w:rPr>
+          <w:b/>
+          <w:sz w:val="24"/>
+          <w:szCs w:val="24"/>
+          <w:lang w:eastAsia="zh-CN"/>
+        </w:rPr>
+        <w:t>Nov</w:t>
+      </w:r>
+      <w:r>
+        <w:rPr>
+          <w:rFonts w:hint="eastAsia"/>
+          <w:b/>
+          <w:sz w:val="24"/>
+          <w:szCs w:val="24"/>
+          <w:lang w:eastAsia="zh-CN"/>
+        </w:rPr>
+        <w:t>.</w:t>
+      </w:r>
+      <w:r>
+        <w:rPr>
+          <w:b/>
+          <w:sz w:val="24"/>
+          <w:szCs w:val="24"/>
+          <w:lang w:eastAsia="zh-CN"/>
+        </w:rPr>
+        <w:t xml:space="preserve"> 2016</w:t>
+      </w:r>
+      <w:bookmarkEnd w:id="2"/>
+      <w:bookmarkEnd w:id="3"/>
       <w:r>
         <w:rPr>
           <w:rFonts w:hint="eastAsia"/>
@@ -1941,7 +1805,7 @@
           <w:sz w:val="24"/>
           <w:szCs w:val="24"/>
         </w:rPr>
-        <w:t>–</w:t>
+        <w:t>-</w:t>
       </w:r>
       <w:r>
         <w:rPr>
@@ -1951,29 +1815,15 @@
         </w:rPr>
         <w:t xml:space="preserve"> </w:t>
       </w:r>
-      <w:bookmarkStart w:id="5" w:name="OLE_LINK1"/>
-      <w:bookmarkStart w:id="6" w:name="OLE_LINK2"/>
-      <w:r>
-        <w:rPr>
-          <w:b/>
-          <w:sz w:val="24"/>
-          <w:szCs w:val="24"/>
-          <w:lang w:eastAsia="zh-CN"/>
-        </w:rPr>
-        <w:t>November</w:t>
-      </w:r>
-      <w:r>
-        <w:rPr>
-          <w:rFonts w:hint="eastAsia"/>
-          <w:b/>
-          <w:sz w:val="24"/>
-          <w:szCs w:val="24"/>
-          <w:lang w:eastAsia="zh-CN"/>
-        </w:rPr>
-        <w:t xml:space="preserve"> 2016</w:t>
-      </w:r>
-      <w:bookmarkEnd w:id="5"/>
-      <w:bookmarkEnd w:id="6"/>
+      <w:r>
+        <w:rPr>
+          <w:b/>
+          <w:sz w:val="24"/>
+          <w:szCs w:val="24"/>
+          <w:lang w:eastAsia="zh-CN"/>
+        </w:rPr>
+        <w:t>Present</w:t>
+      </w:r>
     </w:p>
     <w:p>
       <w:pPr>
@@ -1986,23 +1836,29 @@
         <w:outlineLvl w:val="0"/>
         <w:rPr>
           <w:b/>
-          <w:bCs/>
-          <w:sz w:val="24"/>
-          <w:szCs w:val="24"/>
-          <w:lang w:eastAsia="zh-CN"/>
-        </w:rPr>
-      </w:pPr>
-      <w:r>
-        <w:rPr>
-          <w:rFonts w:hint="eastAsia"/>
-          <w:b/>
-          <w:bCs/>
-          <w:sz w:val="24"/>
-          <w:szCs w:val="24"/>
-          <w:lang w:eastAsia="zh-CN"/>
+          <w:sz w:val="24"/>
+          <w:szCs w:val="24"/>
+          <w:lang w:eastAsia="zh-CN"/>
+        </w:rPr>
+      </w:pPr>
+      <w:r>
+        <w:rPr>
+          <w:b/>
+          <w:sz w:val="24"/>
+          <w:szCs w:val="24"/>
         </w:rPr>
         <w:tab/>
-        <w:t>Software</w:t>
+      </w:r>
+      <w:r>
+        <w:rPr>
+          <w:rFonts w:hint="eastAsia"/>
+          <w:b/>
+          <w:bCs/>
+          <w:sz w:val="24"/>
+          <w:szCs w:val="24"/>
+          <w:lang w:eastAsia="zh-CN"/>
+        </w:rPr>
+        <w:t>SSD Firmware</w:t>
       </w:r>
       <w:r>
         <w:rPr>
@@ -2031,53 +1887,13 @@
           <w:szCs w:val="24"/>
           <w:lang w:eastAsia="zh-CN"/>
         </w:rPr>
-        <w:t xml:space="preserve">at </w:t>
-      </w:r>
-      <w:r>
-        <w:rPr>
-          <w:b/>
-          <w:bCs/>
-          <w:sz w:val="24"/>
-          <w:szCs w:val="24"/>
-        </w:rPr>
-        <w:t xml:space="preserve">Cadence Design Systems, </w:t>
-      </w:r>
-      <w:bookmarkStart w:id="7" w:name="OLE_LINK9"/>
-      <w:bookmarkStart w:id="8" w:name="OLE_LINK10"/>
-      <w:r>
-        <w:rPr>
-          <w:b/>
-          <w:sz w:val="24"/>
-          <w:szCs w:val="24"/>
-          <w:lang w:eastAsia="zh-CN"/>
-        </w:rPr>
-        <w:t>Nov</w:t>
-      </w:r>
-      <w:r>
-        <w:rPr>
-          <w:rFonts w:hint="eastAsia"/>
-          <w:b/>
-          <w:sz w:val="24"/>
-          <w:szCs w:val="24"/>
-          <w:lang w:eastAsia="zh-CN"/>
-        </w:rPr>
-        <w:t>.</w:t>
-      </w:r>
-      <w:r>
-        <w:rPr>
-          <w:b/>
-          <w:sz w:val="24"/>
-          <w:szCs w:val="24"/>
-          <w:lang w:eastAsia="zh-CN"/>
-        </w:rPr>
-        <w:t xml:space="preserve"> 2016</w:t>
-      </w:r>
-      <w:bookmarkEnd w:id="7"/>
-      <w:bookmarkEnd w:id="8"/>
-      <w:r>
-        <w:rPr>
-          <w:rFonts w:hint="eastAsia"/>
-          <w:b/>
+        <w:t>@</w:t>
+      </w:r>
+      <w:r>
+        <w:rPr>
+          <w:rFonts w:hint="eastAsia"/>
+          <w:b/>
+          <w:bCs/>
           <w:sz w:val="24"/>
           <w:szCs w:val="24"/>
           <w:lang w:eastAsia="zh-CN"/>
@@ -2087,10 +1903,64 @@
       <w:r>
         <w:rPr>
           <w:b/>
-          <w:sz w:val="24"/>
-          <w:szCs w:val="24"/>
-        </w:rPr>
-        <w:t>-</w:t>
+          <w:bCs/>
+          <w:sz w:val="24"/>
+          <w:szCs w:val="24"/>
+        </w:rPr>
+        <w:t>VIA Technologies</w:t>
+      </w:r>
+      <w:r>
+        <w:rPr>
+          <w:b/>
+          <w:bCs/>
+          <w:sz w:val="24"/>
+          <w:szCs w:val="24"/>
+        </w:rPr>
+        <w:t xml:space="preserve">, </w:t>
+      </w:r>
+      <w:r>
+        <w:rPr>
+          <w:b/>
+          <w:sz w:val="24"/>
+          <w:szCs w:val="24"/>
+        </w:rPr>
+        <w:t>Ju</w:t>
+      </w:r>
+      <w:r>
+        <w:rPr>
+          <w:rFonts w:hint="eastAsia"/>
+          <w:b/>
+          <w:sz w:val="24"/>
+          <w:szCs w:val="24"/>
+          <w:lang w:eastAsia="zh-CN"/>
+        </w:rPr>
+        <w:t>ly</w:t>
+      </w:r>
+      <w:r>
+        <w:rPr>
+          <w:b/>
+          <w:sz w:val="24"/>
+          <w:szCs w:val="24"/>
+        </w:rPr>
+        <w:t xml:space="preserve"> 2015</w:t>
+      </w:r>
+      <w:r>
+        <w:rPr>
+          <w:rFonts w:hint="eastAsia"/>
+          <w:b/>
+          <w:sz w:val="24"/>
+          <w:szCs w:val="24"/>
+          <w:lang w:eastAsia="zh-CN"/>
+        </w:rPr>
+        <w:t xml:space="preserve"> </w:t>
+      </w:r>
+      <w:r>
+        <w:rPr>
+          <w:b/>
+          <w:sz w:val="24"/>
+          <w:szCs w:val="24"/>
+        </w:rPr>
+        <w:t>–</w:t>
       </w:r>
       <w:r>
         <w:rPr>
@@ -2100,18 +1970,32 @@
         </w:rPr>
         <w:t xml:space="preserve"> </w:t>
       </w:r>
-      <w:r>
-        <w:rPr>
-          <w:b/>
-          <w:sz w:val="24"/>
-          <w:szCs w:val="24"/>
-          <w:lang w:eastAsia="zh-CN"/>
-        </w:rPr>
-        <w:t>Present</w:t>
-      </w:r>
-    </w:p>
-    <w:bookmarkEnd w:id="3"/>
-    <w:bookmarkEnd w:id="4"/>
+      <w:bookmarkStart w:id="4" w:name="OLE_LINK1"/>
+      <w:bookmarkStart w:id="5" w:name="OLE_LINK2"/>
+      <w:r>
+        <w:rPr>
+          <w:b/>
+          <w:sz w:val="24"/>
+          <w:szCs w:val="24"/>
+          <w:lang w:eastAsia="zh-CN"/>
+        </w:rPr>
+        <w:t>November</w:t>
+      </w:r>
+      <w:r>
+        <w:rPr>
+          <w:rFonts w:hint="eastAsia"/>
+          <w:b/>
+          <w:sz w:val="24"/>
+          <w:szCs w:val="24"/>
+          <w:lang w:eastAsia="zh-CN"/>
+        </w:rPr>
+        <w:t xml:space="preserve"> 2016</w:t>
+      </w:r>
+      <w:bookmarkEnd w:id="4"/>
+      <w:bookmarkEnd w:id="5"/>
+    </w:p>
+    <w:bookmarkEnd w:id="0"/>
+    <w:bookmarkEnd w:id="1"/>
     <w:p>
       <w:pPr>
         <w:tabs>
@@ -2144,7 +2028,6 @@
         <w:ind w:right="-360"/>
         <w:outlineLvl w:val="0"/>
         <w:rPr>
-          <w:rFonts w:hint="eastAsia"/>
           <w:b/>
           <w:smallCaps/>
           <w:sz w:val="28"/>
@@ -2184,8 +2067,10 @@
         <w:outlineLvl w:val="0"/>
         <w:rPr>
           <w:b/>
-          <w:sz w:val="24"/>
-          <w:szCs w:val="24"/>
+          <w:bCs/>
+          <w:sz w:val="24"/>
+          <w:szCs w:val="24"/>
+          <w:lang w:eastAsia="zh-CN"/>
         </w:rPr>
       </w:pPr>
       <w:r>
@@ -2198,30 +2083,13 @@
       </w:r>
       <w:r>
         <w:rPr>
-          <w:rFonts w:hint="eastAsia"/>
-          <w:b/>
-          <w:sz w:val="24"/>
-          <w:szCs w:val="24"/>
-          <w:lang w:eastAsia="zh-CN"/>
-        </w:rPr>
-        <w:t xml:space="preserve">Measurement Dynamic Language </w:t>
-      </w:r>
-      <w:r>
-        <w:rPr>
-          <w:b/>
-          <w:sz w:val="24"/>
-          <w:szCs w:val="24"/>
-          <w:lang w:eastAsia="zh-CN"/>
-        </w:rPr>
-        <w:t>D</w:t>
-      </w:r>
-      <w:r>
-        <w:rPr>
-          <w:b/>
-          <w:sz w:val="24"/>
-          <w:szCs w:val="24"/>
-        </w:rPr>
-        <w:t>evelopment</w:t>
+          <w:b/>
+          <w:bCs/>
+          <w:sz w:val="24"/>
+          <w:szCs w:val="24"/>
+          <w:lang w:eastAsia="zh-CN"/>
+        </w:rPr>
+        <w:t>Development of Deep Learning Library</w:t>
       </w:r>
       <w:r>
         <w:rPr>
@@ -2232,16 +2100,15 @@
         </w:rPr>
         <w:t xml:space="preserve">, </w:t>
       </w:r>
-      <w:bookmarkStart w:id="9" w:name="OLE_LINK11"/>
-      <w:r>
-        <w:rPr>
-          <w:rFonts w:hint="eastAsia"/>
-          <w:b/>
-          <w:sz w:val="24"/>
-          <w:szCs w:val="24"/>
-          <w:lang w:eastAsia="zh-CN"/>
-        </w:rPr>
-        <w:t>Apr.</w:t>
+      <w:r>
+        <w:rPr>
+          <w:rFonts w:hint="eastAsia"/>
+          <w:b/>
+          <w:sz w:val="24"/>
+          <w:szCs w:val="24"/>
+          <w:lang w:eastAsia="zh-CN"/>
+        </w:rPr>
+        <w:t>Oct.</w:t>
       </w:r>
       <w:r>
         <w:rPr>
@@ -2267,9 +2134,16 @@
           <w:szCs w:val="24"/>
           <w:lang w:eastAsia="zh-CN"/>
         </w:rPr>
-        <w:t>7</w:t>
-      </w:r>
-      <w:bookmarkEnd w:id="9"/>
+        <w:t xml:space="preserve">7 </w:t>
+      </w:r>
+      <w:r>
+        <w:rPr>
+          <w:b/>
+          <w:sz w:val="24"/>
+          <w:szCs w:val="24"/>
+        </w:rPr>
+        <w:t>-</w:t>
+      </w:r>
       <w:r>
         <w:rPr>
           <w:rFonts w:hint="eastAsia"/>
@@ -2285,27 +2159,585 @@
           <w:b/>
           <w:sz w:val="24"/>
           <w:szCs w:val="24"/>
-        </w:rPr>
-        <w:t>-</w:t>
-      </w:r>
-      <w:r>
-        <w:rPr>
-          <w:rFonts w:hint="eastAsia"/>
-          <w:b/>
+          <w:lang w:eastAsia="zh-CN"/>
+        </w:rPr>
+        <w:t>Present</w:t>
+      </w:r>
+    </w:p>
+    <w:p>
+      <w:pPr>
+        <w:tabs>
+          <w:tab w:val="left" w:pos="180"/>
+          <w:tab w:val="left" w:pos="360"/>
+          <w:tab w:val="right" w:pos="10800"/>
+        </w:tabs>
+        <w:ind w:left="475" w:right="-257" w:hanging="475"/>
+        <w:outlineLvl w:val="0"/>
+        <w:rPr>
+          <w:b/>
+          <w:sz w:val="24"/>
+          <w:szCs w:val="24"/>
+        </w:rPr>
+      </w:pPr>
+      <w:r>
+        <w:rPr>
+          <w:b/>
+          <w:sz w:val="24"/>
+          <w:szCs w:val="24"/>
+        </w:rPr>
+        <w:tab/>
+      </w:r>
+      <w:r>
+        <w:rPr>
+          <w:rFonts w:hint="eastAsia"/>
+          <w:b/>
+          <w:bCs/>
+          <w:sz w:val="24"/>
+          <w:szCs w:val="24"/>
+          <w:lang w:eastAsia="zh-CN"/>
+        </w:rPr>
+        <w:t>I</w:t>
+      </w:r>
+      <w:r>
+        <w:rPr>
+          <w:b/>
+          <w:bCs/>
+          <w:sz w:val="24"/>
+          <w:szCs w:val="24"/>
+          <w:lang w:eastAsia="zh-CN"/>
+        </w:rPr>
+        <w:t>n order to understanding all</w:t>
+      </w:r>
+      <w:r>
+        <w:rPr>
+          <w:b/>
+          <w:bCs/>
+          <w:sz w:val="24"/>
+          <w:szCs w:val="24"/>
+          <w:lang w:eastAsia="zh-CN"/>
+        </w:rPr>
+        <w:t xml:space="preserve"> algorithm</w:t>
+      </w:r>
+      <w:r>
+        <w:rPr>
+          <w:rFonts w:hint="eastAsia"/>
+          <w:b/>
+          <w:bCs/>
+          <w:sz w:val="24"/>
+          <w:szCs w:val="24"/>
+          <w:lang w:eastAsia="zh-CN"/>
+        </w:rPr>
+        <w:t>s</w:t>
+      </w:r>
+      <w:r>
+        <w:rPr>
+          <w:b/>
+          <w:bCs/>
+          <w:sz w:val="24"/>
+          <w:szCs w:val="24"/>
+          <w:lang w:eastAsia="zh-CN"/>
+        </w:rPr>
+        <w:t xml:space="preserve"> deeply,</w:t>
+      </w:r>
+      <w:r>
+        <w:rPr>
+          <w:rFonts w:hint="eastAsia"/>
+          <w:b/>
+          <w:bCs/>
+          <w:sz w:val="24"/>
+          <w:szCs w:val="24"/>
+          <w:lang w:eastAsia="zh-CN"/>
+        </w:rPr>
+        <w:t xml:space="preserve"> implement </w:t>
+      </w:r>
+      <w:r>
+        <w:rPr>
+          <w:b/>
+          <w:bCs/>
+          <w:sz w:val="24"/>
+          <w:szCs w:val="24"/>
+          <w:lang w:eastAsia="zh-CN"/>
+        </w:rPr>
+        <w:t>all the machine learning and deep learning algorithm</w:t>
+      </w:r>
+      <w:r>
+        <w:rPr>
+          <w:rFonts w:hint="eastAsia"/>
+          <w:b/>
+          <w:bCs/>
+          <w:sz w:val="24"/>
+          <w:szCs w:val="24"/>
+          <w:lang w:eastAsia="zh-CN"/>
+        </w:rPr>
+        <w:t xml:space="preserve">s </w:t>
+      </w:r>
+      <w:r>
+        <w:rPr>
+          <w:b/>
+          <w:bCs/>
+          <w:sz w:val="24"/>
+          <w:szCs w:val="24"/>
+          <w:lang w:eastAsia="zh-CN"/>
+        </w:rPr>
+        <w:t xml:space="preserve">from scratch. </w:t>
+      </w:r>
+      <w:r>
+        <w:rPr>
+          <w:rFonts w:hint="eastAsia"/>
+          <w:b/>
+          <w:bCs/>
+          <w:sz w:val="24"/>
+          <w:szCs w:val="24"/>
+          <w:lang w:eastAsia="zh-CN"/>
+        </w:rPr>
+        <w:t>Refer to the implementation of</w:t>
+      </w:r>
+      <w:r>
+        <w:rPr>
+          <w:b/>
+          <w:bCs/>
           <w:sz w:val="24"/>
           <w:szCs w:val="24"/>
           <w:lang w:eastAsia="zh-CN"/>
         </w:rPr>
         <w:t xml:space="preserve"> </w:t>
       </w:r>
-      <w:r>
-        <w:rPr>
-          <w:b/>
-          <w:sz w:val="24"/>
-          <w:szCs w:val="24"/>
-          <w:lang w:eastAsia="zh-CN"/>
-        </w:rPr>
-        <w:t>Present</w:t>
+      <w:proofErr w:type="spellStart"/>
+      <w:r>
+        <w:rPr>
+          <w:b/>
+          <w:bCs/>
+          <w:sz w:val="24"/>
+          <w:szCs w:val="24"/>
+          <w:lang w:eastAsia="zh-CN"/>
+        </w:rPr>
+        <w:t>Tensorflow</w:t>
+      </w:r>
+      <w:proofErr w:type="spellEnd"/>
+      <w:r>
+        <w:rPr>
+          <w:b/>
+          <w:bCs/>
+          <w:sz w:val="24"/>
+          <w:szCs w:val="24"/>
+          <w:lang w:eastAsia="zh-CN"/>
+        </w:rPr>
+        <w:t xml:space="preserve"> and </w:t>
+      </w:r>
+      <w:proofErr w:type="spellStart"/>
+      <w:r>
+        <w:rPr>
+          <w:b/>
+          <w:bCs/>
+          <w:sz w:val="24"/>
+          <w:szCs w:val="24"/>
+          <w:lang w:eastAsia="zh-CN"/>
+        </w:rPr>
+        <w:t>Mxnet</w:t>
+      </w:r>
+      <w:proofErr w:type="spellEnd"/>
+      <w:r>
+        <w:rPr>
+          <w:b/>
+          <w:bCs/>
+          <w:sz w:val="24"/>
+          <w:szCs w:val="24"/>
+          <w:lang w:eastAsia="zh-CN"/>
+        </w:rPr>
+        <w:t>.</w:t>
+      </w:r>
+      <w:r>
+        <w:rPr>
+          <w:rFonts w:hint="eastAsia"/>
+          <w:b/>
+          <w:bCs/>
+          <w:sz w:val="24"/>
+          <w:szCs w:val="24"/>
+          <w:lang w:eastAsia="zh-CN"/>
+        </w:rPr>
+        <w:t xml:space="preserve"> </w:t>
+      </w:r>
+      <w:r>
+        <w:rPr>
+          <w:b/>
+          <w:bCs/>
+          <w:sz w:val="24"/>
+          <w:szCs w:val="24"/>
+          <w:u w:val="single"/>
+          <w:lang w:eastAsia="zh-CN"/>
+        </w:rPr>
+        <w:t>https://github.com/Johnson9009/Rabbit_Bear/tree/logistic_regression</w:t>
+      </w:r>
+    </w:p>
+    <w:p>
+      <w:pPr>
+        <w:numPr>
+          <w:ilvl w:val="0"/>
+          <w:numId w:val="2"/>
+        </w:numPr>
+        <w:ind w:left="540" w:right="-360" w:hanging="270"/>
+        <w:outlineLvl w:val="0"/>
+        <w:rPr>
+          <w:rFonts w:hint="eastAsia"/>
+          <w:b/>
+          <w:smallCaps/>
+          <w:sz w:val="24"/>
+          <w:szCs w:val="24"/>
+        </w:rPr>
+      </w:pPr>
+      <w:r>
+        <w:rPr>
+          <w:sz w:val="24"/>
+          <w:szCs w:val="24"/>
+          <w:lang w:eastAsia="zh-CN"/>
+        </w:rPr>
+        <w:t xml:space="preserve">Implement a dataset </w:t>
+      </w:r>
+      <w:proofErr w:type="spellStart"/>
+      <w:r>
+        <w:rPr>
+          <w:sz w:val="24"/>
+          <w:szCs w:val="24"/>
+          <w:lang w:eastAsia="zh-CN"/>
+        </w:rPr>
+        <w:t>iterator</w:t>
+      </w:r>
+      <w:proofErr w:type="spellEnd"/>
+      <w:r>
+        <w:rPr>
+          <w:sz w:val="24"/>
+          <w:szCs w:val="24"/>
+          <w:lang w:eastAsia="zh-CN"/>
+        </w:rPr>
+        <w:t>, which can read dataset as mini-batch and do shuffle, using python's generator to read in the dataset and do the normalization.</w:t>
+      </w:r>
+    </w:p>
+    <w:p>
+      <w:pPr>
+        <w:numPr>
+          <w:ilvl w:val="0"/>
+          <w:numId w:val="2"/>
+        </w:numPr>
+        <w:ind w:left="540" w:right="-360" w:hanging="270"/>
+        <w:outlineLvl w:val="0"/>
+        <w:rPr>
+          <w:rFonts w:hint="eastAsia"/>
+          <w:b/>
+          <w:smallCaps/>
+          <w:sz w:val="24"/>
+          <w:szCs w:val="24"/>
+        </w:rPr>
+      </w:pPr>
+      <w:r>
+        <w:rPr>
+          <w:rFonts w:hint="eastAsia"/>
+          <w:sz w:val="24"/>
+          <w:szCs w:val="24"/>
+          <w:lang w:eastAsia="zh-CN"/>
+        </w:rPr>
+        <w:t>Cost functions, L2</w:t>
+      </w:r>
+      <w:r>
+        <w:rPr>
+          <w:rFonts w:hint="eastAsia"/>
+          <w:sz w:val="24"/>
+          <w:szCs w:val="24"/>
+          <w:lang w:eastAsia="zh-CN"/>
+        </w:rPr>
+        <w:t xml:space="preserve">, </w:t>
+      </w:r>
+      <w:proofErr w:type="spellStart"/>
+      <w:r>
+        <w:rPr>
+          <w:rFonts w:hint="eastAsia"/>
+          <w:sz w:val="24"/>
+          <w:szCs w:val="24"/>
+          <w:lang w:eastAsia="zh-CN"/>
+        </w:rPr>
+        <w:t>BinaryCrossEntropy</w:t>
+      </w:r>
+      <w:proofErr w:type="spellEnd"/>
+      <w:r>
+        <w:rPr>
+          <w:rFonts w:hint="eastAsia"/>
+          <w:sz w:val="24"/>
+          <w:szCs w:val="24"/>
+          <w:lang w:eastAsia="zh-CN"/>
+        </w:rPr>
+        <w:t xml:space="preserve">, </w:t>
+      </w:r>
+      <w:proofErr w:type="spellStart"/>
+      <w:r>
+        <w:rPr>
+          <w:rFonts w:hint="eastAsia"/>
+          <w:sz w:val="24"/>
+          <w:szCs w:val="24"/>
+          <w:lang w:eastAsia="zh-CN"/>
+        </w:rPr>
+        <w:t>CrossEntropy</w:t>
+      </w:r>
+      <w:proofErr w:type="spellEnd"/>
+      <w:r>
+        <w:rPr>
+          <w:rFonts w:hint="eastAsia"/>
+          <w:sz w:val="24"/>
+          <w:szCs w:val="24"/>
+          <w:lang w:eastAsia="zh-CN"/>
+        </w:rPr>
+        <w:t xml:space="preserve">, </w:t>
+      </w:r>
+      <w:proofErr w:type="spellStart"/>
+      <w:r>
+        <w:rPr>
+          <w:rFonts w:hint="eastAsia"/>
+          <w:sz w:val="24"/>
+          <w:szCs w:val="24"/>
+          <w:lang w:eastAsia="zh-CN"/>
+        </w:rPr>
+        <w:t>SigmoidCE</w:t>
+      </w:r>
+      <w:proofErr w:type="spellEnd"/>
+      <w:r>
+        <w:rPr>
+          <w:rFonts w:hint="eastAsia"/>
+          <w:sz w:val="24"/>
+          <w:szCs w:val="24"/>
+          <w:lang w:eastAsia="zh-CN"/>
+        </w:rPr>
+        <w:t xml:space="preserve">, </w:t>
+      </w:r>
+      <w:proofErr w:type="spellStart"/>
+      <w:r>
+        <w:rPr>
+          <w:rFonts w:hint="eastAsia"/>
+          <w:sz w:val="24"/>
+          <w:szCs w:val="24"/>
+          <w:lang w:eastAsia="zh-CN"/>
+        </w:rPr>
+        <w:t>SoftmaxCE</w:t>
+      </w:r>
+      <w:proofErr w:type="spellEnd"/>
+      <w:r>
+        <w:rPr>
+          <w:rFonts w:hint="eastAsia"/>
+          <w:sz w:val="24"/>
+          <w:szCs w:val="24"/>
+          <w:lang w:eastAsia="zh-CN"/>
+        </w:rPr>
+        <w:t>.</w:t>
+      </w:r>
+    </w:p>
+    <w:p>
+      <w:pPr>
+        <w:numPr>
+          <w:ilvl w:val="0"/>
+          <w:numId w:val="2"/>
+        </w:numPr>
+        <w:ind w:left="540" w:right="-360" w:hanging="270"/>
+        <w:outlineLvl w:val="0"/>
+        <w:rPr>
+          <w:rFonts w:hint="eastAsia"/>
+          <w:b/>
+          <w:smallCaps/>
+          <w:sz w:val="24"/>
+          <w:szCs w:val="24"/>
+        </w:rPr>
+      </w:pPr>
+      <w:r>
+        <w:rPr>
+          <w:rFonts w:hint="eastAsia"/>
+          <w:sz w:val="24"/>
+          <w:szCs w:val="24"/>
+          <w:lang w:eastAsia="zh-CN"/>
+        </w:rPr>
+        <w:t>Evaluation</w:t>
+      </w:r>
+      <w:proofErr w:type="gramStart"/>
+      <w:r>
+        <w:rPr>
+          <w:rFonts w:hint="eastAsia"/>
+          <w:sz w:val="24"/>
+          <w:szCs w:val="24"/>
+          <w:lang w:eastAsia="zh-CN"/>
+        </w:rPr>
+        <w:t xml:space="preserve">, </w:t>
+      </w:r>
+      <w:r>
+        <w:rPr>
+          <w:rFonts w:hint="eastAsia"/>
+          <w:sz w:val="24"/>
+          <w:szCs w:val="24"/>
+          <w:lang w:eastAsia="zh-CN"/>
+        </w:rPr>
+        <w:t xml:space="preserve"> accuracy</w:t>
+      </w:r>
+      <w:proofErr w:type="gramEnd"/>
+      <w:r>
+        <w:rPr>
+          <w:rFonts w:hint="eastAsia"/>
+          <w:sz w:val="24"/>
+          <w:szCs w:val="24"/>
+          <w:lang w:eastAsia="zh-CN"/>
+        </w:rPr>
+        <w:t>,</w:t>
+      </w:r>
+      <w:r>
+        <w:rPr>
+          <w:rFonts w:hint="eastAsia"/>
+          <w:sz w:val="24"/>
+          <w:szCs w:val="24"/>
+          <w:lang w:eastAsia="zh-CN"/>
+        </w:rPr>
+        <w:t xml:space="preserve"> </w:t>
+      </w:r>
+      <w:r>
+        <w:rPr>
+          <w:sz w:val="24"/>
+          <w:szCs w:val="24"/>
+          <w:lang w:eastAsia="zh-CN"/>
+        </w:rPr>
+        <w:t>precision</w:t>
+      </w:r>
+      <w:r>
+        <w:rPr>
+          <w:rFonts w:hint="eastAsia"/>
+          <w:sz w:val="24"/>
+          <w:szCs w:val="24"/>
+          <w:lang w:eastAsia="zh-CN"/>
+        </w:rPr>
+        <w:t>,</w:t>
+      </w:r>
+      <w:r>
+        <w:rPr>
+          <w:rFonts w:hint="eastAsia"/>
+          <w:sz w:val="24"/>
+          <w:szCs w:val="24"/>
+          <w:lang w:eastAsia="zh-CN"/>
+        </w:rPr>
+        <w:t xml:space="preserve"> recall</w:t>
+      </w:r>
+      <w:r>
+        <w:rPr>
+          <w:rFonts w:hint="eastAsia"/>
+          <w:sz w:val="24"/>
+          <w:szCs w:val="24"/>
+          <w:lang w:eastAsia="zh-CN"/>
+        </w:rPr>
+        <w:t xml:space="preserve">, </w:t>
+      </w:r>
+      <w:r>
+        <w:rPr>
+          <w:rFonts w:hint="eastAsia"/>
+          <w:sz w:val="24"/>
+          <w:szCs w:val="24"/>
+          <w:lang w:eastAsia="zh-CN"/>
+        </w:rPr>
+        <w:t>F1</w:t>
+      </w:r>
+      <w:r>
+        <w:rPr>
+          <w:rFonts w:hint="eastAsia"/>
+          <w:sz w:val="24"/>
+          <w:szCs w:val="24"/>
+          <w:lang w:eastAsia="zh-CN"/>
+        </w:rPr>
+        <w:t xml:space="preserve">, </w:t>
+      </w:r>
+      <w:r>
+        <w:rPr>
+          <w:rFonts w:hint="eastAsia"/>
+          <w:sz w:val="24"/>
+          <w:szCs w:val="24"/>
+          <w:lang w:eastAsia="zh-CN"/>
+        </w:rPr>
+        <w:t>AUC</w:t>
+      </w:r>
+      <w:r>
+        <w:rPr>
+          <w:rFonts w:hint="eastAsia"/>
+          <w:sz w:val="24"/>
+          <w:szCs w:val="24"/>
+          <w:lang w:eastAsia="zh-CN"/>
+        </w:rPr>
+        <w:t xml:space="preserve">, </w:t>
+      </w:r>
+      <w:proofErr w:type="spellStart"/>
+      <w:r>
+        <w:rPr>
+          <w:rFonts w:hint="eastAsia"/>
+          <w:sz w:val="24"/>
+          <w:szCs w:val="24"/>
+          <w:lang w:eastAsia="zh-CN"/>
+        </w:rPr>
+        <w:t>mAP</w:t>
+      </w:r>
+      <w:proofErr w:type="spellEnd"/>
+      <w:r>
+        <w:rPr>
+          <w:rFonts w:hint="eastAsia"/>
+          <w:sz w:val="24"/>
+          <w:szCs w:val="24"/>
+          <w:lang w:eastAsia="zh-CN"/>
+        </w:rPr>
+        <w:t xml:space="preserve">, </w:t>
+      </w:r>
+      <w:r>
+        <w:rPr>
+          <w:rFonts w:hint="eastAsia"/>
+          <w:sz w:val="24"/>
+          <w:szCs w:val="24"/>
+          <w:lang w:eastAsia="zh-CN"/>
+        </w:rPr>
+        <w:t>ROC</w:t>
+      </w:r>
+      <w:r>
+        <w:rPr>
+          <w:rFonts w:hint="eastAsia"/>
+          <w:sz w:val="24"/>
+          <w:szCs w:val="24"/>
+          <w:lang w:eastAsia="zh-CN"/>
+        </w:rPr>
+        <w:t>.</w:t>
+      </w:r>
+    </w:p>
+    <w:p>
+      <w:pPr>
+        <w:numPr>
+          <w:ilvl w:val="0"/>
+          <w:numId w:val="2"/>
+        </w:numPr>
+        <w:ind w:left="540" w:right="-360" w:hanging="270"/>
+        <w:outlineLvl w:val="0"/>
+        <w:rPr>
+          <w:b/>
+          <w:smallCaps/>
+          <w:sz w:val="24"/>
+          <w:szCs w:val="24"/>
+        </w:rPr>
+      </w:pPr>
+      <w:r>
+        <w:rPr>
+          <w:sz w:val="24"/>
+          <w:szCs w:val="24"/>
+          <w:lang w:eastAsia="zh-CN"/>
+        </w:rPr>
+        <w:t>Visualization.</w:t>
+      </w:r>
+      <w:r>
+        <w:rPr>
+          <w:sz w:val="24"/>
+          <w:szCs w:val="24"/>
+          <w:lang w:eastAsia="zh-CN"/>
+        </w:rPr>
+        <w:t xml:space="preserve"> </w:t>
+      </w:r>
+      <w:r>
+        <w:rPr>
+          <w:sz w:val="24"/>
+          <w:szCs w:val="24"/>
+          <w:lang w:eastAsia="zh-CN"/>
+        </w:rPr>
+        <w:t>Several examples, linear regression, logistic regression, neural network.</w:t>
       </w:r>
     </w:p>
     <w:p>
@@ -2318,6 +2750,23 @@
         <w:ind w:left="475" w:right="1440" w:hanging="475"/>
         <w:outlineLvl w:val="0"/>
         <w:rPr>
+          <w:rFonts w:hint="eastAsia"/>
+          <w:sz w:val="24"/>
+          <w:szCs w:val="24"/>
+          <w:lang w:eastAsia="zh-CN"/>
+        </w:rPr>
+      </w:pPr>
+    </w:p>
+    <w:p>
+      <w:pPr>
+        <w:tabs>
+          <w:tab w:val="left" w:pos="180"/>
+          <w:tab w:val="left" w:pos="360"/>
+          <w:tab w:val="right" w:pos="10800"/>
+        </w:tabs>
+        <w:ind w:left="475" w:right="-257" w:hanging="475"/>
+        <w:outlineLvl w:val="0"/>
+        <w:rPr>
           <w:b/>
           <w:sz w:val="24"/>
           <w:szCs w:val="24"/>
@@ -2333,43 +2782,214 @@
       </w:r>
       <w:r>
         <w:rPr>
-          <w:rFonts w:hint="eastAsia"/>
-          <w:b/>
-          <w:bCs/>
-          <w:sz w:val="24"/>
-          <w:szCs w:val="24"/>
-          <w:lang w:eastAsia="zh-CN"/>
-        </w:rPr>
-        <w:t>D</w:t>
-      </w:r>
-      <w:r>
-        <w:rPr>
-          <w:b/>
-          <w:bCs/>
-          <w:sz w:val="24"/>
-          <w:szCs w:val="24"/>
-        </w:rPr>
-        <w:t xml:space="preserve">esigned and implemented </w:t>
-      </w:r>
-      <w:r>
-        <w:rPr>
-          <w:rFonts w:hint="eastAsia"/>
-          <w:b/>
-          <w:bCs/>
-          <w:sz w:val="24"/>
-          <w:szCs w:val="24"/>
-          <w:lang w:eastAsia="zh-CN"/>
-        </w:rPr>
-        <w:t>MDL Monte Carlo result statistics and the new MDL flow</w:t>
-      </w:r>
-      <w:r>
-        <w:rPr>
-          <w:b/>
-          <w:bCs/>
-          <w:sz w:val="24"/>
-          <w:szCs w:val="24"/>
+          <w:b/>
+          <w:sz w:val="24"/>
+          <w:szCs w:val="24"/>
+          <w:lang w:eastAsia="zh-CN"/>
+        </w:rPr>
+        <w:t>Design and Development of MDL New Architecture in Circuit Simulation System</w:t>
+      </w:r>
+      <w:r>
+        <w:rPr>
+          <w:b/>
+          <w:bCs/>
+          <w:sz w:val="24"/>
+          <w:szCs w:val="24"/>
+        </w:rPr>
+        <w:t xml:space="preserve">, </w:t>
+      </w:r>
+      <w:bookmarkStart w:id="6" w:name="OLE_LINK11"/>
+      <w:r>
+        <w:rPr>
+          <w:rFonts w:hint="eastAsia"/>
+          <w:b/>
+          <w:sz w:val="24"/>
+          <w:szCs w:val="24"/>
+          <w:lang w:eastAsia="zh-CN"/>
+        </w:rPr>
+        <w:t>Mar</w:t>
+      </w:r>
+      <w:r>
+        <w:rPr>
+          <w:rFonts w:hint="eastAsia"/>
+          <w:b/>
+          <w:sz w:val="24"/>
+          <w:szCs w:val="24"/>
+          <w:lang w:eastAsia="zh-CN"/>
         </w:rPr>
         <w:t>.</w:t>
+      </w:r>
+      <w:r>
+        <w:rPr>
+          <w:b/>
+          <w:sz w:val="24"/>
+          <w:szCs w:val="24"/>
+        </w:rPr>
+        <w:t xml:space="preserve"> </w:t>
+      </w:r>
+      <w:r>
+        <w:rPr>
+          <w:b/>
+          <w:sz w:val="24"/>
+          <w:szCs w:val="24"/>
+        </w:rPr>
+        <w:t>201</w:t>
+      </w:r>
+      <w:r>
+        <w:rPr>
+          <w:rFonts w:hint="eastAsia"/>
+          <w:b/>
+          <w:sz w:val="24"/>
+          <w:szCs w:val="24"/>
+          <w:lang w:eastAsia="zh-CN"/>
+        </w:rPr>
+        <w:t>7</w:t>
+      </w:r>
+      <w:bookmarkEnd w:id="6"/>
+      <w:r>
+        <w:rPr>
+          <w:rFonts w:hint="eastAsia"/>
+          <w:b/>
+          <w:sz w:val="24"/>
+          <w:szCs w:val="24"/>
+          <w:lang w:eastAsia="zh-CN"/>
+        </w:rPr>
+        <w:t xml:space="preserve"> </w:t>
+      </w:r>
+      <w:r>
+        <w:rPr>
+          <w:b/>
+          <w:sz w:val="24"/>
+          <w:szCs w:val="24"/>
+        </w:rPr>
+        <w:t>-</w:t>
+      </w:r>
+      <w:r>
+        <w:rPr>
+          <w:rFonts w:hint="eastAsia"/>
+          <w:b/>
+          <w:sz w:val="24"/>
+          <w:szCs w:val="24"/>
+          <w:lang w:eastAsia="zh-CN"/>
+        </w:rPr>
+        <w:t xml:space="preserve"> </w:t>
+      </w:r>
+      <w:r>
+        <w:rPr>
+          <w:b/>
+          <w:sz w:val="24"/>
+          <w:szCs w:val="24"/>
+          <w:lang w:eastAsia="zh-CN"/>
+        </w:rPr>
+        <w:t>Present</w:t>
+      </w:r>
+    </w:p>
+    <w:p>
+      <w:pPr>
+        <w:tabs>
+          <w:tab w:val="left" w:pos="180"/>
+          <w:tab w:val="left" w:pos="360"/>
+          <w:tab w:val="right" w:pos="10800"/>
+        </w:tabs>
+        <w:ind w:left="475" w:right="-257" w:hanging="475"/>
+        <w:outlineLvl w:val="0"/>
+        <w:rPr>
+          <w:b/>
+          <w:sz w:val="24"/>
+          <w:szCs w:val="24"/>
+        </w:rPr>
+      </w:pPr>
+      <w:r>
+        <w:rPr>
+          <w:b/>
+          <w:sz w:val="24"/>
+          <w:szCs w:val="24"/>
+        </w:rPr>
+        <w:tab/>
+      </w:r>
+      <w:r>
+        <w:rPr>
+          <w:b/>
+          <w:bCs/>
+          <w:sz w:val="24"/>
+          <w:szCs w:val="24"/>
+          <w:lang w:eastAsia="zh-CN"/>
+        </w:rPr>
+        <w:t xml:space="preserve">Measure Dynamic Language is the measurement part of IC simulation system, the old architecture can't handle output inside the analysis, so lots of complex analyses such as </w:t>
+      </w:r>
+      <w:r>
+        <w:rPr>
+          <w:rFonts w:hint="eastAsia"/>
+          <w:b/>
+          <w:bCs/>
+          <w:sz w:val="24"/>
+          <w:szCs w:val="24"/>
+          <w:lang w:eastAsia="zh-CN"/>
+        </w:rPr>
+        <w:t>S</w:t>
+      </w:r>
+      <w:r>
+        <w:rPr>
+          <w:b/>
+          <w:bCs/>
+          <w:sz w:val="24"/>
+          <w:szCs w:val="24"/>
+          <w:lang w:eastAsia="zh-CN"/>
+        </w:rPr>
+        <w:t xml:space="preserve">weep, </w:t>
+      </w:r>
+      <w:r>
+        <w:rPr>
+          <w:rFonts w:hint="eastAsia"/>
+          <w:b/>
+          <w:bCs/>
+          <w:sz w:val="24"/>
+          <w:szCs w:val="24"/>
+          <w:lang w:eastAsia="zh-CN"/>
+        </w:rPr>
+        <w:t>M</w:t>
+      </w:r>
+      <w:r>
+        <w:rPr>
+          <w:b/>
+          <w:bCs/>
+          <w:sz w:val="24"/>
+          <w:szCs w:val="24"/>
+          <w:lang w:eastAsia="zh-CN"/>
+        </w:rPr>
+        <w:t xml:space="preserve">onte </w:t>
+      </w:r>
+      <w:r>
+        <w:rPr>
+          <w:rFonts w:hint="eastAsia"/>
+          <w:b/>
+          <w:bCs/>
+          <w:sz w:val="24"/>
+          <w:szCs w:val="24"/>
+          <w:lang w:eastAsia="zh-CN"/>
+        </w:rPr>
+        <w:t>C</w:t>
+      </w:r>
+      <w:r>
+        <w:rPr>
+          <w:b/>
+          <w:bCs/>
+          <w:sz w:val="24"/>
+          <w:szCs w:val="24"/>
+          <w:lang w:eastAsia="zh-CN"/>
+        </w:rPr>
+        <w:t xml:space="preserve">arlo, need to be implemented again in MDL, this increase the development cost of new feature and decrease the stability of simulation system. The new MDL architecture decompose measurements and complex </w:t>
+      </w:r>
+      <w:r>
+        <w:rPr>
+          <w:b/>
+          <w:bCs/>
+          <w:sz w:val="24"/>
+          <w:szCs w:val="24"/>
+          <w:lang w:eastAsia="zh-CN"/>
+        </w:rPr>
+        <w:lastRenderedPageBreak/>
+        <w:t>analyses, so the code of complex analysis can be reused, it will simplify the simulation system and increase the stability of simulation system.</w:t>
       </w:r>
     </w:p>
     <w:p>
@@ -2389,47 +3009,29 @@
       </w:pPr>
       <w:r>
         <w:rPr>
-          <w:rFonts w:hint="eastAsia"/>
-          <w:sz w:val="24"/>
-          <w:szCs w:val="24"/>
-          <w:lang w:eastAsia="zh-CN"/>
-        </w:rPr>
-        <w:t xml:space="preserve">Collect results of each MDL Monte Carlo iteration and process them to get statistics information e.g. </w:t>
-      </w:r>
-      <w:r>
-        <w:rPr>
-          <w:sz w:val="24"/>
-          <w:szCs w:val="24"/>
-          <w:lang w:eastAsia="zh-CN"/>
-        </w:rPr>
-        <w:t>variance</w:t>
-      </w:r>
-      <w:r>
-        <w:rPr>
-          <w:rFonts w:hint="eastAsia"/>
-          <w:sz w:val="24"/>
-          <w:szCs w:val="24"/>
-          <w:lang w:eastAsia="zh-CN"/>
-        </w:rPr>
-        <w:t xml:space="preserve">, standard deviation, </w:t>
-      </w:r>
-      <w:proofErr w:type="spellStart"/>
-      <w:r>
-        <w:rPr>
-          <w:rFonts w:hint="eastAsia"/>
-          <w:sz w:val="24"/>
-          <w:szCs w:val="24"/>
-          <w:lang w:eastAsia="zh-CN"/>
-        </w:rPr>
-        <w:t>skewness</w:t>
-      </w:r>
-      <w:proofErr w:type="spellEnd"/>
-      <w:r>
-        <w:rPr>
-          <w:sz w:val="24"/>
-          <w:szCs w:val="24"/>
-        </w:rPr>
-        <w:t>.</w:t>
+          <w:sz w:val="24"/>
+          <w:szCs w:val="24"/>
+          <w:lang w:eastAsia="zh-CN"/>
+        </w:rPr>
+        <w:t xml:space="preserve">Design and implement the new MDL architecture, resolve binding of measurement and analysis, real time computation of measurement, output text or waveform </w:t>
+      </w:r>
+      <w:proofErr w:type="gramStart"/>
+      <w:r>
+        <w:rPr>
+          <w:sz w:val="24"/>
+          <w:szCs w:val="24"/>
+          <w:lang w:eastAsia="zh-CN"/>
+        </w:rPr>
+        <w:t>result  and</w:t>
+      </w:r>
+      <w:proofErr w:type="gramEnd"/>
+      <w:r>
+        <w:rPr>
+          <w:sz w:val="24"/>
+          <w:szCs w:val="24"/>
+          <w:lang w:eastAsia="zh-CN"/>
+        </w:rPr>
+        <w:t xml:space="preserve"> other critical issues step by step.</w:t>
       </w:r>
     </w:p>
     <w:p>
@@ -2441,272 +3043,86 @@
         <w:ind w:left="540" w:right="-360" w:hanging="270"/>
         <w:outlineLvl w:val="0"/>
         <w:rPr>
-          <w:b/>
-          <w:smallCaps/>
-          <w:sz w:val="24"/>
-          <w:szCs w:val="24"/>
-        </w:rPr>
-      </w:pPr>
-      <w:r>
-        <w:rPr>
-          <w:rFonts w:hint="eastAsia"/>
-          <w:sz w:val="24"/>
-          <w:szCs w:val="24"/>
-          <w:lang w:eastAsia="zh-CN"/>
-        </w:rPr>
-        <w:t xml:space="preserve">Using Event-Driven methods to redesign the MDL flow, in order to complete measure calculation during </w:t>
-      </w:r>
-      <w:r>
-        <w:rPr>
-          <w:sz w:val="24"/>
-          <w:szCs w:val="24"/>
-          <w:lang w:eastAsia="zh-CN"/>
-        </w:rPr>
-        <w:t>integrated circuit</w:t>
-      </w:r>
-      <w:r>
-        <w:rPr>
-          <w:rFonts w:hint="eastAsia"/>
-          <w:sz w:val="24"/>
-          <w:szCs w:val="24"/>
-          <w:lang w:eastAsia="zh-CN"/>
-        </w:rPr>
-        <w:t xml:space="preserve"> simulation</w:t>
-      </w:r>
-      <w:r>
-        <w:rPr>
-          <w:sz w:val="24"/>
-          <w:szCs w:val="24"/>
-        </w:rPr>
-        <w:t>.</w:t>
-      </w:r>
-      <w:r>
-        <w:rPr>
-          <w:sz w:val="24"/>
-          <w:szCs w:val="24"/>
-        </w:rPr>
-        <w:t xml:space="preserve"> </w:t>
-      </w:r>
-    </w:p>
-    <w:p>
-      <w:pPr>
-        <w:tabs>
-          <w:tab w:val="left" w:pos="180"/>
-          <w:tab w:val="left" w:pos="360"/>
-          <w:tab w:val="right" w:pos="10800"/>
-        </w:tabs>
-        <w:ind w:left="475" w:right="1440" w:hanging="475"/>
-        <w:outlineLvl w:val="0"/>
-        <w:rPr>
-          <w:rFonts w:hint="eastAsia"/>
-          <w:b/>
-          <w:sz w:val="24"/>
-          <w:szCs w:val="24"/>
-          <w:lang w:eastAsia="zh-CN"/>
-        </w:rPr>
-      </w:pPr>
-    </w:p>
-    <w:p>
-      <w:pPr>
-        <w:tabs>
-          <w:tab w:val="left" w:pos="180"/>
-          <w:tab w:val="left" w:pos="360"/>
-          <w:tab w:val="right" w:pos="10800"/>
-        </w:tabs>
-        <w:ind w:left="475" w:right="1440" w:hanging="475"/>
-        <w:outlineLvl w:val="0"/>
-        <w:rPr>
-          <w:b/>
-          <w:sz w:val="24"/>
-          <w:szCs w:val="24"/>
-        </w:rPr>
-      </w:pPr>
-      <w:r>
-        <w:rPr>
-          <w:b/>
-          <w:sz w:val="24"/>
-          <w:szCs w:val="24"/>
-        </w:rPr>
-        <w:tab/>
-      </w:r>
-      <w:r>
-        <w:rPr>
-          <w:rFonts w:hint="eastAsia"/>
-          <w:b/>
-          <w:sz w:val="24"/>
-          <w:szCs w:val="24"/>
-          <w:lang w:eastAsia="zh-CN"/>
-        </w:rPr>
-        <w:t>IC Simulation Front End</w:t>
-      </w:r>
-      <w:r>
-        <w:rPr>
-          <w:b/>
-          <w:sz w:val="24"/>
-          <w:szCs w:val="24"/>
-        </w:rPr>
-        <w:t xml:space="preserve"> </w:t>
-      </w:r>
-      <w:bookmarkStart w:id="10" w:name="OLE_LINK8"/>
-      <w:r>
-        <w:rPr>
-          <w:rFonts w:hint="eastAsia"/>
-          <w:b/>
-          <w:sz w:val="24"/>
-          <w:szCs w:val="24"/>
-          <w:lang w:eastAsia="zh-CN"/>
-        </w:rPr>
-        <w:t>D</w:t>
-      </w:r>
-      <w:r>
-        <w:rPr>
-          <w:b/>
-          <w:sz w:val="24"/>
-          <w:szCs w:val="24"/>
-        </w:rPr>
-        <w:t>evelopment</w:t>
-      </w:r>
-      <w:bookmarkEnd w:id="10"/>
-      <w:r>
-        <w:rPr>
-          <w:b/>
-          <w:bCs/>
-          <w:sz w:val="24"/>
-          <w:szCs w:val="24"/>
-        </w:rPr>
-        <w:t xml:space="preserve">, </w:t>
-      </w:r>
-      <w:r>
-        <w:rPr>
-          <w:b/>
-          <w:sz w:val="24"/>
-          <w:szCs w:val="24"/>
-          <w:lang w:eastAsia="zh-CN"/>
-        </w:rPr>
-        <w:t>Nov. 2016</w:t>
-      </w:r>
-      <w:r>
-        <w:rPr>
-          <w:rFonts w:hint="eastAsia"/>
-          <w:b/>
-          <w:sz w:val="24"/>
-          <w:szCs w:val="24"/>
-          <w:lang w:eastAsia="zh-CN"/>
-        </w:rPr>
-        <w:t xml:space="preserve"> </w:t>
-      </w:r>
-      <w:r>
-        <w:rPr>
-          <w:b/>
-          <w:sz w:val="24"/>
-          <w:szCs w:val="24"/>
-        </w:rPr>
-        <w:t>-</w:t>
-      </w:r>
-      <w:r>
-        <w:rPr>
-          <w:rFonts w:hint="eastAsia"/>
-          <w:b/>
-          <w:sz w:val="24"/>
-          <w:szCs w:val="24"/>
-          <w:lang w:eastAsia="zh-CN"/>
-        </w:rPr>
-        <w:t xml:space="preserve"> </w:t>
-      </w:r>
-      <w:r>
-        <w:rPr>
-          <w:b/>
-          <w:sz w:val="24"/>
-          <w:szCs w:val="24"/>
-          <w:lang w:eastAsia="zh-CN"/>
-        </w:rPr>
-        <w:t>Apr.</w:t>
-      </w:r>
-      <w:r>
-        <w:rPr>
-          <w:b/>
-          <w:sz w:val="24"/>
-          <w:szCs w:val="24"/>
-        </w:rPr>
-        <w:t xml:space="preserve"> 201</w:t>
-      </w:r>
-      <w:r>
-        <w:rPr>
-          <w:b/>
-          <w:sz w:val="24"/>
-          <w:szCs w:val="24"/>
-          <w:lang w:eastAsia="zh-CN"/>
-        </w:rPr>
-        <w:t>7</w:t>
-      </w:r>
-    </w:p>
-    <w:p>
-      <w:pPr>
-        <w:tabs>
-          <w:tab w:val="left" w:pos="180"/>
-          <w:tab w:val="left" w:pos="360"/>
-          <w:tab w:val="right" w:pos="10800"/>
-        </w:tabs>
-        <w:ind w:left="475" w:right="1440" w:hanging="475"/>
-        <w:outlineLvl w:val="0"/>
-        <w:rPr>
-          <w:rFonts w:hint="eastAsia"/>
-          <w:b/>
-          <w:sz w:val="24"/>
-          <w:szCs w:val="24"/>
-          <w:lang w:eastAsia="zh-CN"/>
-        </w:rPr>
-      </w:pPr>
-      <w:r>
-        <w:rPr>
-          <w:b/>
-          <w:sz w:val="24"/>
-          <w:szCs w:val="24"/>
-        </w:rPr>
-        <w:tab/>
-      </w:r>
-      <w:r>
-        <w:rPr>
-          <w:rFonts w:hint="eastAsia"/>
-          <w:b/>
-          <w:bCs/>
-          <w:sz w:val="24"/>
-          <w:szCs w:val="24"/>
-          <w:lang w:eastAsia="zh-CN"/>
-        </w:rPr>
-        <w:t xml:space="preserve">Maintain and </w:t>
-      </w:r>
-      <w:r>
-        <w:rPr>
-          <w:b/>
-          <w:bCs/>
-          <w:sz w:val="24"/>
-          <w:szCs w:val="24"/>
-          <w:lang w:eastAsia="zh-CN"/>
-        </w:rPr>
-        <w:t>development</w:t>
-      </w:r>
-      <w:r>
-        <w:rPr>
-          <w:rFonts w:hint="eastAsia"/>
-          <w:b/>
-          <w:bCs/>
-          <w:sz w:val="24"/>
-          <w:szCs w:val="24"/>
-          <w:lang w:eastAsia="zh-CN"/>
-        </w:rPr>
-        <w:t xml:space="preserve"> new feature of SFE </w:t>
-      </w:r>
-      <w:r>
-        <w:rPr>
-          <w:rFonts w:hint="eastAsia"/>
-          <w:b/>
-          <w:bCs/>
-          <w:sz w:val="24"/>
-          <w:szCs w:val="24"/>
-          <w:lang w:eastAsia="zh-CN"/>
-        </w:rPr>
-        <w:t>who plays a compiler role to IC simulator.</w:t>
+          <w:sz w:val="24"/>
+          <w:szCs w:val="24"/>
+          <w:lang w:eastAsia="zh-CN"/>
+        </w:rPr>
+      </w:pPr>
+      <w:r>
+        <w:rPr>
+          <w:sz w:val="24"/>
+          <w:szCs w:val="24"/>
+          <w:lang w:eastAsia="zh-CN"/>
+        </w:rPr>
+        <w:t xml:space="preserve">Responsible for </w:t>
+      </w:r>
+      <w:r>
+        <w:rPr>
+          <w:rFonts w:hint="eastAsia"/>
+          <w:sz w:val="24"/>
+          <w:szCs w:val="24"/>
+          <w:lang w:eastAsia="zh-CN"/>
+        </w:rPr>
+        <w:t xml:space="preserve">applying </w:t>
+      </w:r>
+      <w:r>
+        <w:rPr>
+          <w:sz w:val="24"/>
+          <w:szCs w:val="24"/>
+          <w:lang w:eastAsia="zh-CN"/>
+        </w:rPr>
+        <w:t xml:space="preserve">the new MDL architecture </w:t>
+      </w:r>
+      <w:r>
+        <w:rPr>
+          <w:rFonts w:hint="eastAsia"/>
+          <w:sz w:val="24"/>
+          <w:szCs w:val="24"/>
+          <w:lang w:eastAsia="zh-CN"/>
+        </w:rPr>
+        <w:t>to</w:t>
+      </w:r>
+      <w:r>
+        <w:rPr>
+          <w:sz w:val="24"/>
+          <w:szCs w:val="24"/>
+          <w:lang w:eastAsia="zh-CN"/>
+        </w:rPr>
+        <w:t xml:space="preserve"> simple analyses such as tran</w:t>
+      </w:r>
+      <w:r>
+        <w:rPr>
+          <w:rFonts w:hint="eastAsia"/>
+          <w:sz w:val="24"/>
+          <w:szCs w:val="24"/>
+          <w:lang w:eastAsia="zh-CN"/>
+        </w:rPr>
+        <w:t>sient</w:t>
+      </w:r>
+      <w:r>
+        <w:rPr>
+          <w:sz w:val="24"/>
+          <w:szCs w:val="24"/>
+          <w:lang w:eastAsia="zh-CN"/>
+        </w:rPr>
+        <w:t>, dc, ac analysis</w:t>
+      </w:r>
+      <w:r>
+        <w:rPr>
+          <w:rFonts w:hint="eastAsia"/>
+          <w:sz w:val="24"/>
+          <w:szCs w:val="24"/>
+          <w:lang w:eastAsia="zh-CN"/>
+        </w:rPr>
+        <w:t xml:space="preserve"> and </w:t>
+      </w:r>
+      <w:r>
+        <w:rPr>
+          <w:sz w:val="24"/>
+          <w:szCs w:val="24"/>
+          <w:lang w:eastAsia="zh-CN"/>
+        </w:rPr>
+        <w:t>complex analyses such as Monte Carlo, sweep analysis.</w:t>
       </w:r>
     </w:p>
     <w:p>
@@ -2726,142 +3142,11 @@
       </w:pPr>
       <w:r>
         <w:rPr>
-          <w:rFonts w:hint="eastAsia"/>
-          <w:sz w:val="24"/>
-          <w:szCs w:val="24"/>
-          <w:lang w:eastAsia="zh-CN"/>
-        </w:rPr>
-        <w:t xml:space="preserve">Extend </w:t>
-      </w:r>
-      <w:proofErr w:type="spellStart"/>
-      <w:r>
-        <w:rPr>
-          <w:rFonts w:hint="eastAsia"/>
-          <w:sz w:val="24"/>
-          <w:szCs w:val="24"/>
-          <w:lang w:eastAsia="zh-CN"/>
-        </w:rPr>
-        <w:t>WildCardService</w:t>
-      </w:r>
-      <w:proofErr w:type="spellEnd"/>
-      <w:r>
-        <w:rPr>
-          <w:rFonts w:hint="eastAsia"/>
-          <w:sz w:val="24"/>
-          <w:szCs w:val="24"/>
-          <w:lang w:eastAsia="zh-CN"/>
-        </w:rPr>
-        <w:t xml:space="preserve"> module to support the net </w:t>
-      </w:r>
-      <w:r>
-        <w:rPr>
-          <w:rFonts w:hint="eastAsia"/>
-          <w:sz w:val="24"/>
-          <w:szCs w:val="24"/>
-          <w:lang w:eastAsia="zh-CN"/>
-        </w:rPr>
-        <w:t xml:space="preserve">in </w:t>
-      </w:r>
-      <w:proofErr w:type="spellStart"/>
-      <w:r>
-        <w:rPr>
-          <w:rFonts w:hint="eastAsia"/>
-          <w:sz w:val="24"/>
-          <w:szCs w:val="24"/>
-          <w:lang w:eastAsia="zh-CN"/>
-        </w:rPr>
-        <w:t>netlist</w:t>
-      </w:r>
-      <w:proofErr w:type="spellEnd"/>
-      <w:r>
-        <w:rPr>
-          <w:sz w:val="24"/>
-          <w:szCs w:val="24"/>
-        </w:rPr>
-        <w:t>.</w:t>
-      </w:r>
-    </w:p>
-    <w:p>
-      <w:pPr>
-        <w:numPr>
-          <w:ilvl w:val="0"/>
-          <w:numId w:val="2"/>
-        </w:numPr>
-        <w:ind w:left="540" w:right="-360" w:hanging="270"/>
-        <w:outlineLvl w:val="0"/>
-        <w:rPr>
-          <w:b/>
-          <w:smallCaps/>
-          <w:sz w:val="24"/>
-          <w:szCs w:val="24"/>
-        </w:rPr>
-      </w:pPr>
-      <w:r>
-        <w:rPr>
-          <w:rFonts w:hint="eastAsia"/>
-          <w:sz w:val="24"/>
-          <w:szCs w:val="24"/>
-          <w:lang w:eastAsia="zh-CN"/>
-        </w:rPr>
-        <w:t xml:space="preserve">Implement </w:t>
-      </w:r>
-      <w:proofErr w:type="spellStart"/>
-      <w:r>
-        <w:rPr>
-          <w:rFonts w:hint="eastAsia"/>
-          <w:sz w:val="24"/>
-          <w:szCs w:val="24"/>
-          <w:lang w:eastAsia="zh-CN"/>
-        </w:rPr>
-        <w:t>Lex</w:t>
-      </w:r>
-      <w:proofErr w:type="spellEnd"/>
-      <w:r>
-        <w:rPr>
-          <w:rFonts w:hint="eastAsia"/>
-          <w:sz w:val="24"/>
-          <w:szCs w:val="24"/>
-          <w:lang w:eastAsia="zh-CN"/>
-        </w:rPr>
-        <w:t xml:space="preserve"> and </w:t>
-      </w:r>
-      <w:proofErr w:type="spellStart"/>
-      <w:r>
-        <w:rPr>
-          <w:rFonts w:hint="eastAsia"/>
-          <w:sz w:val="24"/>
-          <w:szCs w:val="24"/>
-          <w:lang w:eastAsia="zh-CN"/>
-        </w:rPr>
-        <w:t>Yacc</w:t>
-      </w:r>
-      <w:proofErr w:type="spellEnd"/>
-      <w:r>
-        <w:rPr>
-          <w:rFonts w:hint="eastAsia"/>
-          <w:sz w:val="24"/>
-          <w:szCs w:val="24"/>
-          <w:lang w:eastAsia="zh-CN"/>
-        </w:rPr>
-        <w:t xml:space="preserve"> parts of new simulation language grammar feature </w:t>
-      </w:r>
-      <w:proofErr w:type="spellStart"/>
-      <w:r>
-        <w:rPr>
-          <w:rFonts w:hint="eastAsia"/>
-          <w:sz w:val="24"/>
-          <w:szCs w:val="24"/>
-          <w:lang w:eastAsia="zh-CN"/>
-        </w:rPr>
-        <w:t>dotSubckt</w:t>
-      </w:r>
-      <w:proofErr w:type="spellEnd"/>
-      <w:r>
-        <w:rPr>
-          <w:sz w:val="24"/>
-          <w:szCs w:val="24"/>
-        </w:rPr>
-        <w:t>.</w:t>
+          <w:sz w:val="24"/>
+          <w:szCs w:val="24"/>
+          <w:lang w:eastAsia="zh-CN"/>
+        </w:rPr>
+        <w:t>Responsible for making the new MDL architecture as default behavior, clean and pass all the regression tests.</w:t>
       </w:r>
       <w:r>
         <w:rPr>
@@ -2869,85 +3154,6 @@
           <w:szCs w:val="24"/>
         </w:rPr>
         <w:t xml:space="preserve"> </w:t>
-      </w:r>
-    </w:p>
-    <w:p>
-      <w:pPr>
-        <w:numPr>
-          <w:ilvl w:val="0"/>
-          <w:numId w:val="2"/>
-        </w:numPr>
-        <w:ind w:left="540" w:right="-360" w:hanging="270"/>
-        <w:outlineLvl w:val="0"/>
-        <w:rPr>
-          <w:b/>
-          <w:smallCaps/>
-          <w:sz w:val="24"/>
-          <w:szCs w:val="24"/>
-        </w:rPr>
-      </w:pPr>
-      <w:r>
-        <w:rPr>
-          <w:rFonts w:hint="eastAsia"/>
-          <w:sz w:val="24"/>
-          <w:szCs w:val="24"/>
-          <w:lang w:eastAsia="zh-CN"/>
-        </w:rPr>
-        <w:t xml:space="preserve">Design and implement several inner </w:t>
-      </w:r>
-      <w:r>
-        <w:rPr>
-          <w:sz w:val="24"/>
-          <w:szCs w:val="24"/>
-          <w:lang w:eastAsia="zh-CN"/>
-        </w:rPr>
-        <w:t>efficiency</w:t>
-      </w:r>
-      <w:r>
-        <w:rPr>
-          <w:rFonts w:hint="eastAsia"/>
-          <w:sz w:val="24"/>
-          <w:szCs w:val="24"/>
-          <w:lang w:eastAsia="zh-CN"/>
-        </w:rPr>
-        <w:t xml:space="preserve"> work tools using Python, e.g. </w:t>
-      </w:r>
-      <w:proofErr w:type="gramStart"/>
-      <w:r>
-        <w:rPr>
-          <w:rFonts w:hint="eastAsia"/>
-          <w:sz w:val="24"/>
-          <w:szCs w:val="24"/>
-          <w:lang w:eastAsia="zh-CN"/>
-        </w:rPr>
-        <w:t>a</w:t>
-      </w:r>
-      <w:proofErr w:type="gramEnd"/>
-      <w:r>
-        <w:rPr>
-          <w:rFonts w:hint="eastAsia"/>
-          <w:sz w:val="24"/>
-          <w:szCs w:val="24"/>
-          <w:lang w:eastAsia="zh-CN"/>
-        </w:rPr>
-        <w:t xml:space="preserve"> auto regression test tool which is similar with web </w:t>
-      </w:r>
-      <w:r>
-        <w:rPr>
-          <w:sz w:val="24"/>
-          <w:szCs w:val="24"/>
-          <w:lang w:eastAsia="zh-CN"/>
-        </w:rPr>
-        <w:t>crawler</w:t>
-      </w:r>
-      <w:r>
-        <w:rPr>
-          <w:rFonts w:hint="eastAsia"/>
-          <w:sz w:val="24"/>
-          <w:szCs w:val="24"/>
-          <w:lang w:eastAsia="zh-CN"/>
-        </w:rPr>
-        <w:t>.</w:t>
       </w:r>
     </w:p>
     <w:p>
@@ -2962,7 +3168,6 @@
         <w:ind w:right="-360"/>
         <w:outlineLvl w:val="0"/>
         <w:rPr>
-          <w:rFonts w:hint="eastAsia"/>
           <w:b/>
           <w:smallCaps/>
           <w:sz w:val="28"/>
@@ -2986,8 +3191,8 @@
           <w:szCs w:val="24"/>
         </w:rPr>
       </w:pPr>
-      <w:bookmarkStart w:id="11" w:name="OLE_LINK3"/>
-      <w:bookmarkStart w:id="12" w:name="OLE_LINK4"/>
+      <w:bookmarkStart w:id="7" w:name="OLE_LINK3"/>
+      <w:bookmarkStart w:id="8" w:name="OLE_LINK4"/>
       <w:r>
         <w:rPr>
           <w:b/>
@@ -3274,7 +3479,6 @@
           <w:szCs w:val="24"/>
           <w:lang w:eastAsia="zh-CN"/>
         </w:rPr>
-        <w:lastRenderedPageBreak/>
         <w:t>C</w:t>
       </w:r>
       <w:r>
@@ -3496,8 +3700,8 @@
         <w:t>age check, CRC errors and other error handling.</w:t>
       </w:r>
     </w:p>
-    <w:bookmarkEnd w:id="11"/>
-    <w:bookmarkEnd w:id="12"/>
+    <w:bookmarkEnd w:id="7"/>
+    <w:bookmarkEnd w:id="8"/>
     <w:p>
       <w:pPr>
         <w:tabs>
@@ -5293,679 +5497,6 @@
           <w:lang w:eastAsia="zh-CN"/>
         </w:rPr>
         <w:t>.</w:t>
-      </w:r>
-    </w:p>
-    <w:p>
-      <w:pPr>
-        <w:tabs>
-          <w:tab w:val="left" w:pos="180"/>
-          <w:tab w:val="left" w:pos="360"/>
-          <w:tab w:val="right" w:pos="10800"/>
-        </w:tabs>
-        <w:outlineLvl w:val="0"/>
-        <w:rPr>
-          <w:sz w:val="24"/>
-          <w:szCs w:val="24"/>
-          <w:lang w:eastAsia="zh-CN"/>
-        </w:rPr>
-      </w:pPr>
-    </w:p>
-    <w:p>
-      <w:pPr>
-        <w:tabs>
-          <w:tab w:val="left" w:pos="180"/>
-          <w:tab w:val="left" w:pos="360"/>
-          <w:tab w:val="right" w:pos="10800"/>
-        </w:tabs>
-        <w:ind w:left="476" w:hanging="476"/>
-        <w:outlineLvl w:val="0"/>
-        <w:rPr>
-          <w:b/>
-          <w:sz w:val="24"/>
-          <w:szCs w:val="24"/>
-          <w:lang w:eastAsia="zh-CN"/>
-        </w:rPr>
-      </w:pPr>
-      <w:r>
-        <w:rPr>
-          <w:b/>
-          <w:sz w:val="24"/>
-          <w:szCs w:val="24"/>
-        </w:rPr>
-        <w:tab/>
-      </w:r>
-      <w:r>
-        <w:rPr>
-          <w:rFonts w:hint="eastAsia"/>
-          <w:b/>
-          <w:sz w:val="24"/>
-          <w:szCs w:val="24"/>
-          <w:lang w:eastAsia="zh-CN"/>
-        </w:rPr>
-        <w:t>R</w:t>
-      </w:r>
-      <w:r>
-        <w:rPr>
-          <w:b/>
-          <w:sz w:val="24"/>
-          <w:szCs w:val="24"/>
-        </w:rPr>
-        <w:t xml:space="preserve">emote </w:t>
-      </w:r>
-      <w:r>
-        <w:rPr>
-          <w:rFonts w:hint="eastAsia"/>
-          <w:b/>
-          <w:sz w:val="24"/>
-          <w:szCs w:val="24"/>
-          <w:lang w:eastAsia="zh-CN"/>
-        </w:rPr>
-        <w:t>E</w:t>
-      </w:r>
-      <w:r>
-        <w:rPr>
-          <w:b/>
-          <w:sz w:val="24"/>
-          <w:szCs w:val="24"/>
-        </w:rPr>
-        <w:t xml:space="preserve">xperiment Teaching </w:t>
-      </w:r>
-      <w:r>
-        <w:rPr>
-          <w:rFonts w:hint="eastAsia"/>
-          <w:b/>
-          <w:sz w:val="24"/>
-          <w:szCs w:val="24"/>
-          <w:lang w:eastAsia="zh-CN"/>
-        </w:rPr>
-        <w:t>S</w:t>
-      </w:r>
-      <w:r>
-        <w:rPr>
-          <w:b/>
-          <w:sz w:val="24"/>
-          <w:szCs w:val="24"/>
-        </w:rPr>
-        <w:t xml:space="preserve">ystem </w:t>
-      </w:r>
-      <w:r>
-        <w:rPr>
-          <w:b/>
-          <w:sz w:val="24"/>
-          <w:szCs w:val="24"/>
-        </w:rPr>
-        <w:t>Based On</w:t>
-      </w:r>
-      <w:r>
-        <w:rPr>
-          <w:b/>
-          <w:sz w:val="24"/>
-          <w:szCs w:val="24"/>
-        </w:rPr>
-        <w:t xml:space="preserve"> PXA270 Platform</w:t>
-      </w:r>
-      <w:r>
-        <w:rPr>
-          <w:b/>
-          <w:sz w:val="24"/>
-          <w:szCs w:val="24"/>
-        </w:rPr>
-        <w:t xml:space="preserve">, </w:t>
-      </w:r>
-      <w:r>
-        <w:rPr>
-          <w:b/>
-          <w:bCs/>
-          <w:sz w:val="24"/>
-          <w:szCs w:val="24"/>
-        </w:rPr>
-        <w:t>September</w:t>
-      </w:r>
-      <w:r>
-        <w:rPr>
-          <w:rFonts w:hint="eastAsia"/>
-          <w:b/>
-          <w:bCs/>
-          <w:sz w:val="24"/>
-          <w:szCs w:val="24"/>
-          <w:lang w:eastAsia="zh-CN"/>
-        </w:rPr>
-        <w:t xml:space="preserve"> </w:t>
-      </w:r>
-      <w:r>
-        <w:rPr>
-          <w:b/>
-          <w:bCs/>
-          <w:sz w:val="24"/>
-          <w:szCs w:val="24"/>
-        </w:rPr>
-        <w:t>201</w:t>
-      </w:r>
-      <w:r>
-        <w:rPr>
-          <w:rFonts w:hint="eastAsia"/>
-          <w:b/>
-          <w:bCs/>
-          <w:sz w:val="24"/>
-          <w:szCs w:val="24"/>
-          <w:lang w:eastAsia="zh-CN"/>
-        </w:rPr>
-        <w:t>1</w:t>
-      </w:r>
-      <w:r>
-        <w:rPr>
-          <w:b/>
-          <w:bCs/>
-          <w:sz w:val="24"/>
-          <w:szCs w:val="24"/>
-        </w:rPr>
-        <w:t xml:space="preserve"> </w:t>
-      </w:r>
-      <w:r>
-        <w:rPr>
-          <w:rFonts w:hint="eastAsia"/>
-          <w:b/>
-          <w:bCs/>
-          <w:sz w:val="24"/>
-          <w:szCs w:val="24"/>
-        </w:rPr>
-        <w:t>-</w:t>
-      </w:r>
-      <w:r>
-        <w:rPr>
-          <w:b/>
-          <w:bCs/>
-          <w:sz w:val="24"/>
-          <w:szCs w:val="24"/>
-        </w:rPr>
-        <w:t xml:space="preserve"> </w:t>
-      </w:r>
-      <w:r>
-        <w:rPr>
-          <w:b/>
-          <w:bCs/>
-          <w:sz w:val="24"/>
-          <w:szCs w:val="24"/>
-          <w:lang w:eastAsia="zh-CN"/>
-        </w:rPr>
-        <w:t>November</w:t>
-      </w:r>
-      <w:r>
-        <w:rPr>
-          <w:rFonts w:hint="eastAsia"/>
-          <w:b/>
-          <w:bCs/>
-          <w:sz w:val="24"/>
-          <w:szCs w:val="24"/>
-        </w:rPr>
-        <w:t>201</w:t>
-      </w:r>
-      <w:r>
-        <w:rPr>
-          <w:rFonts w:hint="eastAsia"/>
-          <w:b/>
-          <w:bCs/>
-          <w:sz w:val="24"/>
-          <w:szCs w:val="24"/>
-          <w:lang w:eastAsia="zh-CN"/>
-        </w:rPr>
-        <w:t>1</w:t>
-      </w:r>
-    </w:p>
-    <w:p>
-      <w:pPr>
-        <w:tabs>
-          <w:tab w:val="left" w:pos="180"/>
-          <w:tab w:val="left" w:pos="360"/>
-          <w:tab w:val="right" w:pos="10800"/>
-        </w:tabs>
-        <w:ind w:left="476" w:hanging="476"/>
-        <w:outlineLvl w:val="0"/>
-        <w:rPr>
-          <w:b/>
-          <w:sz w:val="24"/>
-          <w:szCs w:val="24"/>
-          <w:lang w:eastAsia="zh-CN"/>
-        </w:rPr>
-      </w:pPr>
-      <w:r>
-        <w:rPr>
-          <w:b/>
-          <w:sz w:val="24"/>
-          <w:szCs w:val="24"/>
-        </w:rPr>
-        <w:tab/>
-      </w:r>
-      <w:r>
-        <w:rPr>
-          <w:b/>
-          <w:sz w:val="24"/>
-          <w:szCs w:val="24"/>
-          <w:lang w:eastAsia="zh-CN"/>
-        </w:rPr>
-        <w:t xml:space="preserve">Through a browser to remotely view and control the status of each </w:t>
-      </w:r>
-      <w:r>
-        <w:rPr>
-          <w:rFonts w:hint="eastAsia"/>
-          <w:b/>
-          <w:sz w:val="24"/>
-          <w:szCs w:val="24"/>
-          <w:lang w:eastAsia="zh-CN"/>
-        </w:rPr>
-        <w:t xml:space="preserve">device of PXA270 </w:t>
-      </w:r>
-      <w:r>
-        <w:rPr>
-          <w:b/>
-          <w:sz w:val="24"/>
-          <w:szCs w:val="24"/>
-          <w:lang w:eastAsia="zh-CN"/>
-        </w:rPr>
-        <w:t>platform, sharing th</w:t>
-      </w:r>
-      <w:r>
-        <w:rPr>
-          <w:b/>
-          <w:sz w:val="24"/>
-          <w:szCs w:val="24"/>
-          <w:lang w:eastAsia="zh-CN"/>
-        </w:rPr>
-        <w:t>e limited experimental platform</w:t>
-      </w:r>
-      <w:r>
-        <w:rPr>
-          <w:b/>
-          <w:bCs/>
-          <w:sz w:val="24"/>
-          <w:szCs w:val="24"/>
-        </w:rPr>
-        <w:t>.</w:t>
-      </w:r>
-    </w:p>
-    <w:p>
-      <w:pPr>
-        <w:numPr>
-          <w:ilvl w:val="0"/>
-          <w:numId w:val="3"/>
-        </w:numPr>
-        <w:ind w:left="540" w:right="-360" w:hanging="270"/>
-        <w:outlineLvl w:val="0"/>
-        <w:rPr>
-          <w:sz w:val="24"/>
-          <w:szCs w:val="24"/>
-        </w:rPr>
-      </w:pPr>
-      <w:r>
-        <w:rPr>
-          <w:rFonts w:hint="eastAsia"/>
-          <w:sz w:val="24"/>
-          <w:szCs w:val="24"/>
-          <w:lang w:eastAsia="zh-CN"/>
-        </w:rPr>
-        <w:t>Designed o</w:t>
-      </w:r>
-      <w:r>
-        <w:rPr>
-          <w:sz w:val="24"/>
-          <w:szCs w:val="24"/>
-          <w:lang w:eastAsia="zh-CN"/>
-        </w:rPr>
-        <w:t xml:space="preserve">verall and detailed </w:t>
-      </w:r>
-      <w:r>
-        <w:rPr>
-          <w:sz w:val="24"/>
-          <w:szCs w:val="24"/>
-          <w:lang w:eastAsia="zh-CN"/>
-        </w:rPr>
-        <w:t>scheme</w:t>
-      </w:r>
-      <w:r>
-        <w:rPr>
-          <w:sz w:val="24"/>
-          <w:szCs w:val="24"/>
-          <w:lang w:eastAsia="zh-CN"/>
-        </w:rPr>
-        <w:t>.</w:t>
-      </w:r>
-    </w:p>
-    <w:p>
-      <w:pPr>
-        <w:numPr>
-          <w:ilvl w:val="0"/>
-          <w:numId w:val="3"/>
-        </w:numPr>
-        <w:ind w:left="540" w:right="-360" w:hanging="270"/>
-        <w:outlineLvl w:val="0"/>
-        <w:rPr>
-          <w:sz w:val="24"/>
-          <w:szCs w:val="24"/>
-        </w:rPr>
-      </w:pPr>
-      <w:r>
-        <w:rPr>
-          <w:rFonts w:hint="eastAsia"/>
-          <w:sz w:val="24"/>
-          <w:szCs w:val="24"/>
-          <w:lang w:eastAsia="zh-CN"/>
-        </w:rPr>
-        <w:t>O</w:t>
-      </w:r>
-      <w:r>
-        <w:rPr>
-          <w:sz w:val="24"/>
-          <w:szCs w:val="24"/>
-          <w:lang w:eastAsia="zh-CN"/>
-        </w:rPr>
-        <w:t>rganize students</w:t>
-      </w:r>
-      <w:r>
-        <w:rPr>
-          <w:rFonts w:hint="eastAsia"/>
-          <w:sz w:val="24"/>
-          <w:szCs w:val="24"/>
-          <w:lang w:eastAsia="zh-CN"/>
-        </w:rPr>
-        <w:t xml:space="preserve"> of </w:t>
-      </w:r>
-      <w:r>
-        <w:rPr>
-          <w:sz w:val="24"/>
-          <w:szCs w:val="24"/>
-          <w:lang w:eastAsia="zh-CN"/>
-        </w:rPr>
-        <w:t>team</w:t>
-      </w:r>
-      <w:r>
-        <w:rPr>
-          <w:sz w:val="24"/>
-          <w:szCs w:val="24"/>
-          <w:lang w:eastAsia="zh-CN"/>
-        </w:rPr>
-        <w:t xml:space="preserve"> to collaborative development</w:t>
-      </w:r>
-      <w:r>
-        <w:rPr>
-          <w:sz w:val="24"/>
-          <w:szCs w:val="24"/>
-          <w:lang w:eastAsia="zh-CN"/>
-        </w:rPr>
-        <w:t>.</w:t>
-      </w:r>
-    </w:p>
-    <w:p>
-      <w:pPr>
-        <w:numPr>
-          <w:ilvl w:val="0"/>
-          <w:numId w:val="3"/>
-        </w:numPr>
-        <w:ind w:left="540" w:right="-360" w:hanging="270"/>
-        <w:outlineLvl w:val="0"/>
-        <w:rPr>
-          <w:sz w:val="24"/>
-          <w:szCs w:val="24"/>
-        </w:rPr>
-      </w:pPr>
-      <w:r>
-        <w:rPr>
-          <w:rFonts w:hint="eastAsia"/>
-          <w:sz w:val="24"/>
-          <w:szCs w:val="24"/>
-          <w:lang w:eastAsia="zh-CN"/>
-        </w:rPr>
-        <w:t>Porting</w:t>
-      </w:r>
-      <w:r>
-        <w:rPr>
-          <w:sz w:val="24"/>
-          <w:szCs w:val="24"/>
-          <w:lang w:eastAsia="zh-CN"/>
-        </w:rPr>
-        <w:t xml:space="preserve"> </w:t>
-      </w:r>
-      <w:proofErr w:type="spellStart"/>
-      <w:r>
-        <w:rPr>
-          <w:sz w:val="24"/>
-          <w:szCs w:val="24"/>
-          <w:lang w:eastAsia="zh-CN"/>
-        </w:rPr>
-        <w:t>Uboot</w:t>
-      </w:r>
-      <w:proofErr w:type="spellEnd"/>
-      <w:r>
-        <w:rPr>
-          <w:sz w:val="24"/>
-          <w:szCs w:val="24"/>
-          <w:lang w:eastAsia="zh-CN"/>
-        </w:rPr>
-        <w:t xml:space="preserve"> to PXA270 </w:t>
-      </w:r>
-      <w:r>
-        <w:rPr>
-          <w:sz w:val="24"/>
-          <w:szCs w:val="24"/>
-          <w:lang w:eastAsia="zh-CN"/>
-        </w:rPr>
-        <w:t>platform,</w:t>
-      </w:r>
-      <w:r>
-        <w:rPr>
-          <w:rFonts w:hint="eastAsia"/>
-          <w:sz w:val="24"/>
-          <w:szCs w:val="24"/>
-          <w:lang w:eastAsia="zh-CN"/>
-        </w:rPr>
-        <w:t xml:space="preserve"> porting </w:t>
-      </w:r>
-      <w:r>
-        <w:rPr>
-          <w:sz w:val="24"/>
-          <w:szCs w:val="24"/>
-          <w:lang w:eastAsia="zh-CN"/>
-        </w:rPr>
-        <w:t>Linux</w:t>
-      </w:r>
-      <w:r>
-        <w:rPr>
-          <w:sz w:val="24"/>
-          <w:szCs w:val="24"/>
-          <w:lang w:eastAsia="zh-CN"/>
-        </w:rPr>
-        <w:t xml:space="preserve"> kernel </w:t>
-      </w:r>
-      <w:r>
-        <w:rPr>
-          <w:rFonts w:hint="eastAsia"/>
-          <w:sz w:val="24"/>
-          <w:szCs w:val="24"/>
-          <w:lang w:eastAsia="zh-CN"/>
-        </w:rPr>
-        <w:t>and</w:t>
-      </w:r>
-      <w:r>
-        <w:rPr>
-          <w:sz w:val="24"/>
-          <w:szCs w:val="24"/>
-          <w:lang w:eastAsia="zh-CN"/>
-        </w:rPr>
-        <w:t xml:space="preserve"> complete the Linux kernel boot.</w:t>
-      </w:r>
-    </w:p>
-    <w:p>
-      <w:pPr>
-        <w:numPr>
-          <w:ilvl w:val="0"/>
-          <w:numId w:val="3"/>
-        </w:numPr>
-        <w:ind w:left="540" w:right="-360" w:hanging="270"/>
-        <w:outlineLvl w:val="0"/>
-        <w:rPr>
-          <w:sz w:val="24"/>
-          <w:szCs w:val="24"/>
-        </w:rPr>
-      </w:pPr>
-      <w:r>
-        <w:rPr>
-          <w:rFonts w:hint="eastAsia"/>
-          <w:sz w:val="24"/>
-          <w:szCs w:val="24"/>
-          <w:lang w:eastAsia="zh-CN"/>
-        </w:rPr>
-        <w:t>D</w:t>
-      </w:r>
-      <w:r>
-        <w:rPr>
-          <w:sz w:val="24"/>
-          <w:szCs w:val="24"/>
-          <w:lang w:eastAsia="zh-CN"/>
-        </w:rPr>
-        <w:t>evelop</w:t>
-      </w:r>
-      <w:r>
-        <w:rPr>
-          <w:rFonts w:hint="eastAsia"/>
-          <w:sz w:val="24"/>
-          <w:szCs w:val="24"/>
-          <w:lang w:eastAsia="zh-CN"/>
-        </w:rPr>
-        <w:t>ed</w:t>
-      </w:r>
-      <w:r>
-        <w:rPr>
-          <w:sz w:val="24"/>
-          <w:szCs w:val="24"/>
-          <w:lang w:eastAsia="zh-CN"/>
-        </w:rPr>
-        <w:t xml:space="preserve"> </w:t>
-      </w:r>
-      <w:r>
-        <w:rPr>
-          <w:sz w:val="24"/>
-          <w:szCs w:val="24"/>
-          <w:lang w:eastAsia="zh-CN"/>
-        </w:rPr>
-        <w:t xml:space="preserve">Linux drivers </w:t>
-      </w:r>
-      <w:r>
-        <w:rPr>
-          <w:sz w:val="24"/>
-          <w:szCs w:val="24"/>
-          <w:lang w:eastAsia="zh-CN"/>
-        </w:rPr>
-        <w:t>of serial</w:t>
-      </w:r>
-      <w:r>
-        <w:rPr>
-          <w:rFonts w:hint="eastAsia"/>
-          <w:sz w:val="24"/>
-          <w:szCs w:val="24"/>
-          <w:lang w:eastAsia="zh-CN"/>
-        </w:rPr>
-        <w:t xml:space="preserve"> port</w:t>
-      </w:r>
-      <w:r>
-        <w:rPr>
-          <w:sz w:val="24"/>
-          <w:szCs w:val="24"/>
-          <w:lang w:eastAsia="zh-CN"/>
-        </w:rPr>
-        <w:t>, LED</w:t>
-      </w:r>
-      <w:r>
-        <w:rPr>
-          <w:sz w:val="24"/>
-          <w:szCs w:val="24"/>
-          <w:lang w:eastAsia="zh-CN"/>
-        </w:rPr>
-        <w:t xml:space="preserve"> matrix, buttons, 7-segment</w:t>
-      </w:r>
-      <w:r>
-        <w:rPr>
-          <w:rFonts w:hint="eastAsia"/>
-          <w:sz w:val="24"/>
-          <w:szCs w:val="24"/>
-          <w:lang w:eastAsia="zh-CN"/>
-        </w:rPr>
-        <w:t xml:space="preserve"> LED.</w:t>
-      </w:r>
-    </w:p>
-    <w:p>
-      <w:pPr>
-        <w:numPr>
-          <w:ilvl w:val="0"/>
-          <w:numId w:val="3"/>
-        </w:numPr>
-        <w:ind w:left="540" w:right="-360" w:hanging="270"/>
-        <w:outlineLvl w:val="0"/>
-        <w:rPr>
-          <w:sz w:val="24"/>
-          <w:szCs w:val="24"/>
-          <w:lang w:eastAsia="zh-CN"/>
-        </w:rPr>
-      </w:pPr>
-      <w:r>
-        <w:rPr>
-          <w:rFonts w:hint="eastAsia"/>
-          <w:sz w:val="24"/>
-          <w:szCs w:val="24"/>
-          <w:lang w:eastAsia="zh-CN"/>
-        </w:rPr>
-        <w:t xml:space="preserve">Set up </w:t>
-      </w:r>
-      <w:r>
-        <w:rPr>
-          <w:sz w:val="24"/>
-          <w:szCs w:val="24"/>
-          <w:lang w:eastAsia="zh-CN"/>
-        </w:rPr>
-        <w:t xml:space="preserve">embedded </w:t>
-      </w:r>
-      <w:proofErr w:type="gramStart"/>
-      <w:r>
-        <w:rPr>
-          <w:sz w:val="24"/>
-          <w:szCs w:val="24"/>
-          <w:lang w:eastAsia="zh-CN"/>
-        </w:rPr>
-        <w:t xml:space="preserve">Linux </w:t>
-      </w:r>
-      <w:r>
-        <w:rPr>
-          <w:rFonts w:hint="eastAsia"/>
-          <w:sz w:val="24"/>
-          <w:szCs w:val="24"/>
-          <w:lang w:eastAsia="zh-CN"/>
-        </w:rPr>
-        <w:t xml:space="preserve"> Web</w:t>
-      </w:r>
-      <w:proofErr w:type="gramEnd"/>
-      <w:r>
-        <w:rPr>
-          <w:rFonts w:hint="eastAsia"/>
-          <w:sz w:val="24"/>
-          <w:szCs w:val="24"/>
-          <w:lang w:eastAsia="zh-CN"/>
-        </w:rPr>
-        <w:t xml:space="preserve"> </w:t>
-      </w:r>
-      <w:r>
-        <w:rPr>
-          <w:sz w:val="24"/>
-          <w:szCs w:val="24"/>
-          <w:lang w:eastAsia="zh-CN"/>
-        </w:rPr>
-        <w:t>server BOA.</w:t>
-      </w:r>
-      <w:r>
-        <w:rPr>
-          <w:rFonts w:hint="eastAsia"/>
-          <w:sz w:val="24"/>
-          <w:szCs w:val="24"/>
-          <w:lang w:eastAsia="zh-CN"/>
-        </w:rPr>
-        <w:t xml:space="preserve"> </w:t>
       </w:r>
     </w:p>
     <w:p>
@@ -6503,17 +6034,6 @@
         </w:rPr>
         <w:t>.</w:t>
       </w:r>
-    </w:p>
-    <w:p>
-      <w:pPr>
-        <w:ind w:right="1620"/>
-        <w:outlineLvl w:val="0"/>
-        <w:rPr>
-          <w:sz w:val="24"/>
-          <w:szCs w:val="24"/>
-          <w:lang w:eastAsia="zh-CN"/>
-        </w:rPr>
-      </w:pPr>
     </w:p>
     <w:p>
       <w:pPr>
@@ -6550,8 +6070,8 @@
           <w:szCs w:val="24"/>
         </w:rPr>
       </w:pPr>
-      <w:bookmarkStart w:id="13" w:name="_GoBack"/>
-      <w:bookmarkEnd w:id="13"/>
+      <w:bookmarkStart w:id="9" w:name="_GoBack"/>
+      <w:bookmarkEnd w:id="9"/>
     </w:p>
     <w:sectPr>
       <w:endnotePr>
@@ -7260,10 +6780,33 @@
       <w:szCs w:val="32"/>
     </w:rPr>
   </w:style>
+  <w:style w:type="paragraph" w:styleId="4">
+    <w:name w:val="heading 4"/>
+    <w:basedOn w:val="a"/>
+    <w:next w:val="a"/>
+    <w:link w:val="4Char"/>
+    <w:uiPriority w:val="9"/>
+    <w:semiHidden/>
+    <w:unhideWhenUsed/>
+    <w:qFormat/>
+    <w:rsid w:val="00A15687"/>
+    <w:pPr>
+      <w:keepNext/>
+      <w:keepLines/>
+      <w:spacing w:before="280" w:after="290" w:line="376" w:lineRule="auto"/>
+      <w:outlineLvl w:val="3"/>
+    </w:pPr>
+    <w:rPr>
+      <w:rFonts w:asciiTheme="majorHAnsi" w:eastAsiaTheme="majorEastAsia" w:hAnsiTheme="majorHAnsi" w:cstheme="majorBidi"/>
+      <w:b/>
+      <w:bCs/>
+      <w:sz w:val="28"/>
+      <w:szCs w:val="28"/>
+    </w:rPr>
+  </w:style>
   <w:style w:type="character" w:default="1" w:styleId="a0">
     <w:name w:val="Default Paragraph Font"/>
     <w:uiPriority w:val="1"/>
-    <w:semiHidden/>
     <w:unhideWhenUsed/>
   </w:style>
   <w:style w:type="table" w:default="1" w:styleId="a1">
@@ -7373,6 +6916,21 @@
       <w:bCs/>
       <w:sz w:val="32"/>
       <w:szCs w:val="32"/>
+    </w:rPr>
+  </w:style>
+  <w:style w:type="character" w:customStyle="1" w:styleId="4Char">
+    <w:name w:val="标题 4 Char"/>
+    <w:basedOn w:val="a0"/>
+    <w:link w:val="4"/>
+    <w:uiPriority w:val="9"/>
+    <w:semiHidden/>
+    <w:rsid w:val="00A15687"/>
+    <w:rPr>
+      <w:rFonts w:asciiTheme="majorHAnsi" w:eastAsiaTheme="majorEastAsia" w:hAnsiTheme="majorHAnsi" w:cstheme="majorBidi"/>
+      <w:b/>
+      <w:bCs/>
+      <w:sz w:val="28"/>
+      <w:szCs w:val="28"/>
     </w:rPr>
   </w:style>
 </w:styles>

</xml_diff>